<commit_message>
Ogni tanto lo carico per non perderlo
</commit_message>
<xml_diff>
--- a/Report Embedded.docx
+++ b/Report Embedded.docx
@@ -9,26 +9,48 @@
           <w:ilvl w:val="0"/>
           <w:numId w:val="24"/>
         </w:numPr>
-      </w:pPr>
-      <w:r>
+        <w:rPr>
+          <w:rFonts w:cstheme="majorHAnsi"/>
+        </w:rPr>
+      </w:pPr>
+      <w:r>
+        <w:rPr>
+          <w:rFonts w:cstheme="majorHAnsi"/>
+        </w:rPr>
         <w:t>ANDROID GO</w:t>
       </w:r>
     </w:p>
-    <w:p>
-      <w:pPr>
-        <w:rPr>
-          <w:rFonts w:asciiTheme="majorHAnsi" w:hAnsiTheme="majorHAnsi" w:cstheme="majorHAnsi"/>
-        </w:rPr>
-      </w:pPr>
-      <w:hyperlink r:id="rId8" w:history="1">
-        <w:r>
-          <w:rPr>
-            <w:rStyle w:val="Collegamentoipertestuale"/>
-            <w:rFonts w:asciiTheme="majorHAnsi" w:hAnsiTheme="majorHAnsi" w:cstheme="majorHAnsi"/>
-          </w:rPr>
-          <w:t>https://www.android.com/versions/go-edition/</w:t>
-        </w:r>
-      </w:hyperlink>
+    <w:bookmarkStart w:id="0" w:name="_GoBack"/>
+    <w:bookmarkEnd w:id="0"/>
+    <w:p>
+      <w:pPr>
+        <w:rPr>
+          <w:rFonts w:asciiTheme="majorHAnsi" w:hAnsiTheme="majorHAnsi" w:cstheme="majorHAnsi"/>
+        </w:rPr>
+      </w:pPr>
+      <w:r>
+        <w:fldChar w:fldCharType="begin"/>
+      </w:r>
+      <w:r>
+        <w:instrText xml:space="preserve"> HYPERLINK "https://www.android.com/versions/go-edition/" </w:instrText>
+      </w:r>
+      <w:r>
+        <w:fldChar w:fldCharType="separate"/>
+      </w:r>
+      <w:r>
+        <w:rPr>
+          <w:rStyle w:val="Collegamentoipertestuale"/>
+          <w:rFonts w:asciiTheme="majorHAnsi" w:hAnsiTheme="majorHAnsi" w:cstheme="majorHAnsi"/>
+        </w:rPr>
+        <w:t>https://www.android.com/versions/go-edition/</w:t>
+      </w:r>
+      <w:r>
+        <w:rPr>
+          <w:rStyle w:val="Collegamentoipertestuale"/>
+          <w:rFonts w:asciiTheme="majorHAnsi" w:hAnsiTheme="majorHAnsi" w:cstheme="majorHAnsi"/>
+        </w:rPr>
+        <w:fldChar w:fldCharType="end"/>
+      </w:r>
     </w:p>
     <w:p>
       <w:pPr>
@@ -42,6 +64,9 @@
         </w:rPr>
       </w:pPr>
       <w:r>
+        <w:rPr>
+          <w:rFonts w:cstheme="majorHAnsi"/>
+        </w:rPr>
         <w:t>INTRODUZIONE</w:t>
       </w:r>
     </w:p>
@@ -159,8 +184,14 @@
           <w:numId w:val="24"/>
         </w:numPr>
         <w:jc w:val="both"/>
-      </w:pPr>
-      <w:r>
+        <w:rPr>
+          <w:rFonts w:cstheme="majorHAnsi"/>
+        </w:rPr>
+      </w:pPr>
+      <w:r>
+        <w:rPr>
+          <w:rFonts w:cstheme="majorHAnsi"/>
+        </w:rPr>
         <w:t xml:space="preserve">SPECIFICHE </w:t>
       </w:r>
     </w:p>
@@ -303,13 +334,7 @@
         <w:rPr>
           <w:rFonts w:asciiTheme="majorHAnsi" w:hAnsiTheme="majorHAnsi" w:cstheme="majorHAnsi"/>
         </w:rPr>
-        <w:t>garantisce fino a ben 900Mb si spazio che su un cellulare dalle basse specifiche vale a dire anche il 5-10% di spazio disponibile in più, col quale l’utente può</w:t>
-      </w:r>
-      <w:r>
-        <w:rPr>
-          <w:rFonts w:asciiTheme="majorHAnsi" w:hAnsiTheme="majorHAnsi" w:cstheme="majorHAnsi"/>
-        </w:rPr>
-        <w:t xml:space="preserve"> decidere di scaricare nuove applicazioni, immagazzinare documenti di lavoro, foto di famiglia, video di amici.</w:t>
+        <w:t>garantisce fino a ben 900Mb si spazio che su un cellulare dalle basse specifiche vale a dire anche il 5-10% di spazio disponibile in più, col quale l’utente può decidere di scaricare nuove applicazioni, immagazzinare documenti di lavoro, foto di famiglia, video di amici.</w:t>
       </w:r>
     </w:p>
     <w:p>
@@ -329,6 +354,21 @@
     <w:p>
       <w:pPr>
         <w:jc w:val="both"/>
+        <w:rPr>
+          <w:rFonts w:asciiTheme="majorHAnsi" w:hAnsiTheme="majorHAnsi" w:cstheme="majorHAnsi"/>
+        </w:rPr>
+      </w:pPr>
+    </w:p>
+    <w:p>
+      <w:pPr>
+        <w:rPr>
+          <w:rFonts w:asciiTheme="majorHAnsi" w:hAnsiTheme="majorHAnsi" w:cstheme="majorHAnsi"/>
+        </w:rPr>
+      </w:pPr>
+    </w:p>
+    <w:p>
+      <w:pPr>
+        <w:jc w:val="center"/>
         <w:rPr>
           <w:rFonts w:asciiTheme="majorHAnsi" w:hAnsiTheme="majorHAnsi" w:cstheme="majorHAnsi"/>
         </w:rPr>
@@ -342,11 +382,21 @@
           <w:numId w:val="24"/>
         </w:numPr>
         <w:jc w:val="both"/>
-      </w:pPr>
-      <w:r>
+        <w:rPr>
+          <w:rFonts w:cstheme="majorHAnsi"/>
+        </w:rPr>
+      </w:pPr>
+      <w:r>
+        <w:rPr>
+          <w:rFonts w:cstheme="majorHAnsi"/>
+        </w:rPr>
+        <w:lastRenderedPageBreak/>
         <w:t>OTTIMIZZAZIONE</w:t>
       </w:r>
       <w:r>
+        <w:rPr>
+          <w:rFonts w:cstheme="majorHAnsi"/>
+        </w:rPr>
         <w:t xml:space="preserve"> PRESTAZIONI</w:t>
       </w:r>
     </w:p>
@@ -375,7 +425,6 @@
         <w:rPr>
           <w:rFonts w:asciiTheme="majorHAnsi" w:hAnsiTheme="majorHAnsi" w:cstheme="majorHAnsi"/>
         </w:rPr>
-        <w:lastRenderedPageBreak/>
         <w:t xml:space="preserve">Innanzitutto </w:t>
       </w:r>
       <w:r>
@@ -819,7 +868,7 @@
                     </pic:cNvPicPr>
                   </pic:nvPicPr>
                   <pic:blipFill>
-                    <a:blip r:embed="rId9" cstate="print">
+                    <a:blip r:embed="rId8" cstate="print">
                       <a:extLst>
                         <a:ext uri="{28A0092B-C50C-407E-A947-70E740481C1C}">
                           <a14:useLocalDpi xmlns:a14="http://schemas.microsoft.com/office/drawing/2010/main" val="0"/>
@@ -1051,6 +1100,7 @@
         <w:rPr>
           <w:rFonts w:asciiTheme="majorHAnsi" w:hAnsiTheme="majorHAnsi" w:cstheme="majorHAnsi"/>
         </w:rPr>
+        <w:lastRenderedPageBreak/>
         <w:drawing>
           <wp:anchor distT="0" distB="0" distL="114300" distR="114300" simplePos="0" relativeHeight="251664384" behindDoc="0" locked="0" layoutInCell="1" allowOverlap="1" wp14:anchorId="0CCDBFBE" wp14:editId="0DFBBD95">
             <wp:simplePos x="0" y="0"/>
@@ -1077,7 +1127,7 @@
                     </pic:cNvPicPr>
                   </pic:nvPicPr>
                   <pic:blipFill>
-                    <a:blip r:embed="rId10" cstate="print">
+                    <a:blip r:embed="rId9" cstate="print">
                       <a:extLst>
                         <a:ext uri="{28A0092B-C50C-407E-A947-70E740481C1C}">
                           <a14:useLocalDpi xmlns:a14="http://schemas.microsoft.com/office/drawing/2010/main" val="0"/>
@@ -1144,7 +1194,7 @@
                     </pic:cNvPicPr>
                   </pic:nvPicPr>
                   <pic:blipFill>
-                    <a:blip r:embed="rId11" cstate="print">
+                    <a:blip r:embed="rId10" cstate="print">
                       <a:extLst>
                         <a:ext uri="{28A0092B-C50C-407E-A947-70E740481C1C}">
                           <a14:useLocalDpi xmlns:a14="http://schemas.microsoft.com/office/drawing/2010/main" val="0"/>
@@ -1508,7 +1558,6 @@
         <w:rPr>
           <w:rFonts w:asciiTheme="majorHAnsi" w:hAnsiTheme="majorHAnsi" w:cstheme="majorHAnsi"/>
         </w:rPr>
-        <w:lastRenderedPageBreak/>
         <w:t>Altra differenza, un po’ più “nascosta”,</w:t>
       </w:r>
       <w:r>
@@ -1614,7 +1663,7 @@
                               <w:fldChar w:fldCharType="separate"/>
                             </w:r>
                             <w:r>
-                              <w:t>4</w:t>
+                              <w:t>2</w:t>
                             </w:r>
                             <w:r>
                               <w:fldChar w:fldCharType="end"/>
@@ -1665,7 +1714,7 @@
                         <w:fldChar w:fldCharType="separate"/>
                       </w:r>
                       <w:r>
-                        <w:t>4</w:t>
+                        <w:t>2</w:t>
                       </w:r>
                       <w:r>
                         <w:fldChar w:fldCharType="end"/>
@@ -1714,7 +1763,7 @@
                     </pic:cNvPicPr>
                   </pic:nvPicPr>
                   <pic:blipFill>
-                    <a:blip r:embed="rId12" cstate="print">
+                    <a:blip r:embed="rId11" cstate="print">
                       <a:extLst>
                         <a:ext uri="{28A0092B-C50C-407E-A947-70E740481C1C}">
                           <a14:useLocalDpi xmlns:a14="http://schemas.microsoft.com/office/drawing/2010/main" val="0"/>
@@ -1943,11 +1992,15 @@
           <w:numId w:val="24"/>
         </w:numPr>
         <w:rPr>
+          <w:rFonts w:cstheme="majorHAnsi"/>
           <w:i/>
           <w:iCs/>
         </w:rPr>
       </w:pPr>
       <w:r>
+        <w:rPr>
+          <w:rFonts w:cstheme="majorHAnsi"/>
+        </w:rPr>
         <w:t>CONCLUSIONI</w:t>
       </w:r>
     </w:p>
@@ -2029,6 +2082,10 @@
         </w:rPr>
       </w:pPr>
       <w:r>
+        <w:rPr>
+          <w:rFonts w:cstheme="majorHAnsi"/>
+        </w:rPr>
+        <w:lastRenderedPageBreak/>
         <w:t>VERSO BUILD FOR BILLIONS</w:t>
       </w:r>
     </w:p>
@@ -2057,15 +2114,7 @@
           <w:i/>
           <w:iCs/>
         </w:rPr>
-        <w:t>concretamente</w:t>
-      </w:r>
-      <w:r>
-        <w:rPr>
-          <w:rFonts w:asciiTheme="majorHAnsi" w:hAnsiTheme="majorHAnsi" w:cstheme="majorHAnsi"/>
-          <w:i/>
-          <w:iCs/>
-        </w:rPr>
-        <w:t xml:space="preserve"> </w:t>
+        <w:t xml:space="preserve">concretamente </w:t>
       </w:r>
       <w:r>
         <w:rPr>
@@ -2136,7 +2185,13 @@
         <w:t xml:space="preserve"> della popolazione mondiale.</w:t>
       </w:r>
     </w:p>
-    <w:p/>
+    <w:p>
+      <w:pPr>
+        <w:rPr>
+          <w:rFonts w:asciiTheme="majorHAnsi" w:hAnsiTheme="majorHAnsi" w:cstheme="majorHAnsi"/>
+        </w:rPr>
+      </w:pPr>
+    </w:p>
     <w:p>
       <w:pPr>
         <w:pStyle w:val="Titolo1"/>
@@ -2144,9 +2199,14 @@
           <w:ilvl w:val="0"/>
           <w:numId w:val="24"/>
         </w:numPr>
-      </w:pPr>
-      <w:r>
-        <w:lastRenderedPageBreak/>
+        <w:rPr>
+          <w:rFonts w:cstheme="majorHAnsi"/>
+        </w:rPr>
+      </w:pPr>
+      <w:r>
+        <w:rPr>
+          <w:rFonts w:cstheme="majorHAnsi"/>
+        </w:rPr>
         <w:t>BUILD FOR BILLIONS</w:t>
       </w:r>
     </w:p>
@@ -2161,110 +2221,14 @@
         <w:rPr>
           <w:rFonts w:asciiTheme="majorHAnsi" w:hAnsiTheme="majorHAnsi" w:cstheme="majorHAnsi"/>
         </w:rPr>
-        <w:t>Sviluppare u</w:t>
-      </w:r>
-      <w:r>
-        <w:rPr>
-          <w:rFonts w:asciiTheme="majorHAnsi" w:hAnsiTheme="majorHAnsi" w:cstheme="majorHAnsi"/>
-        </w:rPr>
-        <w:t>n</w:t>
-      </w:r>
-      <w:r>
-        <w:rPr>
-          <w:rFonts w:asciiTheme="majorHAnsi" w:hAnsiTheme="majorHAnsi" w:cstheme="majorHAnsi"/>
-        </w:rPr>
-        <w:t xml:space="preserve">’applicazione Android rivolta ai mercati emergenti significa necessariamente dover fare i conti con una serie di limiti tecnici. In queste aree, </w:t>
-      </w:r>
-      <w:r>
-        <w:rPr>
-          <w:rFonts w:asciiTheme="majorHAnsi" w:hAnsiTheme="majorHAnsi" w:cstheme="majorHAnsi"/>
-        </w:rPr>
-        <w:t>come accennato poco fa</w:t>
-      </w:r>
-      <w:r>
-        <w:rPr>
-          <w:rFonts w:asciiTheme="majorHAnsi" w:hAnsiTheme="majorHAnsi" w:cstheme="majorHAnsi"/>
-        </w:rPr>
-        <w:t>, la maggioranza degli utenti utilizza</w:t>
-      </w:r>
-      <w:r>
-        <w:rPr>
-          <w:rFonts w:asciiTheme="majorHAnsi" w:hAnsiTheme="majorHAnsi" w:cstheme="majorHAnsi"/>
-        </w:rPr>
-        <w:t xml:space="preserve"> dispositivi con schermi a bassa risoluzione, </w:t>
-      </w:r>
-      <w:r>
-        <w:rPr>
-          <w:rFonts w:asciiTheme="majorHAnsi" w:hAnsiTheme="majorHAnsi" w:cstheme="majorHAnsi"/>
-        </w:rPr>
-        <w:t>memorie</w:t>
-      </w:r>
-      <w:r>
-        <w:rPr>
-          <w:rFonts w:asciiTheme="majorHAnsi" w:hAnsiTheme="majorHAnsi" w:cstheme="majorHAnsi"/>
-        </w:rPr>
-        <w:t xml:space="preserve"> meno</w:t>
-      </w:r>
-      <w:r>
-        <w:rPr>
-          <w:rFonts w:asciiTheme="majorHAnsi" w:hAnsiTheme="majorHAnsi" w:cstheme="majorHAnsi"/>
-        </w:rPr>
-        <w:t xml:space="preserve"> capienti</w:t>
-      </w:r>
-      <w:r>
-        <w:rPr>
-          <w:rFonts w:asciiTheme="majorHAnsi" w:hAnsiTheme="majorHAnsi" w:cstheme="majorHAnsi"/>
-        </w:rPr>
-        <w:t xml:space="preserve"> e </w:t>
-      </w:r>
-      <w:r>
-        <w:rPr>
-          <w:rFonts w:asciiTheme="majorHAnsi" w:hAnsiTheme="majorHAnsi" w:cstheme="majorHAnsi"/>
-        </w:rPr>
-        <w:t>processori</w:t>
-      </w:r>
-      <w:r>
-        <w:rPr>
-          <w:rFonts w:asciiTheme="majorHAnsi" w:hAnsiTheme="majorHAnsi" w:cstheme="majorHAnsi"/>
-        </w:rPr>
-        <w:t xml:space="preserve"> meno </w:t>
-      </w:r>
-      <w:r>
-        <w:rPr>
-          <w:rFonts w:asciiTheme="majorHAnsi" w:hAnsiTheme="majorHAnsi" w:cstheme="majorHAnsi"/>
-        </w:rPr>
-        <w:t>performanti</w:t>
-      </w:r>
-      <w:r>
-        <w:rPr>
-          <w:rFonts w:asciiTheme="majorHAnsi" w:hAnsiTheme="majorHAnsi" w:cstheme="majorHAnsi"/>
-        </w:rPr>
-        <w:t xml:space="preserve"> rispetto a quelli presenti in altri mercat</w:t>
-      </w:r>
-      <w:r>
-        <w:rPr>
-          <w:rFonts w:asciiTheme="majorHAnsi" w:hAnsiTheme="majorHAnsi" w:cstheme="majorHAnsi"/>
-        </w:rPr>
-        <w:t>i, mentre l’accesso a Internet è possibile solo attraverso connessioni lente e costose.</w:t>
+        <w:t>Sviluppare un’applicazione Android rivolta ai mercati emergenti significa necessariamente dover fare i conti con una serie di limiti tecnici. In queste aree, come accennato poco fa, la maggioranza degli utenti utilizza dispositivi con schermi a bassa risoluzione, memorie meno capienti e processori meno performanti rispetto a quelli presenti in altri mercati, mentre l’accesso a Internet è possibile solo attraverso connessioni lente e costose.</w:t>
       </w:r>
       <w:r>
         <w:rPr>
           <w:rFonts w:asciiTheme="majorHAnsi" w:hAnsiTheme="majorHAnsi" w:cstheme="majorHAnsi"/>
         </w:rPr>
         <w:br/>
-        <w:t>Per permettere agli sviluppatori di affrontare queste e altre problematiche, Android Developers ha messo a disposizione all’interno della propria documentazione una serie di linee guida raccolte sotto il nome di “</w:t>
-      </w:r>
-      <w:r>
-        <w:rPr>
-          <w:rFonts w:asciiTheme="majorHAnsi" w:hAnsiTheme="majorHAnsi" w:cstheme="majorHAnsi"/>
-        </w:rPr>
-        <w:t>Build for billions guidelines</w:t>
-      </w:r>
-      <w:r>
-        <w:rPr>
-          <w:rFonts w:asciiTheme="majorHAnsi" w:hAnsiTheme="majorHAnsi" w:cstheme="majorHAnsi"/>
-        </w:rPr>
-        <w:t>” e suddivise in cinque macro-categorie, di seguito brevemente illustrate.</w:t>
+        <w:t>Per permettere agli sviluppatori di affrontare queste e altre problematiche, Android Developers ha messo a disposizione all’interno della propria documentazione una serie di linee guida raccolte sotto il nome di “Build for billions guidelines” e suddivise in cinque macro-categorie, di seguito brevemente illustrate.</w:t>
       </w:r>
     </w:p>
     <w:p>
@@ -2340,31 +2304,7 @@
         <w:rPr>
           <w:rFonts w:asciiTheme="majorHAnsi" w:hAnsiTheme="majorHAnsi" w:cstheme="majorHAnsi"/>
         </w:rPr>
-        <w:t>Contiene</w:t>
-      </w:r>
-      <w:r>
-        <w:rPr>
-          <w:rFonts w:asciiTheme="majorHAnsi" w:hAnsiTheme="majorHAnsi" w:cstheme="majorHAnsi"/>
-        </w:rPr>
-        <w:t xml:space="preserve"> svariati suggerimenti su come </w:t>
-      </w:r>
-      <w:r>
-        <w:rPr>
-          <w:rFonts w:asciiTheme="majorHAnsi" w:hAnsiTheme="majorHAnsi" w:cstheme="majorHAnsi"/>
-        </w:rPr>
-        <w:t xml:space="preserve">sviluppare un’applicazione che </w:t>
-      </w:r>
-      <w:r>
-        <w:rPr>
-          <w:rFonts w:asciiTheme="majorHAnsi" w:hAnsiTheme="majorHAnsi" w:cstheme="majorHAnsi"/>
-        </w:rPr>
-        <w:t xml:space="preserve">funzioni in maniera ottimale su </w:t>
-      </w:r>
-      <w:r>
-        <w:rPr>
-          <w:rFonts w:asciiTheme="majorHAnsi" w:hAnsiTheme="majorHAnsi" w:cstheme="majorHAnsi"/>
-        </w:rPr>
-        <w:t>una varietà sempre maggiore di versioni di Android e su dispositivi dalle caratteristiche diverse.</w:t>
+        <w:t>Contiene svariati suggerimenti su come sviluppare un’applicazione che funzioni in maniera ottimale su una varietà sempre maggiore di versioni di Android e su dispositivi dalle caratteristiche diverse.</w:t>
       </w:r>
       <w:r>
         <w:rPr>
@@ -2531,6 +2471,7 @@
       <w:r>
         <w:rPr>
           <w:rStyle w:val="Titolo2Carattere"/>
+          <w:rFonts w:cstheme="majorHAnsi"/>
         </w:rPr>
         <w:t>CONNECTIVITY</w:t>
       </w:r>
@@ -2554,13 +2495,7 @@
         <w:rPr>
           <w:rFonts w:cstheme="majorHAnsi"/>
         </w:rPr>
-        <w:t xml:space="preserve">2.1.1 </w:t>
-      </w:r>
-      <w:r>
-        <w:rPr>
-          <w:rFonts w:cstheme="majorHAnsi"/>
-        </w:rPr>
-        <w:t>IMAGES</w:t>
+        <w:t>2.1.1 IMAGES</w:t>
       </w:r>
     </w:p>
     <w:p>
@@ -2593,6 +2528,7 @@
         <w:rPr>
           <w:rFonts w:asciiTheme="majorHAnsi" w:hAnsiTheme="majorHAnsi" w:cstheme="majorHAnsi"/>
         </w:rPr>
+        <w:lastRenderedPageBreak/>
         <w:t>WebP è un formato di compressione per immagini sviluppato da Google che permette di ridurre i tempi di caricamento e risparmiare larghezza di banda.</w:t>
       </w:r>
       <w:r>
@@ -2632,32 +2568,7 @@
         <w:rPr>
           <w:rFonts w:asciiTheme="majorHAnsi" w:hAnsiTheme="majorHAnsi" w:cstheme="majorHAnsi"/>
         </w:rPr>
-        <w:t xml:space="preserve">È possibile </w:t>
-      </w:r>
-      <w:r>
-        <w:rPr>
-          <w:rFonts w:asciiTheme="majorHAnsi" w:hAnsiTheme="majorHAnsi" w:cstheme="majorHAnsi"/>
-        </w:rPr>
-        <w:t>minimizzare</w:t>
-      </w:r>
-      <w:r>
-        <w:rPr>
-          <w:rFonts w:asciiTheme="majorHAnsi" w:hAnsiTheme="majorHAnsi" w:cstheme="majorHAnsi"/>
-        </w:rPr>
-        <w:t xml:space="preserve"> la quantità di dati scambiati attraverso la rete semplicemente </w:t>
-      </w:r>
-      <w:r>
-        <w:rPr>
-          <w:rFonts w:asciiTheme="majorHAnsi" w:hAnsiTheme="majorHAnsi" w:cstheme="majorHAnsi"/>
-        </w:rPr>
-        <w:t xml:space="preserve">richiedendo che le immagini da scaricare abbiano una dimensione di rendering specifica per il tipo di connessione </w:t>
-      </w:r>
-      <w:r>
-        <w:rPr>
-          <w:rFonts w:asciiTheme="majorHAnsi" w:hAnsiTheme="majorHAnsi" w:cstheme="majorHAnsi"/>
-        </w:rPr>
-        <w:lastRenderedPageBreak/>
-        <w:t>in uso e per le caratteristiche del dispositivo.</w:t>
+        <w:t>È possibile minimizzare la quantità di dati scambiati attraverso la rete semplicemente richiedendo che le immagini da scaricare abbiano una dimensione di rendering specifica per il tipo di connessione in uso e per le caratteristiche del dispositivo.</w:t>
       </w:r>
       <w:r>
         <w:rPr>
@@ -2706,13 +2617,7 @@
         <w:rPr>
           <w:rFonts w:asciiTheme="majorHAnsi" w:hAnsiTheme="majorHAnsi" w:cstheme="majorHAnsi"/>
         </w:rPr>
-        <w:t xml:space="preserve"> sono due librerie specializzate nel caricamento e nell’archiviazione di immagini remote. Esse permettono di ridurre sia i tempi di caricamento delle immagini sia l’utilizzo di memoria da parte dell’applicazione. </w:t>
-      </w:r>
-      <w:r>
-        <w:rPr>
-          <w:rFonts w:asciiTheme="majorHAnsi" w:hAnsiTheme="majorHAnsi" w:cstheme="majorHAnsi"/>
-        </w:rPr>
-        <w:t xml:space="preserve">Tra le loro funzioni principali vi sono: un meccanismo intelligente di riutilizzo delle risorse, la possibilità di poter configurare a proprio piacimento la ricerca in cache di un’immagine e il supporto a vari tipi di </w:t>
+        <w:t xml:space="preserve"> sono due librerie specializzate nel caricamento e nell’archiviazione di immagini remote. Esse permettono di ridurre sia i tempi di caricamento delle immagini sia l’utilizzo di memoria da parte dell’applicazione. Tra le loro funzioni principali vi sono: un meccanismo intelligente di riutilizzo delle risorse, la possibilità di poter configurare a proprio piacimento la ricerca in cache di un’immagine e il supporto a vari tipi di </w:t>
       </w:r>
       <w:r>
         <w:rPr>
@@ -2744,8 +2649,14 @@
           <w:ilvl w:val="2"/>
           <w:numId w:val="34"/>
         </w:numPr>
-      </w:pPr>
-      <w:r>
+        <w:rPr>
+          <w:rFonts w:cstheme="majorHAnsi"/>
+        </w:rPr>
+      </w:pPr>
+      <w:r>
+        <w:rPr>
+          <w:rFonts w:cstheme="majorHAnsi"/>
+        </w:rPr>
         <w:t>NETWORKING</w:t>
       </w:r>
     </w:p>
@@ -2786,19 +2697,7 @@
         <w:rPr>
           <w:rFonts w:asciiTheme="majorHAnsi" w:hAnsiTheme="majorHAnsi" w:cstheme="majorHAnsi"/>
         </w:rPr>
-        <w:t xml:space="preserve">L’utente deve essere in grado di interagire in maniera utile con l’applicazione anche in assenza di un collegamento a Internet. Questo può essere reso possibile attraverso una serie di accorgimenti tecnici, quali ad esempio: l’archiviazione dei dati </w:t>
-      </w:r>
-      <w:r>
-        <w:rPr>
-          <w:rFonts w:asciiTheme="majorHAnsi" w:hAnsiTheme="majorHAnsi" w:cstheme="majorHAnsi"/>
-        </w:rPr>
-        <w:t xml:space="preserve">in </w:t>
-      </w:r>
-      <w:r>
-        <w:rPr>
-          <w:rFonts w:asciiTheme="majorHAnsi" w:hAnsiTheme="majorHAnsi" w:cstheme="majorHAnsi"/>
-        </w:rPr>
-        <w:t xml:space="preserve">memoria locale, il </w:t>
+        <w:t xml:space="preserve">L’utente deve essere in grado di interagire in maniera utile con l’applicazione anche in assenza di un collegamento a Internet. Questo può essere reso possibile attraverso una serie di accorgimenti tecnici, quali ad esempio: l’archiviazione dei dati in memoria locale, il </w:t>
       </w:r>
       <w:r>
         <w:rPr>
@@ -2812,85 +2711,14 @@
         <w:rPr>
           <w:rFonts w:asciiTheme="majorHAnsi" w:hAnsiTheme="majorHAnsi" w:cstheme="majorHAnsi"/>
         </w:rPr>
-        <w:t>,</w:t>
-      </w:r>
-      <w:r>
-        <w:rPr>
-          <w:rFonts w:asciiTheme="majorHAnsi" w:hAnsiTheme="majorHAnsi" w:cstheme="majorHAnsi"/>
-        </w:rPr>
-        <w:t xml:space="preserve"> </w:t>
-      </w:r>
-      <w:r>
-        <w:rPr>
-          <w:rFonts w:asciiTheme="majorHAnsi" w:hAnsiTheme="majorHAnsi" w:cstheme="majorHAnsi"/>
-        </w:rPr>
-        <w:t xml:space="preserve">e </w:t>
-      </w:r>
-      <w:r>
-        <w:rPr>
-          <w:rFonts w:asciiTheme="majorHAnsi" w:hAnsiTheme="majorHAnsi" w:cstheme="majorHAnsi"/>
-        </w:rPr>
-        <w:t>la gestione di una coda di richieste da processare nel momento in cui la connessione risulti nuovamente disponibile.</w:t>
+        <w:t>, e la gestione di una coda di richieste da processare nel momento in cui la connessione risulti nuovamente disponibile.</w:t>
       </w:r>
       <w:r>
         <w:rPr>
           <w:rFonts w:asciiTheme="majorHAnsi" w:hAnsiTheme="majorHAnsi" w:cstheme="majorHAnsi"/>
         </w:rPr>
         <w:br/>
-      </w:r>
-      <w:r>
-        <w:rPr>
-          <w:rFonts w:asciiTheme="majorHAnsi" w:hAnsiTheme="majorHAnsi" w:cstheme="majorHAnsi"/>
-        </w:rPr>
-        <w:t>Inoltre, per</w:t>
-      </w:r>
-      <w:r>
-        <w:rPr>
-          <w:rFonts w:asciiTheme="majorHAnsi" w:hAnsiTheme="majorHAnsi" w:cstheme="majorHAnsi"/>
-        </w:rPr>
-        <w:t xml:space="preserve"> rendere queste dinamiche quanto più possibile trasparenti all’utente, l’applicazione potrebbe </w:t>
-      </w:r>
-      <w:r>
-        <w:rPr>
-          <w:rFonts w:asciiTheme="majorHAnsi" w:hAnsiTheme="majorHAnsi" w:cstheme="majorHAnsi"/>
-        </w:rPr>
-        <w:t>notificare</w:t>
-      </w:r>
-      <w:r>
-        <w:rPr>
-          <w:rFonts w:asciiTheme="majorHAnsi" w:hAnsiTheme="majorHAnsi" w:cstheme="majorHAnsi"/>
-        </w:rPr>
-        <w:t xml:space="preserve"> la mancanza di una connessione solamente </w:t>
-      </w:r>
-      <w:r>
-        <w:rPr>
-          <w:rFonts w:asciiTheme="majorHAnsi" w:hAnsiTheme="majorHAnsi" w:cstheme="majorHAnsi"/>
-        </w:rPr>
-        <w:t>quando le</w:t>
-      </w:r>
-      <w:r>
-        <w:rPr>
-          <w:rFonts w:asciiTheme="majorHAnsi" w:hAnsiTheme="majorHAnsi" w:cstheme="majorHAnsi"/>
-        </w:rPr>
-        <w:t xml:space="preserve"> venga richiesto di comunicare con la rete, oppure potrebbe permettere all’utente di </w:t>
-      </w:r>
-      <w:r>
-        <w:rPr>
-          <w:rFonts w:asciiTheme="majorHAnsi" w:hAnsiTheme="majorHAnsi" w:cstheme="majorHAnsi"/>
-        </w:rPr>
-        <w:t xml:space="preserve">compiere qualsiasi tipo di </w:t>
-      </w:r>
-      <w:r>
-        <w:rPr>
-          <w:rFonts w:asciiTheme="majorHAnsi" w:hAnsiTheme="majorHAnsi" w:cstheme="majorHAnsi"/>
-        </w:rPr>
-        <w:t>operazion</w:t>
-      </w:r>
-      <w:r>
-        <w:rPr>
-          <w:rFonts w:asciiTheme="majorHAnsi" w:hAnsiTheme="majorHAnsi" w:cstheme="majorHAnsi"/>
-        </w:rPr>
-        <w:t>e, comprese quelle che necessitano di un collegamento a Internet, rimandando però l’esecuzione di quest’ultime a un secondo momento.</w:t>
+        <w:t>Inoltre, per rendere queste dinamiche quanto più possibile trasparenti all’utente, l’applicazione potrebbe notificare la mancanza di una connessione solamente quando le venga richiesto di comunicare con la rete, oppure potrebbe permettere all’utente di compiere qualsiasi tipo di operazione, comprese quelle che necessitano di un collegamento a Internet, rimandando però l’esecuzione di quest’ultime a un secondo momento.</w:t>
       </w:r>
       <w:r>
         <w:rPr>
@@ -2940,19 +2768,7 @@
         <w:rPr>
           <w:rFonts w:asciiTheme="majorHAnsi" w:hAnsiTheme="majorHAnsi" w:cstheme="majorHAnsi"/>
         </w:rPr>
-        <w:t>è una libreria</w:t>
-      </w:r>
-      <w:r>
-        <w:rPr>
-          <w:rFonts w:asciiTheme="majorHAnsi" w:hAnsiTheme="majorHAnsi" w:cstheme="majorHAnsi"/>
-        </w:rPr>
-        <w:t xml:space="preserve"> ORM </w:t>
-      </w:r>
-      <w:r>
-        <w:rPr>
-          <w:rFonts w:asciiTheme="majorHAnsi" w:hAnsiTheme="majorHAnsi" w:cstheme="majorHAnsi"/>
-        </w:rPr>
-        <w:t>(</w:t>
+        <w:t>è una libreria ORM (</w:t>
       </w:r>
       <w:r>
         <w:rPr>
@@ -2964,7 +2780,7 @@
       </w:r>
       <w:r>
         <w:rPr>
-          <w:rFonts w:ascii="Arial" w:hAnsi="Arial" w:cs="Arial"/>
+          <w:rFonts w:asciiTheme="majorHAnsi" w:hAnsiTheme="majorHAnsi" w:cstheme="majorHAnsi"/>
           <w:b/>
           <w:bCs/>
           <w:color w:val="202122"/>
@@ -2978,19 +2794,7 @@
         <w:rPr>
           <w:rFonts w:asciiTheme="majorHAnsi" w:hAnsiTheme="majorHAnsi" w:cstheme="majorHAnsi"/>
         </w:rPr>
-        <w:t>fornita da Android</w:t>
-      </w:r>
-      <w:r>
-        <w:rPr>
-          <w:rFonts w:asciiTheme="majorHAnsi" w:hAnsiTheme="majorHAnsi" w:cstheme="majorHAnsi"/>
-        </w:rPr>
-        <w:t xml:space="preserve"> che permette </w:t>
-      </w:r>
-      <w:r>
-        <w:rPr>
-          <w:rFonts w:asciiTheme="majorHAnsi" w:hAnsiTheme="majorHAnsi" w:cstheme="majorHAnsi"/>
-        </w:rPr>
-        <w:t>il salvataggio di dati all’interno di un database locale. In sintesi, essa consente a un’applicazione di rispondere alle richieste dell’utente limitando la quantità di informazioni che è necessario reperire ex novo dalla rete.</w:t>
+        <w:t>fornita da Android che permette il salvataggio di dati all’interno di un database locale. In sintesi, essa consente a un’applicazione di rispondere alle richieste dell’utente limitando la quantità di informazioni che è necessario reperire ex novo dalla rete.</w:t>
       </w:r>
       <w:r>
         <w:rPr>
@@ -3140,8 +2944,9 @@
       </w:pPr>
       <w:r>
         <w:rPr>
-          <w:rFonts w:ascii="Courier New" w:hAnsi="Courier New" w:cs="Courier New"/>
-        </w:rPr>
+          <w:rFonts w:asciiTheme="majorHAnsi" w:hAnsiTheme="majorHAnsi" w:cstheme="majorHAnsi"/>
+        </w:rPr>
+        <w:lastRenderedPageBreak/>
         <w:t>edit(String key)</w:t>
       </w:r>
       <w:r>
@@ -3187,7 +2992,7 @@
         </w:rPr>
         <w:t xml:space="preserve">oggetto di tipo </w:t>
       </w:r>
-      <w:hyperlink r:id="rId13" w:tooltip="class in com.jakewharton.disklrucache" w:history="1">
+      <w:hyperlink r:id="rId12" w:tooltip="class in com.jakewharton.disklrucache" w:history="1">
         <w:r>
           <w:rPr>
             <w:rStyle w:val="Collegamentoipertestuale"/>
@@ -3243,7 +3048,7 @@
       </w:pPr>
       <w:r>
         <w:rPr>
-          <w:rFonts w:ascii="Courier New" w:hAnsi="Courier New" w:cs="Courier New"/>
+          <w:rFonts w:asciiTheme="majorHAnsi" w:hAnsiTheme="majorHAnsi" w:cstheme="majorHAnsi"/>
         </w:rPr>
         <w:t>get(String key)</w:t>
       </w:r>
@@ -3261,7 +3066,7 @@
         </w:rPr>
         <w:t xml:space="preserve">Ritorna un oggetto di tipo </w:t>
       </w:r>
-      <w:hyperlink r:id="rId14" w:tooltip="class in com.jakewharton.disklrucache" w:history="1">
+      <w:hyperlink r:id="rId13" w:tooltip="class in com.jakewharton.disklrucache" w:history="1">
         <w:r>
           <w:rPr>
             <w:rStyle w:val="Collegamentoipertestuale"/>
@@ -3301,25 +3106,7 @@
           <w:sz w:val="22"/>
           <w:szCs w:val="22"/>
         </w:rPr>
-        <w:t xml:space="preserve">come chiave. Viene restituito </w:t>
-      </w:r>
-      <w:r>
-        <w:rPr>
-          <w:rStyle w:val="CodiceHTML"/>
-          <w:rFonts w:asciiTheme="majorHAnsi" w:eastAsiaTheme="minorHAnsi" w:hAnsiTheme="majorHAnsi" w:cstheme="majorHAnsi"/>
-          <w:sz w:val="22"/>
-          <w:szCs w:val="22"/>
-        </w:rPr>
-        <w:t>null</w:t>
-      </w:r>
-      <w:r>
-        <w:rPr>
-          <w:rStyle w:val="CodiceHTML"/>
-          <w:rFonts w:asciiTheme="majorHAnsi" w:eastAsiaTheme="minorHAnsi" w:hAnsiTheme="majorHAnsi" w:cstheme="majorHAnsi"/>
-          <w:sz w:val="22"/>
-          <w:szCs w:val="22"/>
-        </w:rPr>
-        <w:t xml:space="preserve"> nel caso in cui l’entry non esista o non sia leggibile in quel momento.</w:t>
+        <w:t>come chiave. Viene restituito null nel caso in cui l’entry non esista o non sia leggibile in quel momento.</w:t>
       </w:r>
       <w:r>
         <w:rPr>
@@ -3347,32 +3134,7 @@
         <w:rPr>
           <w:rFonts w:asciiTheme="majorHAnsi" w:hAnsiTheme="majorHAnsi" w:cstheme="majorHAnsi"/>
         </w:rPr>
-        <w:t xml:space="preserve">Un’applicazione che implementi una coda di priorità </w:t>
-      </w:r>
-      <w:r>
-        <w:rPr>
-          <w:rFonts w:asciiTheme="majorHAnsi" w:hAnsiTheme="majorHAnsi" w:cstheme="majorHAnsi"/>
-        </w:rPr>
-        <w:t>permette</w:t>
-      </w:r>
-      <w:r>
-        <w:rPr>
-          <w:rFonts w:asciiTheme="majorHAnsi" w:hAnsiTheme="majorHAnsi" w:cstheme="majorHAnsi"/>
-        </w:rPr>
-        <w:t xml:space="preserve"> di servire le richieste più urgenti con maggiore rapidità.</w:t>
-      </w:r>
-      <w:r>
-        <w:rPr>
-          <w:rFonts w:asciiTheme="majorHAnsi" w:hAnsiTheme="majorHAnsi" w:cstheme="majorHAnsi"/>
-        </w:rPr>
-        <w:t xml:space="preserve"> Questo meccanismo può essere utile soprattutto nei casi in cui il dispositivo non disponga di una connessione stabile, in quanto consente di visualizzare per prime le informazioni </w:t>
-      </w:r>
-      <w:r>
-        <w:rPr>
-          <w:rFonts w:asciiTheme="majorHAnsi" w:hAnsiTheme="majorHAnsi" w:cstheme="majorHAnsi"/>
-        </w:rPr>
-        <w:lastRenderedPageBreak/>
-        <w:t>ritenute importanti, evitando un allungamento dei tempi di attesa dovuto al caricamento di risorse non essenziali.</w:t>
+        <w:t>Un’applicazione che implementi una coda di priorità permette di servire le richieste più urgenti con maggiore rapidità. Questo meccanismo può essere utile soprattutto nei casi in cui il dispositivo non disponga di una connessione stabile, in quanto consente di visualizzare per prime le informazioni ritenute importanti, evitando un allungamento dei tempi di attesa dovuto al caricamento di risorse non essenziali.</w:t>
       </w:r>
       <w:r>
         <w:rPr>
@@ -3424,12 +3186,12 @@
         <w:pStyle w:val="Paragrafoelenco"/>
         <w:spacing w:line="276" w:lineRule="auto"/>
         <w:rPr>
-          <w:rFonts w:ascii="Courier New" w:hAnsi="Courier New" w:cs="Courier New"/>
-        </w:rPr>
-      </w:pPr>
-      <w:r>
-        <w:rPr>
-          <w:rFonts w:ascii="Courier New" w:eastAsia="Times New Roman" w:hAnsi="Courier New" w:cs="Courier New"/>
+          <w:rFonts w:asciiTheme="majorHAnsi" w:hAnsiTheme="majorHAnsi" w:cstheme="majorHAnsi"/>
+        </w:rPr>
+      </w:pPr>
+      <w:r>
+        <w:rPr>
+          <w:rFonts w:asciiTheme="majorHAnsi" w:eastAsia="Times New Roman" w:hAnsiTheme="majorHAnsi" w:cstheme="majorHAnsi"/>
           <w:color w:val="202124"/>
           <w:lang w:eastAsia="it-IT"/>
         </w:rPr>
@@ -3444,7 +3206,7 @@
           <w:rFonts w:asciiTheme="majorHAnsi" w:hAnsiTheme="majorHAnsi" w:cstheme="majorHAnsi"/>
         </w:rPr>
       </w:pPr>
-      <w:bookmarkStart w:id="0" w:name="_Hlk39563866"/>
+      <w:bookmarkStart w:id="1" w:name="_Hlk39563866"/>
       <w:r>
         <w:rPr>
           <w:rFonts w:asciiTheme="majorHAnsi" w:hAnsiTheme="majorHAnsi" w:cstheme="majorHAnsi"/>
@@ -3452,7 +3214,7 @@
         <w:t>Classe di appartenenza: ConnectivityManager</w:t>
       </w:r>
     </w:p>
-    <w:bookmarkEnd w:id="0"/>
+    <w:bookmarkEnd w:id="1"/>
     <w:p>
       <w:pPr>
         <w:pStyle w:val="Paragrafoelenco"/>
@@ -3465,13 +3227,7 @@
         <w:rPr>
           <w:rFonts w:asciiTheme="majorHAnsi" w:hAnsiTheme="majorHAnsi" w:cstheme="majorHAnsi"/>
         </w:rPr>
-        <w:t xml:space="preserve">Richiede: </w:t>
-      </w:r>
-      <w:r>
-        <w:rPr>
-          <w:rFonts w:asciiTheme="majorHAnsi" w:hAnsiTheme="majorHAnsi" w:cstheme="majorHAnsi"/>
-        </w:rPr>
-        <w:t>Manifest.permission.ACCESS_NETWORK_STATE</w:t>
+        <w:t>Richiede: Manifest.permission.ACCESS_NETWORK_STATE</w:t>
       </w:r>
     </w:p>
     <w:p>
@@ -3505,7 +3261,7 @@
       </w:pPr>
       <w:r>
         <w:rPr>
-          <w:rFonts w:ascii="Courier New" w:hAnsi="Courier New" w:cs="Courier New"/>
+          <w:rFonts w:asciiTheme="majorHAnsi" w:hAnsiTheme="majorHAnsi" w:cstheme="majorHAnsi"/>
           <w:color w:val="202124"/>
         </w:rPr>
         <w:t xml:space="preserve">public NetworkInfo getActiveNetworkInfo() </w:t>
@@ -3515,14 +3271,7 @@
           <w:rFonts w:asciiTheme="majorHAnsi" w:hAnsiTheme="majorHAnsi" w:cstheme="majorHAnsi"/>
           <w:color w:val="C00000"/>
         </w:rPr>
-        <w:t>(</w:t>
-      </w:r>
-      <w:r>
-        <w:rPr>
-          <w:rFonts w:asciiTheme="majorHAnsi" w:hAnsiTheme="majorHAnsi" w:cstheme="majorHAnsi"/>
-          <w:color w:val="C00000"/>
-        </w:rPr>
-        <w:t>deprecato a partire da API level 29)</w:t>
+        <w:t>(deprecato a partire da API level 29)</w:t>
       </w:r>
       <w:r>
         <w:rPr>
@@ -3544,13 +3293,7 @@
           <w:rFonts w:asciiTheme="majorHAnsi" w:hAnsiTheme="majorHAnsi" w:cstheme="majorHAnsi"/>
         </w:rPr>
         <w:br/>
-        <w:t xml:space="preserve">Richiede: </w:t>
-      </w:r>
-      <w:r>
-        <w:rPr>
-          <w:rFonts w:asciiTheme="majorHAnsi" w:hAnsiTheme="majorHAnsi" w:cstheme="majorHAnsi"/>
-        </w:rPr>
-        <w:t>Manifest.permission.ACCESS_NETWORK_STATE</w:t>
+        <w:t>Richiede: Manifest.permission.ACCESS_NETWORK_STATE</w:t>
       </w:r>
       <w:r>
         <w:rPr>
@@ -3583,7 +3326,7 @@
       </w:pPr>
       <w:r>
         <w:rPr>
-          <w:rFonts w:ascii="Courier New" w:hAnsi="Courier New" w:cs="Courier New"/>
+          <w:rFonts w:asciiTheme="majorHAnsi" w:hAnsiTheme="majorHAnsi" w:cstheme="majorHAnsi"/>
           <w:color w:val="202124"/>
         </w:rPr>
         <w:t>public NetworkCapabilities getNetworkCapabilities(Network network)</w:t>
@@ -3610,13 +3353,7 @@
           <w:rFonts w:asciiTheme="majorHAnsi" w:hAnsiTheme="majorHAnsi" w:cstheme="majorHAnsi"/>
         </w:rPr>
         <w:br/>
-        <w:t xml:space="preserve">Richiede: </w:t>
-      </w:r>
-      <w:r>
-        <w:rPr>
-          <w:rFonts w:asciiTheme="majorHAnsi" w:hAnsiTheme="majorHAnsi" w:cstheme="majorHAnsi"/>
-        </w:rPr>
-        <w:t>Manifest.permission.ACCESS_NETWORK_STATE</w:t>
+        <w:t>Richiede: Manifest.permission.ACCESS_NETWORK_STATE</w:t>
       </w:r>
       <w:r>
         <w:rPr>
@@ -3640,15 +3377,17 @@
       </w:pPr>
       <w:r>
         <w:rPr>
+          <w:rFonts w:asciiTheme="majorHAnsi" w:hAnsiTheme="majorHAnsi" w:cstheme="majorHAnsi"/>
           <w:sz w:val="22"/>
           <w:szCs w:val="22"/>
         </w:rPr>
         <w:t>public void registerDefaultNetworkCallback (</w:t>
       </w:r>
-      <w:hyperlink r:id="rId15" w:history="1">
+      <w:hyperlink r:id="rId14" w:history="1">
         <w:r>
           <w:rPr>
             <w:rStyle w:val="Collegamentoipertestuale"/>
+            <w:rFonts w:asciiTheme="majorHAnsi" w:hAnsiTheme="majorHAnsi" w:cstheme="majorHAnsi"/>
             <w:color w:val="auto"/>
             <w:sz w:val="22"/>
             <w:szCs w:val="22"/>
@@ -3659,6 +3398,7 @@
       </w:hyperlink>
       <w:r>
         <w:rPr>
+          <w:rFonts w:asciiTheme="majorHAnsi" w:hAnsiTheme="majorHAnsi" w:cstheme="majorHAnsi"/>
           <w:sz w:val="22"/>
           <w:szCs w:val="22"/>
         </w:rPr>
@@ -3666,10 +3406,12 @@
       </w:r>
       <w:r>
         <w:rPr>
+          <w:rFonts w:asciiTheme="majorHAnsi" w:hAnsiTheme="majorHAnsi" w:cstheme="majorHAnsi"/>
           <w:sz w:val="22"/>
           <w:szCs w:val="22"/>
         </w:rPr>
         <w:br/>
+        <w:t>Classe di appartenenza: ConnectivityManager</w:t>
       </w:r>
       <w:r>
         <w:rPr>
@@ -3677,24 +3419,8 @@
           <w:sz w:val="22"/>
           <w:szCs w:val="22"/>
         </w:rPr>
-        <w:t>Classe di appartenenza: ConnectivityManager</w:t>
-      </w:r>
-      <w:r>
-        <w:rPr>
-          <w:rFonts w:asciiTheme="majorHAnsi" w:hAnsiTheme="majorHAnsi" w:cstheme="majorHAnsi"/>
-          <w:sz w:val="22"/>
-          <w:szCs w:val="22"/>
-        </w:rPr>
         <w:br/>
-        <w:t xml:space="preserve">Richiede: </w:t>
-      </w:r>
-      <w:r>
-        <w:rPr>
-          <w:rFonts w:asciiTheme="majorHAnsi" w:hAnsiTheme="majorHAnsi" w:cstheme="majorHAnsi"/>
-          <w:sz w:val="22"/>
-          <w:szCs w:val="22"/>
-        </w:rPr>
-        <w:t>Manifest.permission.ACCESS_NETWORK_STATE</w:t>
+        <w:t>Richiede: Manifest.permission.ACCESS_NETWORK_STATE</w:t>
       </w:r>
       <w:r>
         <w:rPr>
@@ -3718,8 +3444,10 @@
       </w:pPr>
       <w:r>
         <w:rPr>
+          <w:rFonts w:asciiTheme="majorHAnsi" w:hAnsiTheme="majorHAnsi" w:cstheme="majorHAnsi"/>
           <w:color w:val="202124"/>
         </w:rPr>
+        <w:lastRenderedPageBreak/>
         <w:t xml:space="preserve">public int getNetworkType() </w:t>
       </w:r>
       <w:r>
@@ -3764,19 +3492,7 @@
           <w:rFonts w:asciiTheme="majorHAnsi" w:hAnsiTheme="majorHAnsi" w:cstheme="majorHAnsi"/>
         </w:rPr>
         <w:br/>
-        <w:t>Resituisce, sottoforma di costante, il tipo d</w:t>
-      </w:r>
-      <w:r>
-        <w:rPr>
-          <w:rFonts w:asciiTheme="majorHAnsi" w:hAnsiTheme="majorHAnsi" w:cstheme="majorHAnsi"/>
-        </w:rPr>
-        <w:t>i</w:t>
-      </w:r>
-      <w:r>
-        <w:rPr>
-          <w:rFonts w:asciiTheme="majorHAnsi" w:hAnsiTheme="majorHAnsi" w:cstheme="majorHAnsi"/>
-        </w:rPr>
-        <w:t xml:space="preserve"> connessione in uso.</w:t>
+        <w:t>Resituisce, sottoforma di costante, il tipo di connessione in uso.</w:t>
       </w:r>
     </w:p>
     <w:p>
@@ -3786,6 +3502,7 @@
         <w:spacing w:before="240" w:after="240" w:line="300" w:lineRule="atLeast"/>
         <w:ind w:left="708"/>
         <w:rPr>
+          <w:rFonts w:asciiTheme="majorHAnsi" w:hAnsiTheme="majorHAnsi" w:cstheme="majorHAnsi"/>
           <w:sz w:val="22"/>
           <w:szCs w:val="22"/>
           <w:lang w:val="en-GB"/>
@@ -3793,6 +3510,7 @@
       </w:pPr>
       <w:r>
         <w:rPr>
+          <w:rFonts w:asciiTheme="majorHAnsi" w:hAnsiTheme="majorHAnsi" w:cstheme="majorHAnsi"/>
           <w:color w:val="202124"/>
         </w:rPr>
         <w:t>public int getDataState()</w:t>
@@ -3817,19 +3535,7 @@
           <w:rFonts w:asciiTheme="majorHAnsi" w:hAnsiTheme="majorHAnsi" w:cstheme="majorHAnsi"/>
         </w:rPr>
         <w:br/>
-        <w:t xml:space="preserve">Resituisce, sottoforma di costante, lo stato della </w:t>
-      </w:r>
-      <w:r>
-        <w:rPr>
-          <w:rFonts w:asciiTheme="majorHAnsi" w:hAnsiTheme="majorHAnsi" w:cstheme="majorHAnsi"/>
-        </w:rPr>
-        <w:t>rete cellulare</w:t>
-      </w:r>
-      <w:r>
-        <w:rPr>
-          <w:rFonts w:asciiTheme="majorHAnsi" w:hAnsiTheme="majorHAnsi" w:cstheme="majorHAnsi"/>
-        </w:rPr>
-        <w:t xml:space="preserve"> (es. </w:t>
+        <w:t xml:space="preserve">Resituisce, sottoforma di costante, lo stato della rete cellulare (es. </w:t>
       </w:r>
       <w:r>
         <w:rPr>
@@ -3855,31 +3561,13 @@
         <w:rPr>
           <w:rFonts w:asciiTheme="majorHAnsi" w:hAnsiTheme="majorHAnsi" w:cstheme="majorHAnsi"/>
         </w:rPr>
-        <w:t>Nei casi in cui la qualità della connessione risulti particolarmente scarsa, può essere utile impedire a un’applicazione di scaricare contenuti multimediali, o in alternativa consentire il download soltanto dei file a risoluzione</w:t>
-      </w:r>
-      <w:r>
-        <w:rPr>
-          <w:rFonts w:asciiTheme="majorHAnsi" w:hAnsiTheme="majorHAnsi" w:cstheme="majorHAnsi"/>
-        </w:rPr>
-        <w:t xml:space="preserve"> più bassa</w:t>
-      </w:r>
-      <w:r>
-        <w:rPr>
-          <w:rFonts w:asciiTheme="majorHAnsi" w:hAnsiTheme="majorHAnsi" w:cstheme="majorHAnsi"/>
-        </w:rPr>
-        <w:t>.</w:t>
+        <w:t>Nei casi in cui la qualità della connessione risulti particolarmente scarsa, può essere utile impedire a un’applicazione di scaricare contenuti multimediali, o in alternativa consentire il download soltanto dei file a risoluzione più bassa.</w:t>
       </w:r>
       <w:r>
         <w:rPr>
           <w:rFonts w:asciiTheme="majorHAnsi" w:hAnsiTheme="majorHAnsi" w:cstheme="majorHAnsi"/>
         </w:rPr>
         <w:br/>
-      </w:r>
-      <w:r>
-        <w:rPr>
-          <w:rFonts w:asciiTheme="majorHAnsi" w:hAnsiTheme="majorHAnsi" w:cstheme="majorHAnsi"/>
-        </w:rPr>
-        <w:lastRenderedPageBreak/>
         <w:t xml:space="preserve">È inoltre consigliato l’utilizzo di </w:t>
       </w:r>
       <w:r>
@@ -3925,43 +3613,7 @@
           <w:rFonts w:asciiTheme="majorHAnsi" w:hAnsiTheme="majorHAnsi" w:cstheme="majorHAnsi"/>
         </w:rPr>
         <w:br/>
-        <w:t>Al contrario, se un dispositivo dispone di una connessione</w:t>
-      </w:r>
-      <w:r>
-        <w:rPr>
-          <w:rFonts w:asciiTheme="majorHAnsi" w:hAnsiTheme="majorHAnsi" w:cstheme="majorHAnsi"/>
-        </w:rPr>
-        <w:t xml:space="preserve"> veloce e affidabile,</w:t>
-      </w:r>
-      <w:r>
-        <w:rPr>
-          <w:rFonts w:asciiTheme="majorHAnsi" w:hAnsiTheme="majorHAnsi" w:cstheme="majorHAnsi"/>
-        </w:rPr>
-        <w:t xml:space="preserve"> è possibile </w:t>
-      </w:r>
-      <w:r>
-        <w:rPr>
-          <w:rFonts w:asciiTheme="majorHAnsi" w:hAnsiTheme="majorHAnsi" w:cstheme="majorHAnsi"/>
-        </w:rPr>
-        <w:t>fruire</w:t>
-      </w:r>
-      <w:r>
-        <w:rPr>
-          <w:rFonts w:asciiTheme="majorHAnsi" w:hAnsiTheme="majorHAnsi" w:cstheme="majorHAnsi"/>
-        </w:rPr>
-        <w:t xml:space="preserve"> più rapidamente </w:t>
-      </w:r>
-      <w:r>
-        <w:rPr>
-          <w:rFonts w:asciiTheme="majorHAnsi" w:hAnsiTheme="majorHAnsi" w:cstheme="majorHAnsi"/>
-        </w:rPr>
-        <w:t>de</w:t>
-      </w:r>
-      <w:r>
-        <w:rPr>
-          <w:rFonts w:asciiTheme="majorHAnsi" w:hAnsiTheme="majorHAnsi" w:cstheme="majorHAnsi"/>
-        </w:rPr>
-        <w:t xml:space="preserve">i contenuti effettuando il </w:t>
+        <w:t xml:space="preserve">Al contrario, se un dispositivo dispone di una connessione veloce e affidabile, è possibile fruire più rapidamente dei contenuti effettuando il </w:t>
       </w:r>
       <w:r>
         <w:rPr>
@@ -3975,13 +3627,7 @@
         <w:rPr>
           <w:rFonts w:asciiTheme="majorHAnsi" w:hAnsiTheme="majorHAnsi" w:cstheme="majorHAnsi"/>
         </w:rPr>
-        <w:t xml:space="preserve">, ovvero archiviando preventivamente in cache i file </w:t>
-      </w:r>
-      <w:r>
-        <w:rPr>
-          <w:rFonts w:asciiTheme="majorHAnsi" w:hAnsiTheme="majorHAnsi" w:cstheme="majorHAnsi"/>
-        </w:rPr>
-        <w:t>a cui l’utente potrebbe voler accedere nell’immediato futuro.</w:t>
+        <w:t>, ovvero archiviando preventivamente in cache i file a cui l’utente potrebbe voler accedere nell’immediato futuro.</w:t>
       </w:r>
     </w:p>
     <w:p>
@@ -4008,11 +3654,13 @@
           <w:numId w:val="34"/>
         </w:numPr>
         <w:rPr>
+          <w:rFonts w:cstheme="majorHAnsi"/>
           <w:lang w:val="en-GB"/>
         </w:rPr>
       </w:pPr>
       <w:r>
         <w:rPr>
+          <w:rFonts w:cstheme="majorHAnsi"/>
           <w:lang w:val="en-GB"/>
         </w:rPr>
         <w:t>DEVICE CAPABILITY</w:t>
@@ -4021,6 +3669,7 @@
     <w:p>
       <w:pPr>
         <w:rPr>
+          <w:rFonts w:asciiTheme="majorHAnsi" w:hAnsiTheme="majorHAnsi" w:cstheme="majorHAnsi"/>
           <w:lang w:val="en-GB"/>
         </w:rPr>
       </w:pPr>
@@ -4033,11 +3682,13 @@
           <w:numId w:val="34"/>
         </w:numPr>
         <w:rPr>
+          <w:rFonts w:cstheme="majorHAnsi"/>
           <w:lang w:val="en-GB"/>
         </w:rPr>
       </w:pPr>
       <w:r>
         <w:rPr>
+          <w:rFonts w:cstheme="majorHAnsi"/>
           <w:lang w:val="en-GB"/>
         </w:rPr>
         <w:t>GRAPHICS AND SCREEN SIZE</w:t>
@@ -4073,13 +3724,7 @@
         <w:rPr>
           <w:rFonts w:asciiTheme="majorHAnsi" w:hAnsiTheme="majorHAnsi" w:cstheme="majorHAnsi"/>
         </w:rPr>
-        <w:t>Il</w:t>
-      </w:r>
-      <w:r>
-        <w:rPr>
-          <w:rFonts w:asciiTheme="majorHAnsi" w:hAnsiTheme="majorHAnsi" w:cstheme="majorHAnsi"/>
-        </w:rPr>
-        <w:t xml:space="preserve"> </w:t>
+        <w:t xml:space="preserve">Il </w:t>
       </w:r>
       <w:r>
         <w:rPr>
@@ -4093,25 +3738,7 @@
         <w:rPr>
           <w:rFonts w:asciiTheme="majorHAnsi" w:hAnsiTheme="majorHAnsi" w:cstheme="majorHAnsi"/>
         </w:rPr>
-        <w:t xml:space="preserve"> (dp) </w:t>
-      </w:r>
-      <w:r>
-        <w:rPr>
-          <w:rFonts w:asciiTheme="majorHAnsi" w:hAnsiTheme="majorHAnsi" w:cstheme="majorHAnsi"/>
-        </w:rPr>
-        <w:t xml:space="preserve">è </w:t>
-      </w:r>
-      <w:r>
-        <w:rPr>
-          <w:rFonts w:asciiTheme="majorHAnsi" w:hAnsiTheme="majorHAnsi" w:cstheme="majorHAnsi"/>
-        </w:rPr>
-        <w:t>unità di</w:t>
-      </w:r>
-      <w:r>
-        <w:rPr>
-          <w:rFonts w:asciiTheme="majorHAnsi" w:hAnsiTheme="majorHAnsi" w:cstheme="majorHAnsi"/>
-        </w:rPr>
-        <w:t xml:space="preserve"> misura alternativa al </w:t>
+        <w:t xml:space="preserve"> (dp) è unità di misura alternativa al </w:t>
       </w:r>
       <w:r>
         <w:rPr>
@@ -4189,6 +3816,12 @@
           <w:rFonts w:asciiTheme="majorHAnsi" w:hAnsiTheme="majorHAnsi" w:cstheme="majorHAnsi"/>
         </w:rPr>
         <w:br/>
+      </w:r>
+      <w:r>
+        <w:rPr>
+          <w:rFonts w:asciiTheme="majorHAnsi" w:hAnsiTheme="majorHAnsi" w:cstheme="majorHAnsi"/>
+        </w:rPr>
+        <w:lastRenderedPageBreak/>
         <w:t>Per facilitare il compito degli sviluppatori, Google ha messo a disposizione una serie di linee guida, raccolte sotto il nome di “Material Design guidelines”, in cui vengono illustrati alcuni principi utili alla progettazione di layout per l’interfaccia utente.</w:t>
       </w:r>
     </w:p>
@@ -4209,14 +3842,19 @@
           <w:numId w:val="34"/>
         </w:numPr>
         <w:rPr>
-          <w:rFonts w:ascii="Arial" w:hAnsi="Arial" w:cs="Arial"/>
+          <w:rFonts w:cstheme="majorHAnsi"/>
+          <w:caps/>
           <w:noProof w:val="0"/>
           <w:color w:val="202124"/>
           <w:spacing w:val="-2"/>
         </w:rPr>
       </w:pPr>
       <w:r>
-        <w:t>BACKWARD COMPATIBILITY</w:t>
+        <w:rPr>
+          <w:rFonts w:cstheme="majorHAnsi"/>
+          <w:caps/>
+        </w:rPr>
+        <w:t xml:space="preserve">RETROCOMPATIBILITà </w:t>
       </w:r>
     </w:p>
     <w:p>
@@ -4263,13 +3901,7 @@
         <w:rPr>
           <w:rFonts w:asciiTheme="majorHAnsi" w:hAnsiTheme="majorHAnsi" w:cstheme="majorHAnsi"/>
         </w:rPr>
-        <w:t xml:space="preserve"> presente nel file</w:t>
-      </w:r>
-      <w:r>
-        <w:rPr>
-          <w:rFonts w:asciiTheme="majorHAnsi" w:hAnsiTheme="majorHAnsi" w:cstheme="majorHAnsi"/>
-        </w:rPr>
-        <w:t xml:space="preserve"> </w:t>
+        <w:t xml:space="preserve"> presente nel file </w:t>
       </w:r>
       <w:r>
         <w:rPr>
@@ -4283,32 +3915,7 @@
         <w:rPr>
           <w:rFonts w:asciiTheme="majorHAnsi" w:hAnsiTheme="majorHAnsi" w:cstheme="majorHAnsi"/>
         </w:rPr>
-        <w:t xml:space="preserve"> </w:t>
-      </w:r>
-      <w:r>
-        <w:rPr>
-          <w:rFonts w:asciiTheme="majorHAnsi" w:hAnsiTheme="majorHAnsi" w:cstheme="majorHAnsi"/>
-        </w:rPr>
-        <w:t xml:space="preserve">informa il sistema che </w:t>
-      </w:r>
-      <w:r>
-        <w:rPr>
-          <w:rFonts w:asciiTheme="majorHAnsi" w:hAnsiTheme="majorHAnsi" w:cstheme="majorHAnsi"/>
-        </w:rPr>
-        <w:t>una</w:t>
-      </w:r>
-      <w:r>
-        <w:rPr>
-          <w:rFonts w:asciiTheme="majorHAnsi" w:hAnsiTheme="majorHAnsi" w:cstheme="majorHAnsi"/>
-        </w:rPr>
-        <w:t xml:space="preserve"> particolare app è stata testata utilizzando una certa versione di Android. In caso il valore di questo attributo fosse più basso dell’API level utilizzato dal dispositivo, il sistema operativo potrebbe attivare dei meccanismi di compatibilità per assicurarsi che l’applicazione continui a funzionare come previsto. Per questo motivo, se si vuole mantenere aggiornata la propria app, è importante che la  </w:t>
-      </w:r>
-      <w:r>
-        <w:rPr>
-          <w:rFonts w:asciiTheme="majorHAnsi" w:hAnsiTheme="majorHAnsi" w:cstheme="majorHAnsi"/>
-        </w:rPr>
-        <w:lastRenderedPageBreak/>
-        <w:t>targetSdkVersion corrisponda all’API level più recente.</w:t>
+        <w:t xml:space="preserve"> informa il sistema che una particolare app è stata testata utilizzando una certa versione di Android. In caso il valore di questo attributo fosse più basso dell’API level utilizzato dal dispositivo, il sistema operativo potrebbe attivare dei meccanismi di compatibilità per assicurarsi che l’applicazione continui a funzionare come previsto. Per questo motivo, se si vuole mantenere aggiornata la propria app, è importante che la  targetSdkVersion corrisponda all’API level più recente.</w:t>
       </w:r>
       <w:r>
         <w:rPr>
@@ -4329,13 +3936,7 @@
         <w:rPr>
           <w:rFonts w:asciiTheme="majorHAnsi" w:hAnsiTheme="majorHAnsi" w:cstheme="majorHAnsi"/>
         </w:rPr>
-        <w:t xml:space="preserve">indica l’API level più basso supportato da un’applicazione. Diminuire il valore di questo attributo permette di aumentare il numero di dispositivi su cui essa è in grado di funzionare correttamente, ma allo stesso tempo costringe gli sviluppatori a utilizzare un set di funzionalità limitato rispetto a quello offerto da versioni di Android SDK più recenti (se la minSdkVersion non viene esplicitamente indicata dallo sviluppatore, </w:t>
-      </w:r>
-      <w:r>
-        <w:rPr>
-          <w:rFonts w:asciiTheme="majorHAnsi" w:hAnsiTheme="majorHAnsi" w:cstheme="majorHAnsi"/>
-        </w:rPr>
-        <w:t xml:space="preserve">il sistema imposta automaticamente il suo valore a 1, il che significa che quella particolare applicazione è, almento teoricamente, retrocompatibile con qualsiasi versione di Android). </w:t>
+        <w:t xml:space="preserve">indica l’API level più basso supportato da un’applicazione. Diminuire il valore di questo attributo permette di aumentare il numero di dispositivi su cui essa è in grado di funzionare correttamente, ma allo stesso tempo costringe gli sviluppatori a utilizzare un set di funzionalità limitato rispetto a quello offerto da versioni di Android SDK più recenti (se la minSdkVersion non viene esplicitamente indicata dallo sviluppatore, il sistema imposta automaticamente il suo valore a 1, il che significa che quella particolare applicazione è, almento teoricamente, retrocompatibile con qualsiasi versione di Android). </w:t>
       </w:r>
     </w:p>
     <w:p>
@@ -4363,7 +3964,31 @@
         <w:rPr>
           <w:rFonts w:asciiTheme="majorHAnsi" w:hAnsiTheme="majorHAnsi" w:cstheme="majorHAnsi"/>
         </w:rPr>
-        <w:t xml:space="preserve">È importante provvedere l’app con un’esperienza consistente attraverso le verie versioni del sistema operativo. Questo può essere fatto grazie all’utilizzo delle </w:t>
+        <w:t xml:space="preserve">È importante </w:t>
+      </w:r>
+      <w:r>
+        <w:rPr>
+          <w:rFonts w:asciiTheme="majorHAnsi" w:hAnsiTheme="majorHAnsi" w:cstheme="majorHAnsi"/>
+        </w:rPr>
+        <w:t>che l’applicazione funzioni correttamente se usata in varie</w:t>
+      </w:r>
+      <w:r>
+        <w:rPr>
+          <w:rFonts w:asciiTheme="majorHAnsi" w:hAnsiTheme="majorHAnsi" w:cstheme="majorHAnsi"/>
+        </w:rPr>
+        <w:t xml:space="preserve"> versioni del sistema operativo</w:t>
+      </w:r>
+      <w:r>
+        <w:rPr>
+          <w:rFonts w:asciiTheme="majorHAnsi" w:hAnsiTheme="majorHAnsi" w:cstheme="majorHAnsi"/>
+        </w:rPr>
+        <w:t xml:space="preserve"> Android</w:t>
+      </w:r>
+      <w:r>
+        <w:rPr>
+          <w:rFonts w:asciiTheme="majorHAnsi" w:hAnsiTheme="majorHAnsi" w:cstheme="majorHAnsi"/>
+        </w:rPr>
+        <w:t xml:space="preserve">. Questo può essere fatto grazie all’utilizzo delle </w:t>
       </w:r>
       <w:r>
         <w:rPr>
@@ -4397,7 +4022,37 @@
         <w:rPr>
           <w:rFonts w:asciiTheme="majorHAnsi" w:hAnsiTheme="majorHAnsi" w:cstheme="majorHAnsi"/>
         </w:rPr>
-        <w:t xml:space="preserve"> son deprecata e son</w:t>
+        <w:t xml:space="preserve"> son</w:t>
+      </w:r>
+      <w:r>
+        <w:rPr>
+          <w:rFonts w:asciiTheme="majorHAnsi" w:hAnsiTheme="majorHAnsi" w:cstheme="majorHAnsi"/>
+        </w:rPr>
+        <w:t>o state</w:t>
+      </w:r>
+      <w:r>
+        <w:rPr>
+          <w:rFonts w:asciiTheme="majorHAnsi" w:hAnsiTheme="majorHAnsi" w:cstheme="majorHAnsi"/>
+        </w:rPr>
+        <w:t xml:space="preserve"> deprecat</w:t>
+      </w:r>
+      <w:r>
+        <w:rPr>
+          <w:rFonts w:asciiTheme="majorHAnsi" w:hAnsiTheme="majorHAnsi" w:cstheme="majorHAnsi"/>
+        </w:rPr>
+        <w:t>e</w:t>
+      </w:r>
+      <w:r>
+        <w:rPr>
+          <w:rFonts w:asciiTheme="majorHAnsi" w:hAnsiTheme="majorHAnsi" w:cstheme="majorHAnsi"/>
+        </w:rPr>
+        <w:t xml:space="preserve"> e son</w:t>
+      </w:r>
+      <w:r>
+        <w:rPr>
+          <w:rFonts w:asciiTheme="majorHAnsi" w:hAnsiTheme="majorHAnsi" w:cstheme="majorHAnsi"/>
+        </w:rPr>
+        <w:t>o</w:t>
       </w:r>
       <w:r>
         <w:rPr>
@@ -4449,7 +4104,43 @@
         <w:rPr>
           <w:rFonts w:asciiTheme="majorHAnsi" w:hAnsiTheme="majorHAnsi" w:cstheme="majorHAnsi"/>
         </w:rPr>
-        <w:t xml:space="preserve"> con uno specifico range di versioni Android, e insieme di feature; vediamo qui di seguito una breve lista:</w:t>
+        <w:t xml:space="preserve"> </w:t>
+      </w:r>
+      <w:r>
+        <w:rPr>
+          <w:rFonts w:asciiTheme="majorHAnsi" w:hAnsiTheme="majorHAnsi" w:cstheme="majorHAnsi"/>
+        </w:rPr>
+        <w:t>rigu</w:t>
+      </w:r>
+      <w:r>
+        <w:rPr>
+          <w:rFonts w:asciiTheme="majorHAnsi" w:hAnsiTheme="majorHAnsi" w:cstheme="majorHAnsi"/>
+        </w:rPr>
+        <w:t>a</w:t>
+      </w:r>
+      <w:r>
+        <w:rPr>
+          <w:rFonts w:asciiTheme="majorHAnsi" w:hAnsiTheme="majorHAnsi" w:cstheme="majorHAnsi"/>
+        </w:rPr>
+        <w:t>rdanti</w:t>
+      </w:r>
+      <w:r>
+        <w:rPr>
+          <w:rFonts w:asciiTheme="majorHAnsi" w:hAnsiTheme="majorHAnsi" w:cstheme="majorHAnsi"/>
+        </w:rPr>
+        <w:t xml:space="preserve"> uno specifico range di versioni Android, e</w:t>
+      </w:r>
+      <w:r>
+        <w:rPr>
+          <w:rFonts w:asciiTheme="majorHAnsi" w:hAnsiTheme="majorHAnsi" w:cstheme="majorHAnsi"/>
+        </w:rPr>
+        <w:t xml:space="preserve"> uno specifico</w:t>
+      </w:r>
+      <w:r>
+        <w:rPr>
+          <w:rFonts w:asciiTheme="majorHAnsi" w:hAnsiTheme="majorHAnsi" w:cstheme="majorHAnsi"/>
+        </w:rPr>
+        <w:t xml:space="preserve"> insieme di feature; vediamo qui di seguito una breve lista:</w:t>
       </w:r>
     </w:p>
     <w:p>
@@ -4556,7 +4247,7 @@
           <w:rFonts w:asciiTheme="majorHAnsi" w:hAnsiTheme="majorHAnsi" w:cstheme="majorHAnsi"/>
           <w:color w:val="202124"/>
         </w:rPr>
-        <w:t>Anche i Google Play Services aiutano nella funzione di retrocompatibilità. Infatti offrono il meglio dalle API di google indipendentemente dalla versione della piattaforma Android.</w:t>
+        <w:t xml:space="preserve">Anche i Google Play Services aiutano nella funzione di retrocompatibilità. </w:t>
       </w:r>
     </w:p>
     <w:p>
@@ -4674,8 +4365,15 @@
           <w:ilvl w:val="2"/>
           <w:numId w:val="34"/>
         </w:numPr>
-      </w:pPr>
-      <w:r>
+        <w:rPr>
+          <w:rFonts w:cstheme="majorHAnsi"/>
+        </w:rPr>
+      </w:pPr>
+      <w:r>
+        <w:rPr>
+          <w:rFonts w:cstheme="majorHAnsi"/>
+        </w:rPr>
+        <w:lastRenderedPageBreak/>
         <w:t>UTILIZZO DELLA MEMORIA</w:t>
       </w:r>
     </w:p>
@@ -4689,7 +4387,31 @@
         <w:rPr>
           <w:rFonts w:asciiTheme="majorHAnsi" w:hAnsiTheme="majorHAnsi" w:cstheme="majorHAnsi"/>
         </w:rPr>
-        <w:t>In questo paragrafo vedremo come gestire la memoria in maniera efficiente, in modo tale da rendere più gradevole l’utilizzo del dispositivo mobile, ad esempio rendendo più fluido l’utilizzo.</w:t>
+        <w:t>In questo paragrafo vedremo come gestire la memoria in maniera efficiente, in modo tale da rendere più gradevole l’utilizzo del dispositivo mobile, rendendo più fluid</w:t>
+      </w:r>
+      <w:r>
+        <w:rPr>
+          <w:rFonts w:asciiTheme="majorHAnsi" w:hAnsiTheme="majorHAnsi" w:cstheme="majorHAnsi"/>
+        </w:rPr>
+        <w:t>a</w:t>
+      </w:r>
+      <w:r>
+        <w:rPr>
+          <w:rFonts w:asciiTheme="majorHAnsi" w:hAnsiTheme="majorHAnsi" w:cstheme="majorHAnsi"/>
+        </w:rPr>
+        <w:t xml:space="preserve"> l’</w:t>
+      </w:r>
+      <w:r>
+        <w:rPr>
+          <w:rFonts w:asciiTheme="majorHAnsi" w:hAnsiTheme="majorHAnsi" w:cstheme="majorHAnsi"/>
+        </w:rPr>
+        <w:t>esperienza di utilizzo</w:t>
+      </w:r>
+      <w:r>
+        <w:rPr>
+          <w:rFonts w:asciiTheme="majorHAnsi" w:hAnsiTheme="majorHAnsi" w:cstheme="majorHAnsi"/>
+        </w:rPr>
+        <w:t>.</w:t>
       </w:r>
     </w:p>
     <w:p>
@@ -4699,6 +4421,9 @@
           <w:ilvl w:val="0"/>
           <w:numId w:val="39"/>
         </w:numPr>
+        <w:rPr>
+          <w:rFonts w:asciiTheme="majorHAnsi" w:hAnsiTheme="majorHAnsi" w:cstheme="majorHAnsi"/>
+        </w:rPr>
       </w:pPr>
       <w:r>
         <w:rPr>
@@ -4710,7 +4435,43 @@
         <w:rPr>
           <w:rFonts w:asciiTheme="majorHAnsi" w:hAnsiTheme="majorHAnsi" w:cstheme="majorHAnsi"/>
         </w:rPr>
-        <w:t>. Questo assicura una maggiore stabilità quando si passa a dispositivo con dimensioni RAM anche parecchio diverse.</w:t>
+        <w:t xml:space="preserve">. Questo assicura una maggiore stabilità quando </w:t>
+      </w:r>
+      <w:r>
+        <w:rPr>
+          <w:rFonts w:asciiTheme="majorHAnsi" w:hAnsiTheme="majorHAnsi" w:cstheme="majorHAnsi"/>
+        </w:rPr>
+        <w:t xml:space="preserve">l’app </w:t>
+      </w:r>
+      <w:r>
+        <w:rPr>
+          <w:rFonts w:asciiTheme="majorHAnsi" w:hAnsiTheme="majorHAnsi" w:cstheme="majorHAnsi"/>
+        </w:rPr>
+        <w:t xml:space="preserve">si passa </w:t>
+      </w:r>
+      <w:r>
+        <w:rPr>
+          <w:rFonts w:asciiTheme="majorHAnsi" w:hAnsiTheme="majorHAnsi" w:cstheme="majorHAnsi"/>
+        </w:rPr>
+        <w:t>a</w:t>
+      </w:r>
+      <w:r>
+        <w:rPr>
+          <w:rFonts w:asciiTheme="majorHAnsi" w:hAnsiTheme="majorHAnsi" w:cstheme="majorHAnsi"/>
+        </w:rPr>
+        <w:t xml:space="preserve"> dispositiv</w:t>
+      </w:r>
+      <w:r>
+        <w:rPr>
+          <w:rFonts w:asciiTheme="majorHAnsi" w:hAnsiTheme="majorHAnsi" w:cstheme="majorHAnsi"/>
+        </w:rPr>
+        <w:t>i</w:t>
+      </w:r>
+      <w:r>
+        <w:rPr>
+          <w:rFonts w:asciiTheme="majorHAnsi" w:hAnsiTheme="majorHAnsi" w:cstheme="majorHAnsi"/>
+        </w:rPr>
+        <w:t xml:space="preserve"> con dimensioni RAM anche parecchio diverse.</w:t>
       </w:r>
     </w:p>
     <w:p>
@@ -4750,8 +4511,6 @@
         </w:rPr>
         <w:t>”</w:t>
       </w:r>
-      <w:bookmarkStart w:id="1" w:name="_GoBack"/>
-      <w:bookmarkEnd w:id="1"/>
       <w:r>
         <w:rPr>
           <w:rFonts w:asciiTheme="majorHAnsi" w:hAnsiTheme="majorHAnsi" w:cstheme="majorHAnsi"/>
@@ -4850,14 +4609,7 @@
         <w:rPr>
           <w:rFonts w:asciiTheme="majorHAnsi" w:hAnsiTheme="majorHAnsi" w:cstheme="majorHAnsi"/>
         </w:rPr>
-        <w:t xml:space="preserve">che provvede informazioni circa lo stato della memoria, includendo la memoria disponibile, la memoria totale e il livello di memoria dove il </w:t>
-      </w:r>
-      <w:r>
-        <w:rPr>
-          <w:rFonts w:asciiTheme="majorHAnsi" w:hAnsiTheme="majorHAnsi" w:cstheme="majorHAnsi"/>
-        </w:rPr>
-        <w:lastRenderedPageBreak/>
-        <w:t>sist</w:t>
+        <w:t>che provvede informazioni circa lo stato della memoria, includendo la memoria disponibile, la memoria totale e il livello di memoria dove il sist</w:t>
       </w:r>
       <w:r>
         <w:rPr>
@@ -4897,12 +4649,51 @@
           <w:ilvl w:val="0"/>
           <w:numId w:val="39"/>
         </w:numPr>
-      </w:pPr>
-      <w:r>
-        <w:rPr>
-          <w:rFonts w:asciiTheme="majorHAnsi" w:hAnsiTheme="majorHAnsi" w:cstheme="majorHAnsi"/>
-        </w:rPr>
-        <w:t xml:space="preserve">Molto importante inoltre non far eseguire processi dalla lunga durata, che potrebbero rallentare il device. Per evitare questi lunghi processi in background si può utilizzare, ad esempio, il già accennato </w:t>
+        <w:rPr>
+          <w:rFonts w:asciiTheme="majorHAnsi" w:hAnsiTheme="majorHAnsi" w:cstheme="majorHAnsi"/>
+        </w:rPr>
+      </w:pPr>
+      <w:r>
+        <w:rPr>
+          <w:rFonts w:asciiTheme="majorHAnsi" w:hAnsiTheme="majorHAnsi" w:cstheme="majorHAnsi"/>
+        </w:rPr>
+        <w:t>Molto importante</w:t>
+      </w:r>
+      <w:r>
+        <w:rPr>
+          <w:rFonts w:asciiTheme="majorHAnsi" w:hAnsiTheme="majorHAnsi" w:cstheme="majorHAnsi"/>
+        </w:rPr>
+        <w:t>,</w:t>
+      </w:r>
+      <w:r>
+        <w:rPr>
+          <w:rFonts w:asciiTheme="majorHAnsi" w:hAnsiTheme="majorHAnsi" w:cstheme="majorHAnsi"/>
+        </w:rPr>
+        <w:t xml:space="preserve"> inoltre</w:t>
+      </w:r>
+      <w:r>
+        <w:rPr>
+          <w:rFonts w:asciiTheme="majorHAnsi" w:hAnsiTheme="majorHAnsi" w:cstheme="majorHAnsi"/>
+        </w:rPr>
+        <w:t>, è</w:t>
+      </w:r>
+      <w:r>
+        <w:rPr>
+          <w:rFonts w:asciiTheme="majorHAnsi" w:hAnsiTheme="majorHAnsi" w:cstheme="majorHAnsi"/>
+        </w:rPr>
+        <w:t xml:space="preserve"> </w:t>
+      </w:r>
+      <w:r>
+        <w:rPr>
+          <w:rFonts w:asciiTheme="majorHAnsi" w:hAnsiTheme="majorHAnsi" w:cstheme="majorHAnsi"/>
+        </w:rPr>
+        <w:t>evitare di</w:t>
+      </w:r>
+      <w:r>
+        <w:rPr>
+          <w:rFonts w:asciiTheme="majorHAnsi" w:hAnsiTheme="majorHAnsi" w:cstheme="majorHAnsi"/>
+        </w:rPr>
+        <w:t xml:space="preserve"> far eseguire processi dalla lunga durata, che potrebbero rallentare il device. Per evitare questi lunghi processi in background si può utilizzare, ad esempio, il già accennato </w:t>
       </w:r>
       <w:r>
         <w:rPr>
@@ -4913,14 +4704,1165 @@
         <w:t>GcmNetworkManager.</w:t>
       </w:r>
     </w:p>
-    <w:p/>
-    <w:p>
-      <w:pPr>
-        <w:rPr>
-          <w:rFonts w:asciiTheme="majorHAnsi" w:hAnsiTheme="majorHAnsi" w:cstheme="majorHAnsi"/>
-        </w:rPr>
-      </w:pPr>
-      <w:hyperlink r:id="rId16" w:history="1">
+    <w:p>
+      <w:pPr>
+        <w:pStyle w:val="Paragrafoelenco"/>
+        <w:numPr>
+          <w:ilvl w:val="0"/>
+          <w:numId w:val="39"/>
+        </w:numPr>
+        <w:jc w:val="both"/>
+        <w:rPr>
+          <w:rFonts w:asciiTheme="majorHAnsi" w:hAnsiTheme="majorHAnsi" w:cstheme="majorHAnsi"/>
+        </w:rPr>
+      </w:pPr>
+      <w:r>
+        <w:rPr>
+          <w:rFonts w:asciiTheme="majorHAnsi" w:hAnsiTheme="majorHAnsi" w:cstheme="majorHAnsi"/>
+        </w:rPr>
+        <w:t xml:space="preserve">Per controllare l’uso della memoria Android Studio provvede lo sviluppatore di alcuni accessori molti utili, tra cui il </w:t>
+      </w:r>
+      <w:r>
+        <w:rPr>
+          <w:rFonts w:asciiTheme="majorHAnsi" w:hAnsiTheme="majorHAnsi" w:cstheme="majorHAnsi"/>
+          <w:i/>
+          <w:iCs/>
+        </w:rPr>
+        <w:t>Profiler</w:t>
+      </w:r>
+      <w:r>
+        <w:rPr>
+          <w:rFonts w:asciiTheme="majorHAnsi" w:hAnsiTheme="majorHAnsi" w:cstheme="majorHAnsi"/>
+        </w:rPr>
+        <w:t>, che mostra il consumo di memoria a run-time. In realtà il Profiler (</w:t>
+      </w:r>
+      <w:r>
+        <w:rPr>
+          <w:rFonts w:asciiTheme="majorHAnsi" w:hAnsiTheme="majorHAnsi" w:cstheme="majorHAnsi"/>
+          <w:highlight w:val="yellow"/>
+        </w:rPr>
+        <w:t>che riprenderemo più tardi</w:t>
+      </w:r>
+      <w:r>
+        <w:rPr>
+          <w:rFonts w:asciiTheme="majorHAnsi" w:hAnsiTheme="majorHAnsi" w:cstheme="majorHAnsi"/>
+        </w:rPr>
+        <w:t>), è molto utile anche per controllare i consumi di batteria e internet.</w:t>
+      </w:r>
+    </w:p>
+    <w:p>
+      <w:pPr>
+        <w:pStyle w:val="Paragrafoelenco"/>
+        <w:jc w:val="both"/>
+        <w:rPr>
+          <w:rFonts w:asciiTheme="majorHAnsi" w:hAnsiTheme="majorHAnsi" w:cstheme="majorHAnsi"/>
+        </w:rPr>
+      </w:pPr>
+    </w:p>
+    <w:p>
+      <w:pPr>
+        <w:pStyle w:val="Titolo2"/>
+        <w:numPr>
+          <w:ilvl w:val="1"/>
+          <w:numId w:val="34"/>
+        </w:numPr>
+        <w:jc w:val="both"/>
+        <w:rPr>
+          <w:rFonts w:cstheme="majorHAnsi"/>
+        </w:rPr>
+      </w:pPr>
+      <w:r>
+        <w:rPr>
+          <w:rFonts w:cstheme="majorHAnsi"/>
+        </w:rPr>
+        <w:t>CONSUMO DI DATI</w:t>
+      </w:r>
+    </w:p>
+    <w:p>
+      <w:pPr>
+        <w:jc w:val="both"/>
+        <w:rPr>
+          <w:rFonts w:asciiTheme="majorHAnsi" w:hAnsiTheme="majorHAnsi" w:cstheme="majorHAnsi"/>
+        </w:rPr>
+      </w:pPr>
+      <w:r>
+        <w:rPr>
+          <w:rFonts w:asciiTheme="majorHAnsi" w:hAnsiTheme="majorHAnsi" w:cstheme="majorHAnsi"/>
+        </w:rPr>
+        <w:t>Questo paragrafo è in parte collegato col paragrafo 2.1.2.. Andremo, infatti,  a vedere quali sono i consigli che Android Deveper ci fornisce per creare un’app che sia agevolmente scaricabile al pubblico dei Build For Billions. In alcuni paesi in via di sviluppo, infatti, gli abbonamenti telefonici costano molti soldi, quindi ridurre la dimensione della propria applicazione vuol dire un minor consumo di dati del proprio abbonamento. Andiamo a vedere come si può diminuire la dimensione di un applicazione.</w:t>
+      </w:r>
+    </w:p>
+    <w:p>
+      <w:pPr>
+        <w:pStyle w:val="Paragrafoelenco"/>
+        <w:numPr>
+          <w:ilvl w:val="0"/>
+          <w:numId w:val="40"/>
+        </w:numPr>
+        <w:jc w:val="both"/>
+        <w:rPr>
+          <w:rFonts w:asciiTheme="majorHAnsi" w:hAnsiTheme="majorHAnsi" w:cstheme="majorHAnsi"/>
+        </w:rPr>
+      </w:pPr>
+      <w:r>
+        <w:rPr>
+          <w:rFonts w:asciiTheme="majorHAnsi" w:hAnsiTheme="majorHAnsi" w:cstheme="majorHAnsi"/>
+        </w:rPr>
+        <w:t>Il primo consiglio è quello di ridurre i settaggi grafici, considerato che solitamente l’aspetto grafico è quello che più incide nella dimensione di un’app.</w:t>
+      </w:r>
+    </w:p>
+    <w:p>
+      <w:pPr>
+        <w:pStyle w:val="Paragrafoelenco"/>
+        <w:jc w:val="both"/>
+        <w:rPr>
+          <w:rFonts w:asciiTheme="majorHAnsi" w:hAnsiTheme="majorHAnsi" w:cstheme="majorHAnsi"/>
+        </w:rPr>
+      </w:pPr>
+      <w:r>
+        <w:rPr>
+          <w:rFonts w:asciiTheme="majorHAnsi" w:hAnsiTheme="majorHAnsi" w:cstheme="majorHAnsi"/>
+        </w:rPr>
+        <w:t xml:space="preserve">Ad esempio, </w:t>
+      </w:r>
+      <w:r>
+        <w:rPr>
+          <w:rFonts w:asciiTheme="majorHAnsi" w:hAnsiTheme="majorHAnsi" w:cstheme="majorHAnsi"/>
+        </w:rPr>
+        <w:t xml:space="preserve">se usiamo una grafica basata su “vettori” (icone, loghi…) è consigliato usare il formato SVG, dato che con esso è possibile scalare un immagine senza perdere qualità, e soprattutto utilizzando l’SVG l’apk risulterà più leggero. Se invece usiamo immagini non basate su vettori, come possono essere delle foto, si consiglia di utlizzare il formato immagine WebP che consente una maggiore compressione senza (o con la minima) perdita di dettaglia. </w:t>
+      </w:r>
+      <w:commentRangeStart w:id="2"/>
+      <w:r>
+        <w:rPr>
+          <w:rFonts w:asciiTheme="majorHAnsi" w:hAnsiTheme="majorHAnsi" w:cstheme="majorHAnsi"/>
+        </w:rPr>
+        <w:t>Usare una compressione ben fatta, come si può intuire, fa risparmiare molto spazio nella propria applicazione. Si pensi che un’immagine WebP è il 26% più piccola di una PNG</w:t>
+      </w:r>
+      <w:commentRangeEnd w:id="2"/>
+      <w:r>
+        <w:rPr>
+          <w:rStyle w:val="Rimandocommento"/>
+          <w:rFonts w:asciiTheme="majorHAnsi" w:hAnsiTheme="majorHAnsi" w:cstheme="majorHAnsi"/>
+        </w:rPr>
+        <w:commentReference w:id="2"/>
+      </w:r>
+      <w:r>
+        <w:rPr>
+          <w:rFonts w:asciiTheme="majorHAnsi" w:hAnsiTheme="majorHAnsi" w:cstheme="majorHAnsi"/>
+        </w:rPr>
+        <w:t>.</w:t>
+      </w:r>
+    </w:p>
+    <w:p>
+      <w:pPr>
+        <w:pStyle w:val="Paragrafoelenco"/>
+        <w:numPr>
+          <w:ilvl w:val="0"/>
+          <w:numId w:val="40"/>
+        </w:numPr>
+        <w:jc w:val="both"/>
+        <w:rPr>
+          <w:rFonts w:asciiTheme="majorHAnsi" w:hAnsiTheme="majorHAnsi" w:cstheme="majorHAnsi"/>
+        </w:rPr>
+      </w:pPr>
+      <w:r>
+        <w:rPr>
+          <w:rFonts w:asciiTheme="majorHAnsi" w:hAnsiTheme="majorHAnsi" w:cstheme="majorHAnsi"/>
+        </w:rPr>
+        <w:t>Un altro suggerimento è quello di andare a risparmiare spazio nel codice. Un primo accorgimento che si può fare, è verificare che le varie librerie implementate siano ottimizzate per dispositivi mobile.</w:t>
+      </w:r>
+    </w:p>
+    <w:p>
+      <w:pPr>
+        <w:pStyle w:val="Paragrafoelenco"/>
+        <w:jc w:val="both"/>
+        <w:rPr>
+          <w:rFonts w:asciiTheme="majorHAnsi" w:hAnsiTheme="majorHAnsi" w:cstheme="majorHAnsi"/>
+        </w:rPr>
+      </w:pPr>
+      <w:r>
+        <w:rPr>
+          <w:rFonts w:asciiTheme="majorHAnsi" w:hAnsiTheme="majorHAnsi" w:cstheme="majorHAnsi"/>
+        </w:rPr>
+        <w:t>In secondo luogo si può tagliare il codice non utilizzato. Per far ciò ci vengono in aiuto strumenti come ProGuard, che si accorge delle parti di codice non utilizzate e provvede a rimuoverle. Oppure si può attivare la funzione di shrinking quando l’app esegue il build.</w:t>
+      </w:r>
+    </w:p>
+    <w:p>
+      <w:pPr>
+        <w:pStyle w:val="Paragrafoelenco"/>
+        <w:jc w:val="both"/>
+        <w:rPr>
+          <w:rFonts w:asciiTheme="majorHAnsi" w:hAnsiTheme="majorHAnsi" w:cstheme="majorHAnsi"/>
+        </w:rPr>
+      </w:pPr>
+      <w:r>
+        <w:rPr>
+          <w:rFonts w:asciiTheme="majorHAnsi" w:hAnsiTheme="majorHAnsi" w:cstheme="majorHAnsi"/>
+        </w:rPr>
+        <w:t xml:space="preserve">Questo è possibile settando nel </w:t>
+      </w:r>
+      <w:r>
+        <w:rPr>
+          <w:rFonts w:asciiTheme="majorHAnsi" w:hAnsiTheme="majorHAnsi" w:cstheme="majorHAnsi"/>
+          <w:i/>
+          <w:iCs/>
+        </w:rPr>
+        <w:t xml:space="preserve">build.gradle, </w:t>
+      </w:r>
+      <w:r>
+        <w:rPr>
+          <w:rFonts w:asciiTheme="majorHAnsi" w:hAnsiTheme="majorHAnsi" w:cstheme="majorHAnsi"/>
+        </w:rPr>
+        <w:t xml:space="preserve"> </w:t>
+      </w:r>
+      <w:r>
+        <w:rPr>
+          <w:rFonts w:asciiTheme="majorHAnsi" w:hAnsiTheme="majorHAnsi" w:cstheme="majorHAnsi"/>
+          <w:i/>
+          <w:iCs/>
+        </w:rPr>
+        <w:t xml:space="preserve">minifyEnabled=True </w:t>
+      </w:r>
+      <w:r>
+        <w:rPr>
+          <w:rFonts w:asciiTheme="majorHAnsi" w:hAnsiTheme="majorHAnsi" w:cstheme="majorHAnsi"/>
+        </w:rPr>
+        <w:t xml:space="preserve">e </w:t>
+      </w:r>
+      <w:r>
+        <w:rPr>
+          <w:rFonts w:asciiTheme="majorHAnsi" w:hAnsiTheme="majorHAnsi" w:cstheme="majorHAnsi"/>
+          <w:i/>
+          <w:iCs/>
+        </w:rPr>
+        <w:t xml:space="preserve">shrinkResources=True </w:t>
+      </w:r>
+      <w:r>
+        <w:rPr>
+          <w:rFonts w:asciiTheme="majorHAnsi" w:hAnsiTheme="majorHAnsi" w:cstheme="majorHAnsi"/>
+        </w:rPr>
+        <w:t>[</w:t>
+      </w:r>
+      <w:commentRangeStart w:id="3"/>
+      <w:r>
+        <w:rPr>
+          <w:rFonts w:asciiTheme="majorHAnsi" w:hAnsiTheme="majorHAnsi" w:cstheme="majorHAnsi"/>
+        </w:rPr>
+        <w:t xml:space="preserve">Figura </w:t>
+      </w:r>
+      <w:commentRangeEnd w:id="3"/>
+      <w:r>
+        <w:rPr>
+          <w:rStyle w:val="Rimandocommento"/>
+          <w:rFonts w:asciiTheme="majorHAnsi" w:hAnsiTheme="majorHAnsi" w:cstheme="majorHAnsi"/>
+        </w:rPr>
+        <w:commentReference w:id="3"/>
+      </w:r>
+      <w:r>
+        <w:rPr>
+          <w:rFonts w:asciiTheme="majorHAnsi" w:hAnsiTheme="majorHAnsi" w:cstheme="majorHAnsi"/>
+        </w:rPr>
+        <w:t>3].</w:t>
+      </w:r>
+    </w:p>
+    <w:p>
+      <w:pPr>
+        <w:pStyle w:val="Paragrafoelenco"/>
+        <w:rPr>
+          <w:rFonts w:asciiTheme="majorHAnsi" w:hAnsiTheme="majorHAnsi" w:cstheme="majorHAnsi"/>
+        </w:rPr>
+      </w:pPr>
+      <w:r>
+        <w:rPr>
+          <w:rFonts w:asciiTheme="majorHAnsi" w:hAnsiTheme="majorHAnsi" w:cstheme="majorHAnsi"/>
+        </w:rPr>
+        <w:t>Come si fa per le librerie, anche per le API dobbiamo verificare di aver implementato solo quelle necessarie</w:t>
+      </w:r>
+    </w:p>
+    <w:p>
+      <w:pPr>
+        <w:pStyle w:val="Paragrafoelenco"/>
+        <w:jc w:val="both"/>
+        <w:rPr>
+          <w:rFonts w:asciiTheme="majorHAnsi" w:hAnsiTheme="majorHAnsi" w:cstheme="majorHAnsi"/>
+        </w:rPr>
+      </w:pPr>
+      <w:r>
+        <w:rPr>
+          <w:rFonts w:asciiTheme="majorHAnsi" w:hAnsiTheme="majorHAnsi" w:cstheme="majorHAnsi"/>
+        </w:rPr>
+        <w:lastRenderedPageBreak/>
+        <w:drawing>
+          <wp:anchor distT="0" distB="0" distL="114300" distR="114300" simplePos="0" relativeHeight="251674624" behindDoc="0" locked="0" layoutInCell="1" allowOverlap="1" wp14:anchorId="3AEDF69C" wp14:editId="78A0F30C">
+            <wp:simplePos x="0" y="0"/>
+            <wp:positionH relativeFrom="column">
+              <wp:posOffset>632883</wp:posOffset>
+            </wp:positionH>
+            <wp:positionV relativeFrom="paragraph">
+              <wp:posOffset>0</wp:posOffset>
+            </wp:positionV>
+            <wp:extent cx="4693920" cy="3044825"/>
+            <wp:effectExtent l="0" t="0" r="0" b="3175"/>
+            <wp:wrapSquare wrapText="bothSides"/>
+            <wp:docPr id="11" name="Immagine 11"/>
+            <wp:cNvGraphicFramePr>
+              <a:graphicFrameLocks xmlns:a="http://schemas.openxmlformats.org/drawingml/2006/main" noChangeAspect="1"/>
+            </wp:cNvGraphicFramePr>
+            <a:graphic xmlns:a="http://schemas.openxmlformats.org/drawingml/2006/main">
+              <a:graphicData uri="http://schemas.openxmlformats.org/drawingml/2006/picture">
+                <pic:pic xmlns:pic="http://schemas.openxmlformats.org/drawingml/2006/picture">
+                  <pic:nvPicPr>
+                    <pic:cNvPr id="0" name="Picture 1"/>
+                    <pic:cNvPicPr>
+                      <a:picLocks noChangeAspect="1" noChangeArrowheads="1"/>
+                    </pic:cNvPicPr>
+                  </pic:nvPicPr>
+                  <pic:blipFill>
+                    <a:blip r:embed="rId18">
+                      <a:extLst>
+                        <a:ext uri="{28A0092B-C50C-407E-A947-70E740481C1C}">
+                          <a14:useLocalDpi xmlns:a14="http://schemas.microsoft.com/office/drawing/2010/main" val="0"/>
+                        </a:ext>
+                      </a:extLst>
+                    </a:blip>
+                    <a:srcRect/>
+                    <a:stretch>
+                      <a:fillRect/>
+                    </a:stretch>
+                  </pic:blipFill>
+                  <pic:spPr bwMode="auto">
+                    <a:xfrm>
+                      <a:off x="0" y="0"/>
+                      <a:ext cx="4693920" cy="3044825"/>
+                    </a:xfrm>
+                    <a:prstGeom prst="rect">
+                      <a:avLst/>
+                    </a:prstGeom>
+                    <a:noFill/>
+                    <a:ln>
+                      <a:noFill/>
+                    </a:ln>
+                  </pic:spPr>
+                </pic:pic>
+              </a:graphicData>
+            </a:graphic>
+            <wp14:sizeRelH relativeFrom="page">
+              <wp14:pctWidth>0</wp14:pctWidth>
+            </wp14:sizeRelH>
+            <wp14:sizeRelV relativeFrom="page">
+              <wp14:pctHeight>0</wp14:pctHeight>
+            </wp14:sizeRelV>
+          </wp:anchor>
+        </w:drawing>
+      </w:r>
+    </w:p>
+    <w:p>
+      <w:pPr>
+        <w:pStyle w:val="Paragrafoelenco"/>
+        <w:rPr>
+          <w:rFonts w:asciiTheme="majorHAnsi" w:hAnsiTheme="majorHAnsi" w:cstheme="majorHAnsi"/>
+        </w:rPr>
+      </w:pPr>
+      <w:r>
+        <w:rPr>
+          <w:rFonts w:asciiTheme="majorHAnsi" w:hAnsiTheme="majorHAnsi" w:cstheme="majorHAnsi"/>
+        </w:rPr>
+        <mc:AlternateContent>
+          <mc:Choice Requires="wps">
+            <w:drawing>
+              <wp:anchor distT="0" distB="0" distL="114300" distR="114300" simplePos="0" relativeHeight="251676672" behindDoc="0" locked="0" layoutInCell="1" allowOverlap="1" wp14:anchorId="569DF7A0" wp14:editId="502F9D09">
+                <wp:simplePos x="0" y="0"/>
+                <wp:positionH relativeFrom="column">
+                  <wp:posOffset>590550</wp:posOffset>
+                </wp:positionH>
+                <wp:positionV relativeFrom="paragraph">
+                  <wp:posOffset>3101975</wp:posOffset>
+                </wp:positionV>
+                <wp:extent cx="4693920" cy="635"/>
+                <wp:effectExtent l="0" t="0" r="0" b="0"/>
+                <wp:wrapSquare wrapText="bothSides"/>
+                <wp:docPr id="12" name="Casella di testo 12"/>
+                <wp:cNvGraphicFramePr/>
+                <a:graphic xmlns:a="http://schemas.openxmlformats.org/drawingml/2006/main">
+                  <a:graphicData uri="http://schemas.microsoft.com/office/word/2010/wordprocessingShape">
+                    <wps:wsp>
+                      <wps:cNvSpPr txBox="1"/>
+                      <wps:spPr>
+                        <a:xfrm>
+                          <a:off x="0" y="0"/>
+                          <a:ext cx="4693920" cy="635"/>
+                        </a:xfrm>
+                        <a:prstGeom prst="rect">
+                          <a:avLst/>
+                        </a:prstGeom>
+                        <a:solidFill>
+                          <a:prstClr val="white"/>
+                        </a:solidFill>
+                        <a:ln>
+                          <a:noFill/>
+                        </a:ln>
+                      </wps:spPr>
+                      <wps:txbx>
+                        <w:txbxContent>
+                          <w:p>
+                            <w:pPr>
+                              <w:pStyle w:val="Didascalia"/>
+                              <w:jc w:val="center"/>
+                            </w:pPr>
+                            <w:r>
+                              <w:t xml:space="preserve">Figura </w:t>
+                            </w:r>
+                            <w:r>
+                              <w:fldChar w:fldCharType="begin"/>
+                            </w:r>
+                            <w:r>
+                              <w:instrText xml:space="preserve"> SEQ Figura \* ARABIC </w:instrText>
+                            </w:r>
+                            <w:r>
+                              <w:fldChar w:fldCharType="separate"/>
+                            </w:r>
+                            <w:r>
+                              <w:t>3</w:t>
+                            </w:r>
+                            <w:r>
+                              <w:fldChar w:fldCharType="end"/>
+                            </w:r>
+                            <w:r>
+                              <w:t>-Shrinking</w:t>
+                            </w:r>
+                          </w:p>
+                        </w:txbxContent>
+                      </wps:txbx>
+                      <wps:bodyPr rot="0" spcFirstLastPara="0" vertOverflow="overflow" horzOverflow="overflow" vert="horz" wrap="square" lIns="0" tIns="0" rIns="0" bIns="0" numCol="1" spcCol="0" rtlCol="0" fromWordArt="0" anchor="t" anchorCtr="0" forceAA="0" compatLnSpc="1">
+                        <a:prstTxWarp prst="textNoShape">
+                          <a:avLst/>
+                        </a:prstTxWarp>
+                        <a:spAutoFit/>
+                      </wps:bodyPr>
+                    </wps:wsp>
+                  </a:graphicData>
+                </a:graphic>
+              </wp:anchor>
+            </w:drawing>
+          </mc:Choice>
+          <mc:Fallback>
+            <w:pict>
+              <v:shape w14:anchorId="569DF7A0" id="Casella di testo 12" o:spid="_x0000_s1030" type="#_x0000_t202" style="position:absolute;left:0;text-align:left;margin-left:46.5pt;margin-top:244.25pt;width:369.6pt;height:.05pt;z-index:251676672;visibility:visible;mso-wrap-style:square;mso-wrap-distance-left:9pt;mso-wrap-distance-top:0;mso-wrap-distance-right:9pt;mso-wrap-distance-bottom:0;mso-position-horizontal:absolute;mso-position-horizontal-relative:text;mso-position-vertical:absolute;mso-position-vertical-relative:text;v-text-anchor:top" o:gfxdata="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" stroked="f">
+                <v:textbox style="mso-fit-shape-to-text:t" inset="0,0,0,0">
+                  <w:txbxContent>
+                    <w:p>
+                      <w:pPr>
+                        <w:pStyle w:val="Didascalia"/>
+                        <w:jc w:val="center"/>
+                      </w:pPr>
+                      <w:r>
+                        <w:t xml:space="preserve">Figura </w:t>
+                      </w:r>
+                      <w:r>
+                        <w:fldChar w:fldCharType="begin"/>
+                      </w:r>
+                      <w:r>
+                        <w:instrText xml:space="preserve"> SEQ Figura \* ARABIC </w:instrText>
+                      </w:r>
+                      <w:r>
+                        <w:fldChar w:fldCharType="separate"/>
+                      </w:r>
+                      <w:r>
+                        <w:t>3</w:t>
+                      </w:r>
+                      <w:r>
+                        <w:fldChar w:fldCharType="end"/>
+                      </w:r>
+                      <w:r>
+                        <w:t>-Shrinking</w:t>
+                      </w:r>
+                    </w:p>
+                  </w:txbxContent>
+                </v:textbox>
+                <w10:wrap type="square"/>
+              </v:shape>
+            </w:pict>
+          </mc:Fallback>
+        </mc:AlternateContent>
+      </w:r>
+    </w:p>
+    <w:p>
+      <w:pPr>
+        <w:pStyle w:val="Paragrafoelenco"/>
+        <w:rPr>
+          <w:rFonts w:asciiTheme="majorHAnsi" w:hAnsiTheme="majorHAnsi" w:cstheme="majorHAnsi"/>
+        </w:rPr>
+      </w:pPr>
+    </w:p>
+    <w:p>
+      <w:pPr>
+        <w:rPr>
+          <w:rFonts w:asciiTheme="majorHAnsi" w:hAnsiTheme="majorHAnsi" w:cstheme="majorHAnsi"/>
+        </w:rPr>
+      </w:pPr>
+      <w:r>
+        <w:rPr>
+          <w:rFonts w:asciiTheme="majorHAnsi" w:hAnsiTheme="majorHAnsi" w:cstheme="majorHAnsi"/>
+        </w:rPr>
+        <w:t xml:space="preserve"> </w:t>
+      </w:r>
+    </w:p>
+    <w:p>
+      <w:pPr>
+        <w:rPr>
+          <w:rFonts w:asciiTheme="majorHAnsi" w:hAnsiTheme="majorHAnsi" w:cstheme="majorHAnsi"/>
+        </w:rPr>
+      </w:pPr>
+    </w:p>
+    <w:p>
+      <w:pPr>
+        <w:rPr>
+          <w:rFonts w:asciiTheme="majorHAnsi" w:hAnsiTheme="majorHAnsi" w:cstheme="majorHAnsi"/>
+        </w:rPr>
+      </w:pPr>
+    </w:p>
+    <w:p>
+      <w:pPr>
+        <w:rPr>
+          <w:rFonts w:asciiTheme="majorHAnsi" w:hAnsiTheme="majorHAnsi" w:cstheme="majorHAnsi"/>
+        </w:rPr>
+      </w:pPr>
+    </w:p>
+    <w:p>
+      <w:pPr>
+        <w:rPr>
+          <w:rFonts w:asciiTheme="majorHAnsi" w:hAnsiTheme="majorHAnsi" w:cstheme="majorHAnsi"/>
+        </w:rPr>
+      </w:pPr>
+    </w:p>
+    <w:p>
+      <w:pPr>
+        <w:rPr>
+          <w:rFonts w:asciiTheme="majorHAnsi" w:hAnsiTheme="majorHAnsi" w:cstheme="majorHAnsi"/>
+        </w:rPr>
+      </w:pPr>
+    </w:p>
+    <w:p>
+      <w:pPr>
+        <w:rPr>
+          <w:rFonts w:asciiTheme="majorHAnsi" w:hAnsiTheme="majorHAnsi" w:cstheme="majorHAnsi"/>
+        </w:rPr>
+      </w:pPr>
+    </w:p>
+    <w:p>
+      <w:pPr>
+        <w:rPr>
+          <w:rFonts w:asciiTheme="majorHAnsi" w:hAnsiTheme="majorHAnsi" w:cstheme="majorHAnsi"/>
+        </w:rPr>
+      </w:pPr>
+    </w:p>
+    <w:p>
+      <w:pPr>
+        <w:rPr>
+          <w:rFonts w:asciiTheme="majorHAnsi" w:hAnsiTheme="majorHAnsi" w:cstheme="majorHAnsi"/>
+        </w:rPr>
+      </w:pPr>
+    </w:p>
+    <w:p>
+      <w:pPr>
+        <w:rPr>
+          <w:rFonts w:asciiTheme="majorHAnsi" w:hAnsiTheme="majorHAnsi" w:cstheme="majorHAnsi"/>
+        </w:rPr>
+      </w:pPr>
+    </w:p>
+    <w:p>
+      <w:pPr>
+        <w:rPr>
+          <w:rFonts w:asciiTheme="majorHAnsi" w:hAnsiTheme="majorHAnsi" w:cstheme="majorHAnsi"/>
+        </w:rPr>
+      </w:pPr>
+    </w:p>
+    <w:p>
+      <w:pPr>
+        <w:pStyle w:val="Paragrafoelenco"/>
+        <w:numPr>
+          <w:ilvl w:val="0"/>
+          <w:numId w:val="40"/>
+        </w:numPr>
+        <w:rPr>
+          <w:rFonts w:asciiTheme="majorHAnsi" w:hAnsiTheme="majorHAnsi" w:cstheme="majorHAnsi"/>
+        </w:rPr>
+      </w:pPr>
+      <w:r>
+        <w:rPr>
+          <w:rFonts w:asciiTheme="majorHAnsi" w:hAnsiTheme="majorHAnsi" w:cstheme="majorHAnsi"/>
+        </w:rPr>
+        <w:t xml:space="preserve">Una feature che è sentitmente consigliato di implementare è la possibilità di spostae l’app in una scheda SD. Per far ciò si deve andare nel </w:t>
+      </w:r>
+      <w:r>
+        <w:rPr>
+          <w:rFonts w:asciiTheme="majorHAnsi" w:hAnsiTheme="majorHAnsi" w:cstheme="majorHAnsi"/>
+          <w:i/>
+          <w:iCs/>
+        </w:rPr>
+        <w:t xml:space="preserve">manifest </w:t>
+      </w:r>
+      <w:r>
+        <w:rPr>
+          <w:rFonts w:asciiTheme="majorHAnsi" w:hAnsiTheme="majorHAnsi" w:cstheme="majorHAnsi"/>
+        </w:rPr>
+        <w:t xml:space="preserve">e settare </w:t>
+      </w:r>
+      <w:r>
+        <w:rPr>
+          <w:rFonts w:asciiTheme="majorHAnsi" w:hAnsiTheme="majorHAnsi" w:cstheme="majorHAnsi"/>
+          <w:i/>
+          <w:iCs/>
+        </w:rPr>
+        <w:t xml:space="preserve">android:installLocation=”preferExternal” </w:t>
+      </w:r>
+      <w:r>
+        <w:rPr>
+          <w:rFonts w:asciiTheme="majorHAnsi" w:hAnsiTheme="majorHAnsi" w:cstheme="majorHAnsi"/>
+        </w:rPr>
+        <w:t xml:space="preserve">se si vuole che l’app sia installata nell’SD, oppure lasciarla in </w:t>
+      </w:r>
+      <w:r>
+        <w:rPr>
+          <w:rFonts w:asciiTheme="majorHAnsi" w:hAnsiTheme="majorHAnsi" w:cstheme="majorHAnsi"/>
+          <w:i/>
+          <w:iCs/>
+        </w:rPr>
+        <w:t xml:space="preserve">auto </w:t>
+      </w:r>
+      <w:r>
+        <w:rPr>
+          <w:rFonts w:asciiTheme="majorHAnsi" w:hAnsiTheme="majorHAnsi" w:cstheme="majorHAnsi"/>
+        </w:rPr>
+        <w:t>se si lascia al sistema la possibilità di decidere. In entrambi i casi è possibile, dopo aver installato l’app, spostarla da una posizione all’altra.</w:t>
+      </w:r>
+    </w:p>
+    <w:p>
+      <w:pPr>
+        <w:pStyle w:val="Paragrafoelenco"/>
+        <w:rPr>
+          <w:rFonts w:asciiTheme="majorHAnsi" w:hAnsiTheme="majorHAnsi" w:cstheme="majorHAnsi"/>
+        </w:rPr>
+      </w:pPr>
+    </w:p>
+    <w:p>
+      <w:pPr>
+        <w:pStyle w:val="Titolo2"/>
+        <w:numPr>
+          <w:ilvl w:val="1"/>
+          <w:numId w:val="34"/>
+        </w:numPr>
+      </w:pPr>
+      <w:r>
+        <w:t>USO DELLA BATTERIA</w:t>
+      </w:r>
+    </w:p>
+    <w:p>
+      <w:r>
+        <w:t xml:space="preserve">Come abbiamo detto più volte, i cellulari ai quali </w:t>
+      </w:r>
+      <w:r>
+        <w:rPr>
+          <w:i/>
+          <w:iCs/>
+        </w:rPr>
+        <w:t>Build for BIllions</w:t>
+      </w:r>
+      <w:r>
+        <w:t xml:space="preserve"> mira hanno delle specifiche molto basse, tra cui anche la durata della batteria. È quindi importante che l’applicazione che andremo a sviluppare non vada a consumare più energia del necessario,  comunque rimanendo su valori non troppo alti.</w:t>
+      </w:r>
+    </w:p>
+    <w:p>
+      <w:r>
+        <w:t xml:space="preserve">Questo si può verificare tramite vari test di prestazione, oppure grazie al già accenato </w:t>
+      </w:r>
+      <w:r>
+        <w:rPr>
+          <w:i/>
+          <w:iCs/>
+        </w:rPr>
+        <w:t>Profiler</w:t>
+      </w:r>
+      <w:r>
+        <w:t xml:space="preserve"> di Android Studio.</w:t>
+      </w:r>
+    </w:p>
+    <w:p>
+      <w:r>
+        <w:t>Andiamo ora a vedere come si può risparmiare sul consumo della batteria.</w:t>
+      </w:r>
+    </w:p>
+    <w:p>
+      <w:pPr>
+        <w:pStyle w:val="Paragrafoelenco"/>
+        <w:numPr>
+          <w:ilvl w:val="0"/>
+          <w:numId w:val="41"/>
+        </w:numPr>
+        <w:rPr>
+          <w:rFonts w:asciiTheme="majorHAnsi" w:hAnsiTheme="majorHAnsi" w:cstheme="majorHAnsi"/>
+        </w:rPr>
+      </w:pPr>
+      <w:commentRangeStart w:id="4"/>
+      <w:r>
+        <w:rPr>
+          <w:rFonts w:asciiTheme="majorHAnsi" w:hAnsiTheme="majorHAnsi" w:cstheme="majorHAnsi"/>
+        </w:rPr>
+        <w:t xml:space="preserve">L’applicazione deve avere in background il minor numero possibile dei activity, e soprattutto in background deve cercare di minimizzare al massimo il numero di sensori attivi; soprattutto sensori di GPS, che succhiano una grandissima quantità di energia. In questo caso si consiglia di evitare l’uso di </w:t>
+      </w:r>
+      <w:r>
+        <w:rPr>
+          <w:rFonts w:asciiTheme="majorHAnsi" w:hAnsiTheme="majorHAnsi" w:cstheme="majorHAnsi"/>
+          <w:i/>
+          <w:iCs/>
+        </w:rPr>
+        <w:t xml:space="preserve">LocationManager, </w:t>
+      </w:r>
+      <w:r>
+        <w:rPr>
+          <w:rFonts w:asciiTheme="majorHAnsi" w:hAnsiTheme="majorHAnsi" w:cstheme="majorHAnsi"/>
+        </w:rPr>
+        <w:t xml:space="preserve">e al suo posto utilizzare i servizi API di localizzazione Google. Infatti questi ultimi, anche se leggermente inferiori per precisione, consumano molta meno batteria. Uno svantaggio di questi ultimi, però, è quello di dover implementare installare i </w:t>
+      </w:r>
+      <w:r>
+        <w:rPr>
+          <w:rFonts w:asciiTheme="majorHAnsi" w:hAnsiTheme="majorHAnsi" w:cstheme="majorHAnsi"/>
+          <w:i/>
+          <w:iCs/>
+        </w:rPr>
+        <w:t>Google Play Services.</w:t>
+      </w:r>
+      <w:commentRangeEnd w:id="4"/>
+      <w:r>
+        <w:rPr>
+          <w:rStyle w:val="Rimandocommento"/>
+        </w:rPr>
+        <w:commentReference w:id="4"/>
+      </w:r>
+    </w:p>
+    <w:p>
+      <w:pPr>
+        <w:rPr>
+          <w:rFonts w:asciiTheme="majorHAnsi" w:hAnsiTheme="majorHAnsi" w:cstheme="majorHAnsi"/>
+        </w:rPr>
+      </w:pPr>
+    </w:p>
+    <w:p>
+      <w:pPr>
+        <w:pStyle w:val="Titolo2"/>
+        <w:numPr>
+          <w:ilvl w:val="1"/>
+          <w:numId w:val="34"/>
+        </w:numPr>
+      </w:pPr>
+      <w:r>
+        <w:t>INTERFACCIA UTENTE</w:t>
+      </w:r>
+    </w:p>
+    <w:p>
+      <w:r>
+        <w:t>Un</w:t>
+      </w:r>
+      <w:r>
+        <w:t>’</w:t>
+      </w:r>
+      <w:r>
+        <w:t xml:space="preserve"> UI reattiva</w:t>
+      </w:r>
+      <w:r>
+        <w:t xml:space="preserve"> e interattiva</w:t>
+      </w:r>
+      <w:r>
+        <w:t xml:space="preserve"> è ciò che ogni utente vuole. Perciò in questo </w:t>
+      </w:r>
+      <w:r>
+        <w:t>paragrafo vedremo che linee guida uno sviluppatore dovrebbe seguire.</w:t>
+      </w:r>
+    </w:p>
+    <w:p>
+      <w:pPr>
+        <w:pStyle w:val="Paragrafoelenco"/>
+        <w:numPr>
+          <w:ilvl w:val="0"/>
+          <w:numId w:val="42"/>
+        </w:numPr>
+      </w:pPr>
+      <w:r>
+        <w:lastRenderedPageBreak/>
+        <mc:AlternateContent>
+          <mc:Choice Requires="wps">
+            <w:drawing>
+              <wp:anchor distT="0" distB="0" distL="114300" distR="114300" simplePos="0" relativeHeight="251679744" behindDoc="0" locked="0" layoutInCell="1" allowOverlap="1" wp14:anchorId="37118412" wp14:editId="0080610E">
+                <wp:simplePos x="0" y="0"/>
+                <wp:positionH relativeFrom="column">
+                  <wp:posOffset>5113020</wp:posOffset>
+                </wp:positionH>
+                <wp:positionV relativeFrom="paragraph">
+                  <wp:posOffset>2931160</wp:posOffset>
+                </wp:positionV>
+                <wp:extent cx="1616710" cy="635"/>
+                <wp:effectExtent l="0" t="0" r="0" b="0"/>
+                <wp:wrapSquare wrapText="bothSides"/>
+                <wp:docPr id="14" name="Casella di testo 14"/>
+                <wp:cNvGraphicFramePr/>
+                <a:graphic xmlns:a="http://schemas.openxmlformats.org/drawingml/2006/main">
+                  <a:graphicData uri="http://schemas.microsoft.com/office/word/2010/wordprocessingShape">
+                    <wps:wsp>
+                      <wps:cNvSpPr txBox="1"/>
+                      <wps:spPr>
+                        <a:xfrm>
+                          <a:off x="0" y="0"/>
+                          <a:ext cx="1616710" cy="635"/>
+                        </a:xfrm>
+                        <a:prstGeom prst="rect">
+                          <a:avLst/>
+                        </a:prstGeom>
+                        <a:solidFill>
+                          <a:prstClr val="white"/>
+                        </a:solidFill>
+                        <a:ln>
+                          <a:noFill/>
+                        </a:ln>
+                      </wps:spPr>
+                      <wps:txbx>
+                        <w:txbxContent>
+                          <w:p>
+                            <w:pPr>
+                              <w:pStyle w:val="Didascalia"/>
+                            </w:pPr>
+                            <w:r>
+                              <w:t xml:space="preserve">Figura </w:t>
+                            </w:r>
+                            <w:r>
+                              <w:fldChar w:fldCharType="begin"/>
+                            </w:r>
+                            <w:r>
+                              <w:instrText xml:space="preserve"> SEQ Figura \* ARABIC </w:instrText>
+                            </w:r>
+                            <w:r>
+                              <w:fldChar w:fldCharType="separate"/>
+                            </w:r>
+                            <w:r>
+                              <w:t>4</w:t>
+                            </w:r>
+                            <w:r>
+                              <w:fldChar w:fldCharType="end"/>
+                            </w:r>
+                            <w:r>
+                              <w:t>-</w:t>
+                            </w:r>
+                            <w:r>
+                              <w:t>Profilo di rendering GPU</w:t>
+                            </w:r>
+                          </w:p>
+                        </w:txbxContent>
+                      </wps:txbx>
+                      <wps:bodyPr rot="0" spcFirstLastPara="0" vertOverflow="overflow" horzOverflow="overflow" vert="horz" wrap="square" lIns="0" tIns="0" rIns="0" bIns="0" numCol="1" spcCol="0" rtlCol="0" fromWordArt="0" anchor="t" anchorCtr="0" forceAA="0" compatLnSpc="1">
+                        <a:prstTxWarp prst="textNoShape">
+                          <a:avLst/>
+                        </a:prstTxWarp>
+                        <a:spAutoFit/>
+                      </wps:bodyPr>
+                    </wps:wsp>
+                  </a:graphicData>
+                </a:graphic>
+              </wp:anchor>
+            </w:drawing>
+          </mc:Choice>
+          <mc:Fallback>
+            <w:pict>
+              <v:shape w14:anchorId="37118412" id="Casella di testo 14" o:spid="_x0000_s1031" type="#_x0000_t202" style="position:absolute;left:0;text-align:left;margin-left:402.6pt;margin-top:230.8pt;width:127.3pt;height:.05pt;z-index:251679744;visibility:visible;mso-wrap-style:square;mso-wrap-distance-left:9pt;mso-wrap-distance-top:0;mso-wrap-distance-right:9pt;mso-wrap-distance-bottom:0;mso-position-horizontal:absolute;mso-position-horizontal-relative:text;mso-position-vertical:absolute;mso-position-vertical-relative:text;v-text-anchor:top" o:gfxdata="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" stroked="f">
+                <v:textbox style="mso-fit-shape-to-text:t" inset="0,0,0,0">
+                  <w:txbxContent>
+                    <w:p>
+                      <w:pPr>
+                        <w:pStyle w:val="Didascalia"/>
+                      </w:pPr>
+                      <w:r>
+                        <w:t xml:space="preserve">Figura </w:t>
+                      </w:r>
+                      <w:r>
+                        <w:fldChar w:fldCharType="begin"/>
+                      </w:r>
+                      <w:r>
+                        <w:instrText xml:space="preserve"> SEQ Figura \* ARABIC </w:instrText>
+                      </w:r>
+                      <w:r>
+                        <w:fldChar w:fldCharType="separate"/>
+                      </w:r>
+                      <w:r>
+                        <w:t>4</w:t>
+                      </w:r>
+                      <w:r>
+                        <w:fldChar w:fldCharType="end"/>
+                      </w:r>
+                      <w:r>
+                        <w:t>-</w:t>
+                      </w:r>
+                      <w:r>
+                        <w:t>Profilo di rendering GPU</w:t>
+                      </w:r>
+                    </w:p>
+                  </w:txbxContent>
+                </v:textbox>
+                <w10:wrap type="square"/>
+              </v:shape>
+            </w:pict>
+          </mc:Fallback>
+        </mc:AlternateContent>
+      </w:r>
+      <w:r>
+        <w:rPr>
+          <w:i/>
+          <w:iCs/>
+        </w:rPr>
+        <w:drawing>
+          <wp:anchor distT="0" distB="0" distL="114300" distR="114300" simplePos="0" relativeHeight="251677696" behindDoc="0" locked="0" layoutInCell="1" allowOverlap="1" wp14:anchorId="771A8FA7" wp14:editId="578B4C96">
+            <wp:simplePos x="0" y="0"/>
+            <wp:positionH relativeFrom="column">
+              <wp:posOffset>5113020</wp:posOffset>
+            </wp:positionH>
+            <wp:positionV relativeFrom="paragraph">
+              <wp:posOffset>0</wp:posOffset>
+            </wp:positionV>
+            <wp:extent cx="1616710" cy="2874010"/>
+            <wp:effectExtent l="0" t="0" r="2540" b="2540"/>
+            <wp:wrapSquare wrapText="bothSides"/>
+            <wp:docPr id="13" name="Immagine 13"/>
+            <wp:cNvGraphicFramePr>
+              <a:graphicFrameLocks xmlns:a="http://schemas.openxmlformats.org/drawingml/2006/main" noChangeAspect="1"/>
+            </wp:cNvGraphicFramePr>
+            <a:graphic xmlns:a="http://schemas.openxmlformats.org/drawingml/2006/main">
+              <a:graphicData uri="http://schemas.openxmlformats.org/drawingml/2006/picture">
+                <pic:pic xmlns:pic="http://schemas.openxmlformats.org/drawingml/2006/picture">
+                  <pic:nvPicPr>
+                    <pic:cNvPr id="0" name="Picture 1"/>
+                    <pic:cNvPicPr>
+                      <a:picLocks noChangeAspect="1" noChangeArrowheads="1"/>
+                    </pic:cNvPicPr>
+                  </pic:nvPicPr>
+                  <pic:blipFill>
+                    <a:blip r:embed="rId19" cstate="print">
+                      <a:extLst>
+                        <a:ext uri="{28A0092B-C50C-407E-A947-70E740481C1C}">
+                          <a14:useLocalDpi xmlns:a14="http://schemas.microsoft.com/office/drawing/2010/main" val="0"/>
+                        </a:ext>
+                      </a:extLst>
+                    </a:blip>
+                    <a:srcRect/>
+                    <a:stretch>
+                      <a:fillRect/>
+                    </a:stretch>
+                  </pic:blipFill>
+                  <pic:spPr bwMode="auto">
+                    <a:xfrm>
+                      <a:off x="0" y="0"/>
+                      <a:ext cx="1616710" cy="2874010"/>
+                    </a:xfrm>
+                    <a:prstGeom prst="rect">
+                      <a:avLst/>
+                    </a:prstGeom>
+                    <a:noFill/>
+                    <a:ln>
+                      <a:noFill/>
+                    </a:ln>
+                  </pic:spPr>
+                </pic:pic>
+              </a:graphicData>
+            </a:graphic>
+            <wp14:sizeRelH relativeFrom="page">
+              <wp14:pctWidth>0</wp14:pctWidth>
+            </wp14:sizeRelH>
+            <wp14:sizeRelV relativeFrom="page">
+              <wp14:pctHeight>0</wp14:pctHeight>
+            </wp14:sizeRelV>
+          </wp:anchor>
+        </w:drawing>
+      </w:r>
+      <w:r>
+        <w:t>In primo luogo è importate associare un feedback ad ogni elemento che interagisce con l’utente.</w:t>
+      </w:r>
+    </w:p>
+    <w:p>
+      <w:pPr>
+        <w:pStyle w:val="Paragrafoelenco"/>
+      </w:pPr>
+      <w:commentRangeStart w:id="5"/>
+      <w:r>
+        <w:t xml:space="preserve">Ad esempio all pressione di un’icona si dovrebbe inserire un feedback tattile (vibrazione) oppure un effetto visivo di pressione. Per migliorare l’interazione con l’utente è consigliato far uso dei </w:t>
+      </w:r>
+      <w:r>
+        <w:rPr>
+          <w:i/>
+          <w:iCs/>
+        </w:rPr>
+        <w:t>Material Design</w:t>
+      </w:r>
+      <w:r>
+        <w:t>, data la vastità di aspetti grafici e consigli che mette a disposizione.</w:t>
+      </w:r>
+      <w:r>
+        <w:t xml:space="preserve"> </w:t>
+      </w:r>
+      <w:commentRangeEnd w:id="5"/>
+      <w:r>
+        <w:rPr>
+          <w:rStyle w:val="Rimandocommento"/>
+        </w:rPr>
+        <w:commentReference w:id="5"/>
+      </w:r>
+    </w:p>
+    <w:p>
+      <w:pPr>
+        <w:pStyle w:val="Paragrafoelenco"/>
+        <w:numPr>
+          <w:ilvl w:val="0"/>
+          <w:numId w:val="42"/>
+        </w:numPr>
+      </w:pPr>
+      <w:r>
+        <w:t xml:space="preserve">L’occhio umano riesce al meglio bene uno schermo da 60fps, quindi una </w:t>
+      </w:r>
+      <w:r>
+        <w:rPr>
+          <w:i/>
+          <w:iCs/>
+        </w:rPr>
+        <w:t>risoluzione</w:t>
+      </w:r>
+      <w:r>
+        <w:t xml:space="preserve"> inferiore vuol dire </w:t>
+      </w:r>
+      <w:r>
+        <w:t>che le animazioni dello schermo non sono fluide</w:t>
+      </w:r>
+      <w:r>
+        <w:t xml:space="preserve">, e ciò potrebbe essere alquanto fastidioso. Perciò assicurarsi </w:t>
+      </w:r>
+      <w:r>
+        <w:t>la consistenza dei</w:t>
+      </w:r>
+      <w:r>
+        <w:t xml:space="preserve"> 60 fps </w:t>
+      </w:r>
+      <w:r>
+        <w:t>rende l’utilizzo dell’applicazione molto più gradevole</w:t>
+      </w:r>
+      <w:r>
+        <w:t>.</w:t>
+      </w:r>
+      <w:r>
+        <w:t xml:space="preserve"> Per quanto riguarda questo aspetto nelle impostazioni di ogni cellulare android esiste un’impostazione </w:t>
+      </w:r>
+      <w:r>
+        <w:t xml:space="preserve">di monitoraggio </w:t>
+      </w:r>
+      <w:r>
+        <w:t xml:space="preserve">chiamata </w:t>
+      </w:r>
+      <w:r>
+        <w:t xml:space="preserve"> </w:t>
+      </w:r>
+      <w:r>
+        <w:rPr>
+          <w:i/>
+          <w:iCs/>
+        </w:rPr>
+        <w:t xml:space="preserve">Profilo di rendering GPU </w:t>
+      </w:r>
+      <w:r>
+        <w:t>[Figura 4</w:t>
+      </w:r>
+      <w:r>
+        <w:t xml:space="preserve">, i dettagli e il significato di tale grafico si può trovare in </w:t>
+      </w:r>
+      <w:hyperlink r:id="rId20" w:anchor="gpu_rendering_output" w:history="1">
+        <w:r>
+          <w:rPr>
+            <w:rStyle w:val="Collegamentoipertestuale"/>
+          </w:rPr>
+          <w:t>https://developer.android.com/topic/performance/rendering/inspect-gpu-rendering#gpu_rendering_output</w:t>
+        </w:r>
+      </w:hyperlink>
+      <w:r>
+        <w:t>]</w:t>
+      </w:r>
+      <w:r>
+        <w:rPr>
+          <w:i/>
+          <w:iCs/>
+        </w:rPr>
+        <w:t>.</w:t>
+      </w:r>
+    </w:p>
+    <w:p>
+      <w:pPr>
+        <w:pStyle w:val="Paragrafoelenco"/>
+      </w:pPr>
+      <w:r>
+        <w:t>Per</w:t>
+      </w:r>
+      <w:r>
+        <w:t xml:space="preserve"> mantenere la consistenza dei 60fps</w:t>
+      </w:r>
+      <w:r>
+        <w:t xml:space="preserve"> è consigliato</w:t>
+      </w:r>
+      <w:r>
+        <w:t>,ad esempio,</w:t>
+      </w:r>
+      <w:r>
+        <w:t xml:space="preserve"> rimuovere tutte le animazioni </w:t>
+      </w:r>
+      <w:r>
+        <w:rPr>
+          <w:u w:val="single"/>
+        </w:rPr>
+        <w:t>non necessarie.</w:t>
+      </w:r>
+      <w:r>
+        <w:t xml:space="preserve"> </w:t>
+      </w:r>
+    </w:p>
+    <w:p>
+      <w:pPr>
+        <w:pStyle w:val="Paragrafoelenco"/>
+        <w:numPr>
+          <w:ilvl w:val="0"/>
+          <w:numId w:val="42"/>
+        </w:numPr>
+      </w:pPr>
+      <w:r>
+        <w:t xml:space="preserve">Inoltre un detto dice: “il buongiorno si vede dal mattino”, che si può rispecchiare anche nei dispositivi mobile. Infatti un’applicazione con un avvio rapido ha sicuramente un impatto positivo sull’utente. Esistono diversi oggetti del </w:t>
+      </w:r>
+      <w:r>
+        <w:rPr>
+          <w:i/>
+          <w:iCs/>
+        </w:rPr>
+        <w:t>Material Design</w:t>
+      </w:r>
+      <w:r>
+        <w:t xml:space="preserve"> che si possono usare, tra cui il </w:t>
+      </w:r>
+      <w:r>
+        <w:rPr>
+          <w:i/>
+          <w:iCs/>
+        </w:rPr>
+        <w:t>Branded Lauch Screen</w:t>
+      </w:r>
+      <w:r>
+        <w:t>. Cosa serve quest’ultimo? Se l’applicazione ci impiega troppo tempo ad avviarsi, far comparire una schermata di avvio è il miglior modo per “nascondere” questo ritardo.</w:t>
+      </w:r>
+    </w:p>
+    <w:p>
+      <w:pPr>
+        <w:rPr>
+          <w:rFonts w:asciiTheme="majorHAnsi" w:hAnsiTheme="majorHAnsi" w:cstheme="majorHAnsi"/>
+        </w:rPr>
+      </w:pPr>
+      <w:hyperlink r:id="rId21" w:history="1">
         <w:r>
           <w:rPr>
             <w:rStyle w:val="Collegamentoipertestuale"/>
@@ -4937,9 +5879,62 @@
           <w:ilvl w:val="1"/>
           <w:numId w:val="34"/>
         </w:numPr>
-      </w:pPr>
-      <w:r>
+        <w:rPr>
+          <w:rFonts w:cstheme="majorHAnsi"/>
+        </w:rPr>
+      </w:pPr>
+      <w:r>
+        <w:rPr>
+          <w:rFonts w:cstheme="majorHAnsi"/>
+        </w:rPr>
         <w:t>PERFORMANCE TIPS</w:t>
+      </w:r>
+    </w:p>
+    <w:p>
+      <w:pPr>
+        <w:pStyle w:val="Paragrafoelenco"/>
+        <w:ind w:left="0"/>
+        <w:rPr>
+          <w:rFonts w:asciiTheme="majorHAnsi" w:hAnsiTheme="majorHAnsi" w:cstheme="majorHAnsi"/>
+        </w:rPr>
+      </w:pPr>
+      <w:r>
+        <w:rPr>
+          <w:rFonts w:asciiTheme="majorHAnsi" w:hAnsiTheme="majorHAnsi" w:cstheme="majorHAnsi"/>
+        </w:rPr>
+        <w:t xml:space="preserve">Come ultimo paragrafo di </w:t>
+      </w:r>
+      <w:r>
+        <w:rPr>
+          <w:rFonts w:asciiTheme="majorHAnsi" w:hAnsiTheme="majorHAnsi" w:cstheme="majorHAnsi"/>
+          <w:i/>
+          <w:iCs/>
+        </w:rPr>
+        <w:t xml:space="preserve">Build for Billions </w:t>
+      </w:r>
+      <w:r>
+        <w:rPr>
+          <w:rFonts w:asciiTheme="majorHAnsi" w:hAnsiTheme="majorHAnsi" w:cstheme="majorHAnsi"/>
+        </w:rPr>
+        <w:t>vengono presentate le ultime regole per otten</w:t>
+      </w:r>
+      <w:r>
+        <w:rPr>
+          <w:rFonts w:asciiTheme="majorHAnsi" w:hAnsiTheme="majorHAnsi" w:cstheme="majorHAnsi"/>
+        </w:rPr>
+        <w:t>e</w:t>
+      </w:r>
+      <w:r>
+        <w:rPr>
+          <w:rFonts w:asciiTheme="majorHAnsi" w:hAnsiTheme="majorHAnsi" w:cstheme="majorHAnsi"/>
+        </w:rPr>
+        <w:t xml:space="preserve">re un’applicazione performante </w:t>
+      </w:r>
+      <w:r>
+        <w:rPr>
+          <w:rFonts w:asciiTheme="majorHAnsi" w:hAnsiTheme="majorHAnsi" w:cstheme="majorHAnsi"/>
+        </w:rPr>
+        <w:t>.</w:t>
       </w:r>
     </w:p>
     <w:p>
@@ -5278,6 +6273,7 @@
         <w:rPr>
           <w:rFonts w:asciiTheme="majorHAnsi" w:hAnsiTheme="majorHAnsi" w:cstheme="majorHAnsi"/>
         </w:rPr>
+        <w:lastRenderedPageBreak/>
         <w:t xml:space="preserve">DEFINIRE LE COSTANTI COME </w:t>
       </w:r>
       <w:r>
@@ -5307,19 +6303,7 @@
         <w:rPr>
           <w:rFonts w:asciiTheme="majorHAnsi" w:hAnsiTheme="majorHAnsi" w:cstheme="majorHAnsi"/>
         </w:rPr>
-        <w:t xml:space="preserve">, permette di non invocare un metodo speciale chiamato </w:t>
-      </w:r>
-      <w:r>
-        <w:rPr>
-          <w:rFonts w:asciiTheme="majorHAnsi" w:hAnsiTheme="majorHAnsi" w:cstheme="majorHAnsi"/>
-        </w:rPr>
-        <w:t>&lt;clinit&gt;</w:t>
-      </w:r>
-      <w:r>
-        <w:rPr>
-          <w:rFonts w:asciiTheme="majorHAnsi" w:hAnsiTheme="majorHAnsi" w:cstheme="majorHAnsi"/>
-        </w:rPr>
-        <w:t>, utilizzato dalla VM per inizializzare i campi statici di una classe e</w:t>
+        <w:t>, permette di non invocare un metodo speciale chiamato &lt;clinit&gt;, utilizzato dalla VM per inizializzare i campi statici di una classe e</w:t>
       </w:r>
       <w:r>
         <w:rPr>
@@ -5377,13 +6361,7 @@
           <w:rFonts w:asciiTheme="majorHAnsi" w:hAnsiTheme="majorHAnsi" w:cstheme="majorHAnsi"/>
         </w:rPr>
         <w:br/>
-        <w:t xml:space="preserve">Questo costrutto può essere usato con gli array e con qualunque collezione di elementi che implementi l’interfaccia </w:t>
-      </w:r>
-      <w:r>
-        <w:rPr>
-          <w:rFonts w:asciiTheme="majorHAnsi" w:hAnsiTheme="majorHAnsi" w:cstheme="majorHAnsi"/>
-        </w:rPr>
-        <w:t>Iterable</w:t>
+        <w:t>Questo costrutto può essere usato con gli array e con qualunque collezione di elementi che implementi l’interfaccia Iterable</w:t>
       </w:r>
       <w:r>
         <w:rPr>
@@ -5426,6 +6404,7 @@
         </w:numPr>
         <w:spacing w:line="276" w:lineRule="auto"/>
         <w:rPr>
+          <w:rFonts w:asciiTheme="majorHAnsi" w:hAnsiTheme="majorHAnsi" w:cstheme="majorHAnsi"/>
           <w:sz w:val="21"/>
           <w:szCs w:val="21"/>
         </w:rPr>
@@ -5437,17 +6416,25 @@
         <mc:AlternateContent>
           <mc:Choice Requires="wps">
             <w:drawing>
-              <wp:anchor distT="0" distB="0" distL="114300" distR="114300" simplePos="0" relativeHeight="251659264" behindDoc="0" locked="0" layoutInCell="1" allowOverlap="1" wp14:anchorId="01F58615" wp14:editId="52DDD43D">
+              <wp:anchor distT="0" distB="0" distL="114300" distR="114300" simplePos="0" relativeHeight="251659264" behindDoc="1" locked="0" layoutInCell="1" allowOverlap="1" wp14:anchorId="01F58615" wp14:editId="4B36ADD5">
                 <wp:simplePos x="0" y="0"/>
                 <wp:positionH relativeFrom="column">
                   <wp:posOffset>468630</wp:posOffset>
                 </wp:positionH>
                 <wp:positionV relativeFrom="paragraph">
-                  <wp:posOffset>481330</wp:posOffset>
+                  <wp:posOffset>480060</wp:posOffset>
                 </wp:positionV>
                 <wp:extent cx="5417820" cy="2827020"/>
                 <wp:effectExtent l="0" t="0" r="11430" b="11430"/>
-                <wp:wrapNone/>
+                <wp:wrapTight wrapText="bothSides">
+                  <wp:wrapPolygon edited="0">
+                    <wp:start x="0" y="0"/>
+                    <wp:lineTo x="0" y="21542"/>
+                    <wp:lineTo x="21570" y="21542"/>
+                    <wp:lineTo x="21570" y="0"/>
+                    <wp:lineTo x="0" y="0"/>
+                  </wp:wrapPolygon>
+                </wp:wrapTight>
                 <wp:docPr id="1" name="Casella di testo 1"/>
                 <wp:cNvGraphicFramePr/>
                 <a:graphic xmlns:a="http://schemas.openxmlformats.org/drawingml/2006/main">
@@ -6073,7 +7060,7 @@
           </mc:Choice>
           <mc:Fallback>
             <w:pict>
-              <v:shape w14:anchorId="01F58615" id="Casella di testo 1" o:spid="_x0000_s1030" type="#_x0000_t202" style="position:absolute;left:0;text-align:left;margin-left:36.9pt;margin-top:37.9pt;width:426.6pt;height:222.6pt;z-index:251659264;visibility:visible;mso-wrap-style:square;mso-width-percent:0;mso-height-percent:0;mso-wrap-distance-left:9pt;mso-wrap-distance-top:0;mso-wrap-distance-right:9pt;mso-wrap-distance-bottom:0;mso-position-horizontal:absolute;mso-position-horizontal-relative:text;mso-position-vertical:absolute;mso-position-vertical-relative:text;mso-width-percent:0;mso-height-percent:0;mso-width-relative:margin;mso-height-relative:margin;v-text-anchor:top" o:gfxdata="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" fillcolor="#f2f2f2 [3052]" strokeweight=".5pt">
+              <v:shape w14:anchorId="01F58615" id="Casella di testo 1" o:spid="_x0000_s1032" type="#_x0000_t202" style="position:absolute;left:0;text-align:left;margin-left:36.9pt;margin-top:37.8pt;width:426.6pt;height:222.6pt;z-index:-251657216;visibility:visible;mso-wrap-style:square;mso-width-percent:0;mso-height-percent:0;mso-wrap-distance-left:9pt;mso-wrap-distance-top:0;mso-wrap-distance-right:9pt;mso-wrap-distance-bottom:0;mso-position-horizontal:absolute;mso-position-horizontal-relative:text;mso-position-vertical:absolute;mso-position-vertical-relative:text;mso-width-percent:0;mso-height-percent:0;mso-width-relative:margin;mso-height-relative:margin;v-text-anchor:top" o:gfxdata="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" fillcolor="#f2f2f2 [3052]" strokeweight=".5pt">
                 <v:textbox>
                   <w:txbxContent>
                     <w:p>
@@ -6654,6 +7641,7 @@
                     <w:p/>
                   </w:txbxContent>
                 </v:textbox>
+                <w10:wrap type="tight"/>
               </v:shape>
             </w:pict>
           </mc:Fallback>
@@ -6713,62 +7701,17 @@
         <w:t>Si consideri il seguente esempio:</w:t>
       </w:r>
       <w:r>
+        <w:rPr>
+          <w:rFonts w:asciiTheme="majorHAnsi" w:hAnsiTheme="majorHAnsi" w:cstheme="majorHAnsi"/>
+        </w:rPr>
         <w:br/>
       </w:r>
       <w:r>
+        <w:rPr>
+          <w:rFonts w:asciiTheme="majorHAnsi" w:hAnsiTheme="majorHAnsi" w:cstheme="majorHAnsi"/>
+        </w:rPr>
         <w:br/>
-      </w:r>
-      <w:r>
-        <w:br/>
-      </w:r>
-      <w:r>
-        <w:br/>
-      </w:r>
-      <w:r>
-        <w:br/>
-      </w:r>
-      <w:r>
-        <w:br/>
-      </w:r>
-      <w:r>
-        <w:lastRenderedPageBreak/>
-        <w:br/>
-      </w:r>
-      <w:r>
-        <w:br/>
-      </w:r>
-      <w:r>
-        <w:br/>
-      </w:r>
-      <w:r>
-        <w:br/>
-      </w:r>
-      <w:r>
-        <w:br/>
-      </w:r>
-      <w:r>
-        <w:br/>
-      </w:r>
-      <w:r>
-        <w:br/>
-      </w:r>
-      <w:r>
-        <w:rPr>
-          <w:rFonts w:asciiTheme="majorHAnsi" w:hAnsiTheme="majorHAnsi" w:cstheme="majorHAnsi"/>
-        </w:rPr>
-        <w:t xml:space="preserve">Si noti </w:t>
-      </w:r>
-      <w:r>
-        <w:rPr>
-          <w:rFonts w:asciiTheme="majorHAnsi" w:hAnsiTheme="majorHAnsi" w:cstheme="majorHAnsi"/>
-        </w:rPr>
-        <w:t>che la</w:t>
-      </w:r>
-      <w:r>
-        <w:rPr>
-          <w:rFonts w:asciiTheme="majorHAnsi" w:hAnsiTheme="majorHAnsi" w:cstheme="majorHAnsi"/>
-        </w:rPr>
-        <w:t xml:space="preserve"> classe privata </w:t>
+        <w:t xml:space="preserve">Si noti che la classe privata </w:t>
       </w:r>
       <w:r>
         <w:rPr>
@@ -6796,19 +7739,7 @@
         <w:rPr>
           <w:rFonts w:asciiTheme="majorHAnsi" w:hAnsiTheme="majorHAnsi" w:cstheme="majorHAnsi"/>
         </w:rPr>
-        <w:t xml:space="preserve">, </w:t>
-      </w:r>
-      <w:r>
-        <w:rPr>
-          <w:rFonts w:asciiTheme="majorHAnsi" w:hAnsiTheme="majorHAnsi" w:cstheme="majorHAnsi"/>
-        </w:rPr>
-        <w:t>fa uso nel suo met</w:t>
-      </w:r>
-      <w:r>
-        <w:rPr>
-          <w:rFonts w:asciiTheme="majorHAnsi" w:hAnsiTheme="majorHAnsi" w:cstheme="majorHAnsi"/>
-        </w:rPr>
-        <w:t xml:space="preserve">odo </w:t>
+        <w:t xml:space="preserve">, fa uso nel suo metodo </w:t>
       </w:r>
       <w:r>
         <w:rPr>
@@ -7478,7 +8409,7 @@
           </mc:Choice>
           <mc:Fallback>
             <w:pict>
-              <v:shape w14:anchorId="3D5CE318" id="Casella di testo 3" o:spid="_x0000_s1031" type="#_x0000_t202" style="position:absolute;left:0;text-align:left;margin-left:38.1pt;margin-top:13.5pt;width:431.4pt;height:86.4pt;z-index:251661312;visibility:visible;mso-wrap-style:square;mso-width-percent:0;mso-height-percent:0;mso-wrap-distance-left:9pt;mso-wrap-distance-top:0;mso-wrap-distance-right:9pt;mso-wrap-distance-bottom:0;mso-position-horizontal:absolute;mso-position-horizontal-relative:text;mso-position-vertical:absolute;mso-position-vertical-relative:text;mso-width-percent:0;mso-height-percent:0;mso-width-relative:margin;mso-height-relative:margin;v-text-anchor:top" o:gfxdata="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" fillcolor="#f2f2f2" strokeweight=".5pt">
+              <v:shape w14:anchorId="3D5CE318" id="Casella di testo 3" o:spid="_x0000_s1033" type="#_x0000_t202" style="position:absolute;left:0;text-align:left;margin-left:38.1pt;margin-top:13.5pt;width:431.4pt;height:86.4pt;z-index:251661312;visibility:visible;mso-wrap-style:square;mso-width-percent:0;mso-height-percent:0;mso-wrap-distance-left:9pt;mso-wrap-distance-top:0;mso-wrap-distance-right:9pt;mso-wrap-distance-bottom:0;mso-position-horizontal:absolute;mso-position-horizontal-relative:text;mso-position-vertical:absolute;mso-position-vertical-relative:text;mso-width-percent:0;mso-height-percent:0;mso-width-relative:margin;mso-height-relative:margin;v-text-anchor:top" o:gfxdata="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" fillcolor="#f2f2f2" strokeweight=".5pt">
                 <v:textbox>
                   <w:txbxContent>
                     <w:p>
@@ -7934,10 +8865,14 @@
         <w:br/>
       </w:r>
       <w:r>
+        <w:rPr>
+          <w:rFonts w:asciiTheme="majorHAnsi" w:hAnsiTheme="majorHAnsi" w:cstheme="majorHAnsi"/>
+        </w:rPr>
         <w:br/>
       </w:r>
       <w:r>
         <w:rPr>
+          <w:rFonts w:asciiTheme="majorHAnsi" w:hAnsiTheme="majorHAnsi" w:cstheme="majorHAnsi"/>
           <w:sz w:val="21"/>
           <w:szCs w:val="21"/>
         </w:rPr>
@@ -7945,6 +8880,7 @@
       </w:r>
       <w:r>
         <w:rPr>
+          <w:rFonts w:asciiTheme="majorHAnsi" w:hAnsiTheme="majorHAnsi" w:cstheme="majorHAnsi"/>
           <w:sz w:val="21"/>
           <w:szCs w:val="21"/>
         </w:rPr>
@@ -7952,6 +8888,7 @@
       </w:r>
       <w:r>
         <w:rPr>
+          <w:rFonts w:asciiTheme="majorHAnsi" w:hAnsiTheme="majorHAnsi" w:cstheme="majorHAnsi"/>
           <w:sz w:val="21"/>
           <w:szCs w:val="21"/>
         </w:rPr>
@@ -7959,6 +8896,7 @@
       </w:r>
       <w:r>
         <w:rPr>
+          <w:rFonts w:asciiTheme="majorHAnsi" w:hAnsiTheme="majorHAnsi" w:cstheme="majorHAnsi"/>
           <w:sz w:val="21"/>
           <w:szCs w:val="21"/>
         </w:rPr>
@@ -7966,6 +8904,7 @@
       </w:r>
       <w:r>
         <w:rPr>
+          <w:rFonts w:asciiTheme="majorHAnsi" w:hAnsiTheme="majorHAnsi" w:cstheme="majorHAnsi"/>
           <w:sz w:val="21"/>
           <w:szCs w:val="21"/>
         </w:rPr>
@@ -7973,6 +8912,7 @@
       </w:r>
       <w:r>
         <w:rPr>
+          <w:rFonts w:asciiTheme="majorHAnsi" w:hAnsiTheme="majorHAnsi" w:cstheme="majorHAnsi"/>
           <w:sz w:val="21"/>
           <w:szCs w:val="21"/>
         </w:rPr>
@@ -8048,6 +8988,7 @@
         <w:rPr>
           <w:rFonts w:asciiTheme="majorHAnsi" w:hAnsiTheme="majorHAnsi" w:cstheme="majorHAnsi"/>
         </w:rPr>
+        <w:lastRenderedPageBreak/>
         <w:t xml:space="preserve">Per evitare questo </w:t>
       </w:r>
       <w:r>
@@ -8068,13 +9009,7 @@
         <w:rPr>
           <w:rFonts w:asciiTheme="majorHAnsi" w:hAnsiTheme="majorHAnsi" w:cstheme="majorHAnsi"/>
         </w:rPr>
-        <w:t>nei</w:t>
-      </w:r>
-      <w:r>
-        <w:rPr>
-          <w:rFonts w:asciiTheme="majorHAnsi" w:hAnsiTheme="majorHAnsi" w:cstheme="majorHAnsi"/>
-        </w:rPr>
-        <w:t xml:space="preserve"> casi in cui non sia obbligatorio </w:t>
+        <w:t xml:space="preserve">nei casi in cui non sia obbligatorio </w:t>
       </w:r>
       <w:r>
         <w:rPr>
@@ -8253,13 +9188,7 @@
         <w:rPr>
           <w:rFonts w:asciiTheme="majorHAnsi" w:hAnsiTheme="majorHAnsi" w:cstheme="majorHAnsi"/>
         </w:rPr>
-        <w:t xml:space="preserve"> </w:t>
-      </w:r>
-      <w:r>
-        <w:rPr>
-          <w:rFonts w:asciiTheme="majorHAnsi" w:hAnsiTheme="majorHAnsi" w:cstheme="majorHAnsi"/>
-        </w:rPr>
-        <w:t>v</w:t>
+        <w:t xml:space="preserve"> v</w:t>
       </w:r>
       <w:r>
         <w:rPr>
@@ -8433,13 +9362,7 @@
         <w:rPr>
           <w:rFonts w:asciiTheme="majorHAnsi" w:hAnsiTheme="majorHAnsi" w:cstheme="majorHAnsi"/>
         </w:rPr>
-        <w:t xml:space="preserve">assicura </w:t>
-      </w:r>
-      <w:r>
-        <w:rPr>
-          <w:rFonts w:asciiTheme="majorHAnsi" w:hAnsiTheme="majorHAnsi" w:cstheme="majorHAnsi"/>
-        </w:rPr>
-        <w:t>un tempo di esecuzione nove volte più veloce</w:t>
+        <w:t>assicura un tempo di esecuzione nove volte più veloce</w:t>
       </w:r>
       <w:r>
         <w:rPr>
@@ -8556,7 +9479,6 @@
         <w:rPr>
           <w:rFonts w:asciiTheme="majorHAnsi" w:hAnsiTheme="majorHAnsi" w:cstheme="majorHAnsi"/>
         </w:rPr>
-        <w:lastRenderedPageBreak/>
         <w:t xml:space="preserve">“MITI” </w:t>
       </w:r>
       <w:r>
@@ -8771,16 +9693,16 @@
     </w:p>
     <w:p>
       <w:pPr>
-        <w:spacing w:line="276" w:lineRule="auto"/>
-        <w:rPr>
-          <w:rFonts w:asciiTheme="majorHAnsi" w:hAnsiTheme="majorHAnsi" w:cstheme="majorHAnsi"/>
-        </w:rPr>
-      </w:pPr>
-      <w:hyperlink r:id="rId17" w:history="1">
+        <w:pStyle w:val="Titolo1"/>
+        <w:rPr>
+          <w:rFonts w:cstheme="majorHAnsi"/>
+        </w:rPr>
+      </w:pPr>
+      <w:hyperlink r:id="rId22" w:history="1">
         <w:r>
           <w:rPr>
             <w:rStyle w:val="Collegamentoipertestuale"/>
-            <w:rFonts w:asciiTheme="majorHAnsi" w:hAnsiTheme="majorHAnsi" w:cstheme="majorHAnsi"/>
+            <w:rFonts w:cstheme="majorHAnsi"/>
             <w:lang w:val="en-GB"/>
           </w:rPr>
           <w:t>https://developer.android.com/docs/quality-guidelines/build-for-billions</w:t>
@@ -8788,20 +9710,46 @@
       </w:hyperlink>
       <w:r>
         <w:rPr>
-          <w:rFonts w:asciiTheme="majorHAnsi" w:hAnsiTheme="majorHAnsi" w:cstheme="majorHAnsi"/>
+          <w:rFonts w:cstheme="majorHAnsi"/>
           <w:lang w:val="en-GB"/>
         </w:rPr>
         <w:br/>
       </w:r>
       <w:r>
         <w:rPr>
-          <w:rFonts w:asciiTheme="majorHAnsi" w:hAnsiTheme="majorHAnsi" w:cstheme="majorHAnsi"/>
+          <w:rFonts w:cstheme="majorHAnsi"/>
           <w:lang w:val="en-GB"/>
         </w:rPr>
         <w:br/>
       </w:r>
-    </w:p>
+      <w:r>
+        <w:rPr>
+          <w:rFonts w:cstheme="majorHAnsi"/>
+        </w:rPr>
+        <w:t>3. QUICKY NEWS</w:t>
+      </w:r>
+    </w:p>
+    <w:p>
+      <w:r>
+        <w:t>In questo capitolo andremo a vedere un esempio di applicazione ideata seguendo le specifiche di Build for Billions</w:t>
+      </w:r>
+    </w:p>
+    <w:p>
+      <w:pPr>
+        <w:pStyle w:val="Titolo2"/>
+        <w:numPr>
+          <w:ilvl w:val="1"/>
+          <w:numId w:val="42"/>
+        </w:numPr>
+      </w:pPr>
+      <w:r>
+        <w:t>DESCRIZIONE GENERALE</w:t>
+      </w:r>
+    </w:p>
+    <w:p/>
+    <w:p/>
     <w:sectPr>
+      <w:footerReference w:type="default" r:id="rId23"/>
       <w:pgSz w:w="11906" w:h="16838"/>
       <w:pgMar w:top="1417" w:right="1134" w:bottom="1134" w:left="1134" w:header="708" w:footer="708" w:gutter="0"/>
       <w:cols w:space="708"/>
@@ -8811,6 +9759,113 @@
 </w:document>
 </file>
 
+<file path=word/comments.xml><?xml version="1.0" encoding="utf-8"?>
+<w:comments xmlns:wpc="http://schemas.microsoft.com/office/word/2010/wordprocessingCanvas" xmlns:cx="http://schemas.microsoft.com/office/drawing/2014/chartex" xmlns:cx1="http://schemas.microsoft.com/office/drawing/2015/9/8/chartex" xmlns:cx2="http://schemas.microsoft.com/office/drawing/2015/10/21/chartex" xmlns:cx3="http://schemas.microsoft.com/office/drawing/2016/5/9/chartex" xmlns:cx4="http://schemas.microsoft.com/office/drawing/2016/5/10/chartex" xmlns:cx5="http://schemas.microsoft.com/office/drawing/2016/5/11/chartex" xmlns:cx6="http://schemas.microsoft.com/office/drawing/2016/5/12/chartex" xmlns:cx7="http://schemas.microsoft.com/office/drawing/2016/5/13/chartex" xmlns:cx8="http://schemas.microsoft.com/office/drawing/2016/5/14/chartex" xmlns:mc="http://schemas.openxmlformats.org/markup-compatibility/2006" xmlns:aink="http://schemas.microsoft.com/office/drawing/2016/ink" xmlns:am3d="http://schemas.microsoft.com/office/drawing/2017/model3d" xmlns:o="urn:schemas-microsoft-com:office:office" xmlns:r="http://schemas.openxmlformats.org/officeDocument/2006/relationships" xmlns:m="http://schemas.openxmlformats.org/officeDocument/2006/math" xmlns:v="urn:schemas-microsoft-com:vml" xmlns:wp14="http://schemas.microsoft.com/office/word/2010/wordprocessingDrawing" xmlns:wp="http://schemas.openxmlformats.org/drawingml/2006/wordprocessingDrawing" xmlns:w10="urn:schemas-microsoft-com:office:word" xmlns:w="http://schemas.openxmlformats.org/wordprocessingml/2006/main" xmlns:w14="http://schemas.microsoft.com/office/word/2010/wordml" xmlns:w15="http://schemas.microsoft.com/office/word/2012/wordml" xmlns:w16cid="http://schemas.microsoft.com/office/word/2016/wordml/cid" xmlns:w16se="http://schemas.microsoft.com/office/word/2015/wordml/symex" xmlns:wpg="http://schemas.microsoft.com/office/word/2010/wordprocessingGroup" xmlns:wpi="http://schemas.microsoft.com/office/word/2010/wordprocessingInk" xmlns:wne="http://schemas.microsoft.com/office/word/2006/wordml" xmlns:wps="http://schemas.microsoft.com/office/word/2010/wordprocessingShape" mc:Ignorable="w14 w15 w16se w16cid wp14">
+  <w:comment w:id="2" w:author="pietro albertini" w:date="2020-06-07T18:41:00Z" w:initials="pa">
+    <w:p>
+      <w:pPr>
+        <w:pStyle w:val="Testocommento"/>
+      </w:pPr>
+      <w:r>
+        <w:rPr>
+          <w:rStyle w:val="Rimandocommento"/>
+        </w:rPr>
+        <w:annotationRef/>
+      </w:r>
+      <w:hyperlink r:id="rId1" w:history="1">
+        <w:r>
+          <w:rPr>
+            <w:rStyle w:val="Collegamentoipertestuale"/>
+          </w:rPr>
+          <w:t>https://developers.google.com/speed/webp/</w:t>
+        </w:r>
+      </w:hyperlink>
+    </w:p>
+  </w:comment>
+  <w:comment w:id="3" w:author="pietro albertini" w:date="2020-06-07T18:56:00Z" w:initials="pa">
+    <w:p>
+      <w:pPr>
+        <w:pStyle w:val="Testocommento"/>
+      </w:pPr>
+      <w:r>
+        <w:rPr>
+          <w:rStyle w:val="Rimandocommento"/>
+        </w:rPr>
+        <w:annotationRef/>
+      </w:r>
+      <w:hyperlink r:id="rId2" w:history="1">
+        <w:r>
+          <w:rPr>
+            <w:rStyle w:val="Collegamentoipertestuale"/>
+          </w:rPr>
+          <w:t>https://developer.android.com/studio/build/shrink-code.html</w:t>
+        </w:r>
+      </w:hyperlink>
+    </w:p>
+  </w:comment>
+  <w:comment w:id="4" w:author="pietro albertini" w:date="2020-06-08T11:57:00Z" w:initials="pa">
+    <w:p>
+      <w:pPr>
+        <w:pStyle w:val="Testocommento"/>
+      </w:pPr>
+      <w:r>
+        <w:rPr>
+          <w:rStyle w:val="Rimandocommento"/>
+        </w:rPr>
+        <w:annotationRef/>
+      </w:r>
+      <w:hyperlink r:id="rId3" w:history="1">
+        <w:r>
+          <w:rPr>
+            <w:rStyle w:val="Collegamentoipertestuale"/>
+          </w:rPr>
+          <w:t>https://appus.software/blog/difference-between-locationmanager-and-google-location-api-services</w:t>
+        </w:r>
+      </w:hyperlink>
+    </w:p>
+  </w:comment>
+  <w:comment w:id="5" w:author="pietro albertini" w:date="2020-06-08T12:16:00Z" w:initials="pa">
+    <w:p>
+      <w:pPr>
+        <w:pStyle w:val="Testocommento"/>
+      </w:pPr>
+      <w:r>
+        <w:rPr>
+          <w:rStyle w:val="Rimandocommento"/>
+        </w:rPr>
+        <w:annotationRef/>
+      </w:r>
+      <w:hyperlink r:id="rId4" w:history="1">
+        <w:r>
+          <w:rPr>
+            <w:rStyle w:val="Collegamentoipertestuale"/>
+          </w:rPr>
+          <w:t>https://material.io/</w:t>
+        </w:r>
+      </w:hyperlink>
+    </w:p>
+  </w:comment>
+</w:comments>
+</file>
+
+<file path=word/commentsExtended.xml><?xml version="1.0" encoding="utf-8"?>
+<w15:commentsEx xmlns:wpc="http://schemas.microsoft.com/office/word/2010/wordprocessingCanvas" xmlns:cx="http://schemas.microsoft.com/office/drawing/2014/chartex" xmlns:cx1="http://schemas.microsoft.com/office/drawing/2015/9/8/chartex" xmlns:cx2="http://schemas.microsoft.com/office/drawing/2015/10/21/chartex" xmlns:cx3="http://schemas.microsoft.com/office/drawing/2016/5/9/chartex" xmlns:cx4="http://schemas.microsoft.com/office/drawing/2016/5/10/chartex" xmlns:cx5="http://schemas.microsoft.com/office/drawing/2016/5/11/chartex" xmlns:cx6="http://schemas.microsoft.com/office/drawing/2016/5/12/chartex" xmlns:cx7="http://schemas.microsoft.com/office/drawing/2016/5/13/chartex" xmlns:cx8="http://schemas.microsoft.com/office/drawing/2016/5/14/chartex" xmlns:mc="http://schemas.openxmlformats.org/markup-compatibility/2006" xmlns:aink="http://schemas.microsoft.com/office/drawing/2016/ink" xmlns:am3d="http://schemas.microsoft.com/office/drawing/2017/model3d" xmlns:o="urn:schemas-microsoft-com:office:office" xmlns:r="http://schemas.openxmlformats.org/officeDocument/2006/relationships" xmlns:m="http://schemas.openxmlformats.org/officeDocument/2006/math" xmlns:v="urn:schemas-microsoft-com:vml" xmlns:wp14="http://schemas.microsoft.com/office/word/2010/wordprocessingDrawing" xmlns:wp="http://schemas.openxmlformats.org/drawingml/2006/wordprocessingDrawing" xmlns:w10="urn:schemas-microsoft-com:office:word" xmlns:w="http://schemas.openxmlformats.org/wordprocessingml/2006/main" xmlns:w14="http://schemas.microsoft.com/office/word/2010/wordml" xmlns:w15="http://schemas.microsoft.com/office/word/2012/wordml" xmlns:w16cid="http://schemas.microsoft.com/office/word/2016/wordml/cid" xmlns:w16se="http://schemas.microsoft.com/office/word/2015/wordml/symex" xmlns:wpg="http://schemas.microsoft.com/office/word/2010/wordprocessingGroup" xmlns:wpi="http://schemas.microsoft.com/office/word/2010/wordprocessingInk" xmlns:wne="http://schemas.microsoft.com/office/word/2006/wordml" xmlns:wps="http://schemas.microsoft.com/office/word/2010/wordprocessingShape" mc:Ignorable="w14 w15 w16se w16cid wp14">
+  <w15:commentEx w15:paraId="011520FB" w15:done="0"/>
+  <w15:commentEx w15:paraId="4EA7BE0B" w15:done="0"/>
+  <w15:commentEx w15:paraId="6ED5BC23" w15:done="0"/>
+  <w15:commentEx w15:paraId="4EF70BB2" w15:done="0"/>
+</w15:commentsEx>
+</file>
+
+<file path=word/commentsIds.xml><?xml version="1.0" encoding="utf-8"?>
+<w16cid:commentsIds xmlns:wpc="http://schemas.microsoft.com/office/word/2010/wordprocessingCanvas" xmlns:cx="http://schemas.microsoft.com/office/drawing/2014/chartex" xmlns:cx1="http://schemas.microsoft.com/office/drawing/2015/9/8/chartex" xmlns:cx2="http://schemas.microsoft.com/office/drawing/2015/10/21/chartex" xmlns:cx3="http://schemas.microsoft.com/office/drawing/2016/5/9/chartex" xmlns:cx4="http://schemas.microsoft.com/office/drawing/2016/5/10/chartex" xmlns:cx5="http://schemas.microsoft.com/office/drawing/2016/5/11/chartex" xmlns:cx6="http://schemas.microsoft.com/office/drawing/2016/5/12/chartex" xmlns:cx7="http://schemas.microsoft.com/office/drawing/2016/5/13/chartex" xmlns:cx8="http://schemas.microsoft.com/office/drawing/2016/5/14/chartex" xmlns:mc="http://schemas.openxmlformats.org/markup-compatibility/2006" xmlns:aink="http://schemas.microsoft.com/office/drawing/2016/ink" xmlns:am3d="http://schemas.microsoft.com/office/drawing/2017/model3d" xmlns:o="urn:schemas-microsoft-com:office:office" xmlns:r="http://schemas.openxmlformats.org/officeDocument/2006/relationships" xmlns:m="http://schemas.openxmlformats.org/officeDocument/2006/math" xmlns:v="urn:schemas-microsoft-com:vml" xmlns:wp14="http://schemas.microsoft.com/office/word/2010/wordprocessingDrawing" xmlns:wp="http://schemas.openxmlformats.org/drawingml/2006/wordprocessingDrawing" xmlns:w10="urn:schemas-microsoft-com:office:word" xmlns:w="http://schemas.openxmlformats.org/wordprocessingml/2006/main" xmlns:w14="http://schemas.microsoft.com/office/word/2010/wordml" xmlns:w15="http://schemas.microsoft.com/office/word/2012/wordml" xmlns:w16cid="http://schemas.microsoft.com/office/word/2016/wordml/cid" xmlns:w16se="http://schemas.microsoft.com/office/word/2015/wordml/symex" xmlns:wpg="http://schemas.microsoft.com/office/word/2010/wordprocessingGroup" xmlns:wpi="http://schemas.microsoft.com/office/word/2010/wordprocessingInk" xmlns:wne="http://schemas.microsoft.com/office/word/2006/wordml" xmlns:wps="http://schemas.microsoft.com/office/word/2010/wordprocessingShape" mc:Ignorable="w14 w15 w16se w16cid wp14">
+  <w16cid:commentId w16cid:paraId="011520FB" w16cid:durableId="2287B348"/>
+  <w16cid:commentId w16cid:paraId="4EA7BE0B" w16cid:durableId="2287B6C9"/>
+  <w16cid:commentId w16cid:paraId="6ED5BC23" w16cid:durableId="2288A631"/>
+  <w16cid:commentId w16cid:paraId="4EF70BB2" w16cid:durableId="2288AAB5"/>
+</w16cid:commentsIds>
+</file>
+
 <file path=word/endnotes.xml><?xml version="1.0" encoding="utf-8"?>
 <w:endnotes xmlns:wpc="http://schemas.microsoft.com/office/word/2010/wordprocessingCanvas" xmlns:cx="http://schemas.microsoft.com/office/drawing/2014/chartex" xmlns:cx1="http://schemas.microsoft.com/office/drawing/2015/9/8/chartex" xmlns:cx2="http://schemas.microsoft.com/office/drawing/2015/10/21/chartex" xmlns:cx3="http://schemas.microsoft.com/office/drawing/2016/5/9/chartex" xmlns:cx4="http://schemas.microsoft.com/office/drawing/2016/5/10/chartex" xmlns:cx5="http://schemas.microsoft.com/office/drawing/2016/5/11/chartex" xmlns:cx6="http://schemas.microsoft.com/office/drawing/2016/5/12/chartex" xmlns:cx7="http://schemas.microsoft.com/office/drawing/2016/5/13/chartex" xmlns:cx8="http://schemas.microsoft.com/office/drawing/2016/5/14/chartex" xmlns:mc="http://schemas.openxmlformats.org/markup-compatibility/2006" xmlns:aink="http://schemas.microsoft.com/office/drawing/2016/ink" xmlns:am3d="http://schemas.microsoft.com/office/drawing/2017/model3d" xmlns:o="urn:schemas-microsoft-com:office:office" xmlns:r="http://schemas.openxmlformats.org/officeDocument/2006/relationships" xmlns:m="http://schemas.openxmlformats.org/officeDocument/2006/math" xmlns:v="urn:schemas-microsoft-com:vml" xmlns:wp14="http://schemas.microsoft.com/office/word/2010/wordprocessingDrawing" xmlns:wp="http://schemas.openxmlformats.org/drawingml/2006/wordprocessingDrawing" xmlns:w10="urn:schemas-microsoft-com:office:word" xmlns:w="http://schemas.openxmlformats.org/wordprocessingml/2006/main" xmlns:w14="http://schemas.microsoft.com/office/word/2010/wordml" xmlns:w15="http://schemas.microsoft.com/office/word/2012/wordml" xmlns:w16cid="http://schemas.microsoft.com/office/word/2016/wordml/cid" xmlns:w16se="http://schemas.microsoft.com/office/word/2015/wordml/symex" xmlns:wpg="http://schemas.microsoft.com/office/word/2010/wordprocessingGroup" xmlns:wpi="http://schemas.microsoft.com/office/word/2010/wordprocessingInk" xmlns:wne="http://schemas.microsoft.com/office/word/2006/wordml" xmlns:wps="http://schemas.microsoft.com/office/word/2010/wordprocessingShape" mc:Ignorable="w14 w15 w16se w16cid wp14">
   <w:endnote w:type="separator" w:id="-1">
@@ -8834,6 +9889,115 @@
     </w:p>
   </w:endnote>
 </w:endnotes>
+</file>
+
+<file path=word/footer1.xml><?xml version="1.0" encoding="utf-8"?>
+<w:ftr xmlns:wpc="http://schemas.microsoft.com/office/word/2010/wordprocessingCanvas" xmlns:cx="http://schemas.microsoft.com/office/drawing/2014/chartex" xmlns:cx1="http://schemas.microsoft.com/office/drawing/2015/9/8/chartex" xmlns:cx2="http://schemas.microsoft.com/office/drawing/2015/10/21/chartex" xmlns:cx3="http://schemas.microsoft.com/office/drawing/2016/5/9/chartex" xmlns:cx4="http://schemas.microsoft.com/office/drawing/2016/5/10/chartex" xmlns:cx5="http://schemas.microsoft.com/office/drawing/2016/5/11/chartex" xmlns:cx6="http://schemas.microsoft.com/office/drawing/2016/5/12/chartex" xmlns:cx7="http://schemas.microsoft.com/office/drawing/2016/5/13/chartex" xmlns:cx8="http://schemas.microsoft.com/office/drawing/2016/5/14/chartex" xmlns:mc="http://schemas.openxmlformats.org/markup-compatibility/2006" xmlns:aink="http://schemas.microsoft.com/office/drawing/2016/ink" xmlns:am3d="http://schemas.microsoft.com/office/drawing/2017/model3d" xmlns:o="urn:schemas-microsoft-com:office:office" xmlns:r="http://schemas.openxmlformats.org/officeDocument/2006/relationships" xmlns:m="http://schemas.openxmlformats.org/officeDocument/2006/math" xmlns:v="urn:schemas-microsoft-com:vml" xmlns:wp14="http://schemas.microsoft.com/office/word/2010/wordprocessingDrawing" xmlns:wp="http://schemas.openxmlformats.org/drawingml/2006/wordprocessingDrawing" xmlns:w10="urn:schemas-microsoft-com:office:word" xmlns:w="http://schemas.openxmlformats.org/wordprocessingml/2006/main" xmlns:w14="http://schemas.microsoft.com/office/word/2010/wordml" xmlns:w15="http://schemas.microsoft.com/office/word/2012/wordml" xmlns:w16cid="http://schemas.microsoft.com/office/word/2016/wordml/cid" xmlns:w16se="http://schemas.microsoft.com/office/word/2015/wordml/symex" xmlns:wpg="http://schemas.microsoft.com/office/word/2010/wordprocessingGroup" xmlns:wpi="http://schemas.microsoft.com/office/word/2010/wordprocessingInk" xmlns:wne="http://schemas.microsoft.com/office/word/2006/wordml" xmlns:wps="http://schemas.microsoft.com/office/word/2010/wordprocessingShape" mc:Ignorable="w14 w15 w16se w16cid wp14">
+  <w:sdt>
+    <w:sdtPr>
+      <w:rPr>
+        <w:rFonts w:asciiTheme="majorHAnsi" w:eastAsiaTheme="majorEastAsia" w:hAnsiTheme="majorHAnsi" w:cstheme="majorBidi"/>
+        <w:sz w:val="28"/>
+        <w:szCs w:val="28"/>
+      </w:rPr>
+      <w:id w:val="-993341804"/>
+      <w:docPartObj>
+        <w:docPartGallery w:val="Page Numbers (Bottom of Page)"/>
+        <w:docPartUnique/>
+      </w:docPartObj>
+    </w:sdtPr>
+    <w:sdtEndPr/>
+    <w:sdtContent>
+      <w:p>
+        <w:pPr>
+          <w:pStyle w:val="Pidipagina"/>
+          <w:jc w:val="center"/>
+          <w:rPr>
+            <w:rFonts w:asciiTheme="majorHAnsi" w:eastAsiaTheme="majorEastAsia" w:hAnsiTheme="majorHAnsi" w:cstheme="majorBidi"/>
+            <w:sz w:val="28"/>
+            <w:szCs w:val="28"/>
+          </w:rPr>
+        </w:pPr>
+        <w:r>
+          <w:rPr>
+            <w:rFonts w:asciiTheme="majorHAnsi" w:eastAsiaTheme="majorEastAsia" w:hAnsiTheme="majorHAnsi" w:cstheme="majorBidi"/>
+            <w:sz w:val="28"/>
+            <w:szCs w:val="28"/>
+          </w:rPr>
+          <w:t>~</w:t>
+        </w:r>
+        <w:r>
+          <w:rPr>
+            <w:rFonts w:asciiTheme="majorHAnsi" w:eastAsiaTheme="majorEastAsia" w:hAnsiTheme="majorHAnsi" w:cstheme="majorBidi"/>
+            <w:sz w:val="20"/>
+            <w:szCs w:val="20"/>
+          </w:rPr>
+          <w:t>Pagina</w:t>
+        </w:r>
+        <w:r>
+          <w:rPr>
+            <w:rFonts w:asciiTheme="majorHAnsi" w:eastAsiaTheme="majorEastAsia" w:hAnsiTheme="majorHAnsi" w:cstheme="majorBidi"/>
+            <w:sz w:val="28"/>
+            <w:szCs w:val="28"/>
+          </w:rPr>
+          <w:t xml:space="preserve"> </w:t>
+        </w:r>
+        <w:r>
+          <w:rPr>
+            <w:rFonts w:eastAsiaTheme="minorEastAsia" w:cs="Times New Roman"/>
+            <w:sz w:val="20"/>
+            <w:szCs w:val="20"/>
+          </w:rPr>
+          <w:fldChar w:fldCharType="begin"/>
+        </w:r>
+        <w:r>
+          <w:rPr>
+            <w:sz w:val="20"/>
+            <w:szCs w:val="20"/>
+          </w:rPr>
+          <w:instrText>PAGE    \* MERGEFORMAT</w:instrText>
+        </w:r>
+        <w:r>
+          <w:rPr>
+            <w:rFonts w:eastAsiaTheme="minorEastAsia" w:cs="Times New Roman"/>
+            <w:sz w:val="20"/>
+            <w:szCs w:val="20"/>
+          </w:rPr>
+          <w:fldChar w:fldCharType="separate"/>
+        </w:r>
+        <w:r>
+          <w:rPr>
+            <w:rFonts w:asciiTheme="majorHAnsi" w:eastAsiaTheme="majorEastAsia" w:hAnsiTheme="majorHAnsi" w:cstheme="majorBidi"/>
+            <w:sz w:val="20"/>
+            <w:szCs w:val="20"/>
+          </w:rPr>
+          <w:t>2</w:t>
+        </w:r>
+        <w:r>
+          <w:rPr>
+            <w:rFonts w:asciiTheme="majorHAnsi" w:eastAsiaTheme="majorEastAsia" w:hAnsiTheme="majorHAnsi" w:cstheme="majorBidi"/>
+            <w:sz w:val="20"/>
+            <w:szCs w:val="20"/>
+          </w:rPr>
+          <w:fldChar w:fldCharType="end"/>
+        </w:r>
+        <w:r>
+          <w:rPr>
+            <w:rFonts w:asciiTheme="majorHAnsi" w:eastAsiaTheme="majorEastAsia" w:hAnsiTheme="majorHAnsi" w:cstheme="majorBidi"/>
+            <w:sz w:val="28"/>
+            <w:szCs w:val="28"/>
+          </w:rPr>
+          <w:t xml:space="preserve"> ~</w:t>
+        </w:r>
+      </w:p>
+    </w:sdtContent>
+  </w:sdt>
+  <w:p>
+    <w:pPr>
+      <w:pStyle w:val="Pidipagina"/>
+    </w:pPr>
+  </w:p>
+</w:ftr>
 </file>
 
 <file path=word/footnotes.xml><?xml version="1.0" encoding="utf-8"?>
@@ -10665,6 +11829,95 @@
     </w:lvl>
   </w:abstractNum>
   <w:abstractNum w:abstractNumId="18" w15:restartNumberingAfterBreak="0">
+    <w:nsid w:val="347351E6"/>
+    <w:multiLevelType w:val="hybridMultilevel"/>
+    <w:tmpl w:val="604465AC"/>
+    <w:lvl w:ilvl="0" w:tplc="0410000F">
+      <w:start w:val="1"/>
+      <w:numFmt w:val="decimal"/>
+      <w:lvlText w:val="%1."/>
+      <w:lvlJc w:val="left"/>
+      <w:pPr>
+        <w:ind w:left="720" w:hanging="360"/>
+      </w:pPr>
+      <w:rPr>
+        <w:rFonts w:hint="default"/>
+      </w:rPr>
+    </w:lvl>
+    <w:lvl w:ilvl="1" w:tplc="04100019" w:tentative="1">
+      <w:start w:val="1"/>
+      <w:numFmt w:val="lowerLetter"/>
+      <w:lvlText w:val="%2."/>
+      <w:lvlJc w:val="left"/>
+      <w:pPr>
+        <w:ind w:left="1440" w:hanging="360"/>
+      </w:pPr>
+    </w:lvl>
+    <w:lvl w:ilvl="2" w:tplc="0410001B" w:tentative="1">
+      <w:start w:val="1"/>
+      <w:numFmt w:val="lowerRoman"/>
+      <w:lvlText w:val="%3."/>
+      <w:lvlJc w:val="right"/>
+      <w:pPr>
+        <w:ind w:left="2160" w:hanging="180"/>
+      </w:pPr>
+    </w:lvl>
+    <w:lvl w:ilvl="3" w:tplc="0410000F" w:tentative="1">
+      <w:start w:val="1"/>
+      <w:numFmt w:val="decimal"/>
+      <w:lvlText w:val="%4."/>
+      <w:lvlJc w:val="left"/>
+      <w:pPr>
+        <w:ind w:left="2880" w:hanging="360"/>
+      </w:pPr>
+    </w:lvl>
+    <w:lvl w:ilvl="4" w:tplc="04100019" w:tentative="1">
+      <w:start w:val="1"/>
+      <w:numFmt w:val="lowerLetter"/>
+      <w:lvlText w:val="%5."/>
+      <w:lvlJc w:val="left"/>
+      <w:pPr>
+        <w:ind w:left="3600" w:hanging="360"/>
+      </w:pPr>
+    </w:lvl>
+    <w:lvl w:ilvl="5" w:tplc="0410001B" w:tentative="1">
+      <w:start w:val="1"/>
+      <w:numFmt w:val="lowerRoman"/>
+      <w:lvlText w:val="%6."/>
+      <w:lvlJc w:val="right"/>
+      <w:pPr>
+        <w:ind w:left="4320" w:hanging="180"/>
+      </w:pPr>
+    </w:lvl>
+    <w:lvl w:ilvl="6" w:tplc="0410000F" w:tentative="1">
+      <w:start w:val="1"/>
+      <w:numFmt w:val="decimal"/>
+      <w:lvlText w:val="%7."/>
+      <w:lvlJc w:val="left"/>
+      <w:pPr>
+        <w:ind w:left="5040" w:hanging="360"/>
+      </w:pPr>
+    </w:lvl>
+    <w:lvl w:ilvl="7" w:tplc="04100019" w:tentative="1">
+      <w:start w:val="1"/>
+      <w:numFmt w:val="lowerLetter"/>
+      <w:lvlText w:val="%8."/>
+      <w:lvlJc w:val="left"/>
+      <w:pPr>
+        <w:ind w:left="5760" w:hanging="360"/>
+      </w:pPr>
+    </w:lvl>
+    <w:lvl w:ilvl="8" w:tplc="0410001B" w:tentative="1">
+      <w:start w:val="1"/>
+      <w:numFmt w:val="lowerRoman"/>
+      <w:lvlText w:val="%9."/>
+      <w:lvlJc w:val="right"/>
+      <w:pPr>
+        <w:ind w:left="6480" w:hanging="180"/>
+      </w:pPr>
+    </w:lvl>
+  </w:abstractNum>
+  <w:abstractNum w:abstractNumId="19" w15:restartNumberingAfterBreak="0">
     <w:nsid w:val="3CEB4E3A"/>
     <w:multiLevelType w:val="hybridMultilevel"/>
     <w:tmpl w:val="A7505860"/>
@@ -10777,7 +12030,7 @@
       </w:rPr>
     </w:lvl>
   </w:abstractNum>
-  <w:abstractNum w:abstractNumId="19" w15:restartNumberingAfterBreak="0">
+  <w:abstractNum w:abstractNumId="20" w15:restartNumberingAfterBreak="0">
     <w:nsid w:val="3F3E627F"/>
     <w:multiLevelType w:val="hybridMultilevel"/>
     <w:tmpl w:val="EC98465C"/>
@@ -10863,7 +12116,7 @@
       </w:pPr>
     </w:lvl>
   </w:abstractNum>
-  <w:abstractNum w:abstractNumId="20" w15:restartNumberingAfterBreak="0">
+  <w:abstractNum w:abstractNumId="21" w15:restartNumberingAfterBreak="0">
     <w:nsid w:val="42F73F38"/>
     <w:multiLevelType w:val="hybridMultilevel"/>
     <w:tmpl w:val="3E6AFC12"/>
@@ -10949,7 +12202,7 @@
       </w:pPr>
     </w:lvl>
   </w:abstractNum>
-  <w:abstractNum w:abstractNumId="21" w15:restartNumberingAfterBreak="0">
+  <w:abstractNum w:abstractNumId="22" w15:restartNumberingAfterBreak="0">
     <w:nsid w:val="4D322D35"/>
     <w:multiLevelType w:val="multilevel"/>
     <w:tmpl w:val="D458DEB4"/>
@@ -11044,7 +12297,7 @@
       </w:pPr>
     </w:lvl>
   </w:abstractNum>
-  <w:abstractNum w:abstractNumId="22" w15:restartNumberingAfterBreak="0">
+  <w:abstractNum w:abstractNumId="23" w15:restartNumberingAfterBreak="0">
     <w:nsid w:val="4E8508D7"/>
     <w:multiLevelType w:val="multilevel"/>
     <w:tmpl w:val="0410001D"/>
@@ -11130,7 +12383,7 @@
       </w:pPr>
     </w:lvl>
   </w:abstractNum>
-  <w:abstractNum w:abstractNumId="23" w15:restartNumberingAfterBreak="0">
+  <w:abstractNum w:abstractNumId="24" w15:restartNumberingAfterBreak="0">
     <w:nsid w:val="53147C62"/>
     <w:multiLevelType w:val="hybridMultilevel"/>
     <w:tmpl w:val="360CD870"/>
@@ -11219,7 +12472,7 @@
       </w:pPr>
     </w:lvl>
   </w:abstractNum>
-  <w:abstractNum w:abstractNumId="24" w15:restartNumberingAfterBreak="0">
+  <w:abstractNum w:abstractNumId="25" w15:restartNumberingAfterBreak="0">
     <w:nsid w:val="56B9398C"/>
     <w:multiLevelType w:val="hybridMultilevel"/>
     <w:tmpl w:val="E6C6EB38"/>
@@ -11332,7 +12585,7 @@
       </w:rPr>
     </w:lvl>
   </w:abstractNum>
-  <w:abstractNum w:abstractNumId="25" w15:restartNumberingAfterBreak="0">
+  <w:abstractNum w:abstractNumId="26" w15:restartNumberingAfterBreak="0">
     <w:nsid w:val="5F290312"/>
     <w:multiLevelType w:val="multilevel"/>
     <w:tmpl w:val="0F52FA3E"/>
@@ -11481,7 +12734,7 @@
       </w:rPr>
     </w:lvl>
   </w:abstractNum>
-  <w:abstractNum w:abstractNumId="26" w15:restartNumberingAfterBreak="0">
+  <w:abstractNum w:abstractNumId="27" w15:restartNumberingAfterBreak="0">
     <w:nsid w:val="5F994C45"/>
     <w:multiLevelType w:val="hybridMultilevel"/>
     <w:tmpl w:val="67B89378"/>
@@ -11567,7 +12820,7 @@
       </w:pPr>
     </w:lvl>
   </w:abstractNum>
-  <w:abstractNum w:abstractNumId="27" w15:restartNumberingAfterBreak="0">
+  <w:abstractNum w:abstractNumId="28" w15:restartNumberingAfterBreak="0">
     <w:nsid w:val="5F9D5F2E"/>
     <w:multiLevelType w:val="hybridMultilevel"/>
     <w:tmpl w:val="16A2A722"/>
@@ -11680,7 +12933,7 @@
       </w:rPr>
     </w:lvl>
   </w:abstractNum>
-  <w:abstractNum w:abstractNumId="28" w15:restartNumberingAfterBreak="0">
+  <w:abstractNum w:abstractNumId="29" w15:restartNumberingAfterBreak="0">
     <w:nsid w:val="606676B8"/>
     <w:multiLevelType w:val="hybridMultilevel"/>
     <w:tmpl w:val="3FE6B9BC"/>
@@ -11769,7 +13022,7 @@
       </w:pPr>
     </w:lvl>
   </w:abstractNum>
-  <w:abstractNum w:abstractNumId="29" w15:restartNumberingAfterBreak="0">
+  <w:abstractNum w:abstractNumId="30" w15:restartNumberingAfterBreak="0">
     <w:nsid w:val="64751C54"/>
     <w:multiLevelType w:val="multilevel"/>
     <w:tmpl w:val="0410001F"/>
@@ -11855,7 +13108,7 @@
       </w:pPr>
     </w:lvl>
   </w:abstractNum>
-  <w:abstractNum w:abstractNumId="30" w15:restartNumberingAfterBreak="0">
+  <w:abstractNum w:abstractNumId="31" w15:restartNumberingAfterBreak="0">
     <w:nsid w:val="6B445A27"/>
     <w:multiLevelType w:val="hybridMultilevel"/>
     <w:tmpl w:val="AF3E4CAC"/>
@@ -11941,7 +13194,7 @@
       </w:pPr>
     </w:lvl>
   </w:abstractNum>
-  <w:abstractNum w:abstractNumId="31" w15:restartNumberingAfterBreak="0">
+  <w:abstractNum w:abstractNumId="32" w15:restartNumberingAfterBreak="0">
     <w:nsid w:val="6C4863FF"/>
     <w:multiLevelType w:val="hybridMultilevel"/>
     <w:tmpl w:val="BFA84728"/>
@@ -12027,7 +13280,7 @@
       </w:pPr>
     </w:lvl>
   </w:abstractNum>
-  <w:abstractNum w:abstractNumId="32" w15:restartNumberingAfterBreak="0">
+  <w:abstractNum w:abstractNumId="33" w15:restartNumberingAfterBreak="0">
     <w:nsid w:val="6C9D0182"/>
     <w:multiLevelType w:val="multilevel"/>
     <w:tmpl w:val="0410001F"/>
@@ -12113,7 +13366,7 @@
       </w:pPr>
     </w:lvl>
   </w:abstractNum>
-  <w:abstractNum w:abstractNumId="33" w15:restartNumberingAfterBreak="0">
+  <w:abstractNum w:abstractNumId="34" w15:restartNumberingAfterBreak="0">
     <w:nsid w:val="6D2338AD"/>
     <w:multiLevelType w:val="multilevel"/>
     <w:tmpl w:val="F07A2B74"/>
@@ -12226,7 +13479,7 @@
       </w:rPr>
     </w:lvl>
   </w:abstractNum>
-  <w:abstractNum w:abstractNumId="34" w15:restartNumberingAfterBreak="0">
+  <w:abstractNum w:abstractNumId="35" w15:restartNumberingAfterBreak="0">
     <w:nsid w:val="6D5D5888"/>
     <w:multiLevelType w:val="multilevel"/>
     <w:tmpl w:val="0410001F"/>
@@ -12312,7 +13565,7 @@
       </w:pPr>
     </w:lvl>
   </w:abstractNum>
-  <w:abstractNum w:abstractNumId="35" w15:restartNumberingAfterBreak="0">
+  <w:abstractNum w:abstractNumId="36" w15:restartNumberingAfterBreak="0">
     <w:nsid w:val="725A2DE4"/>
     <w:multiLevelType w:val="hybridMultilevel"/>
     <w:tmpl w:val="BFA84728"/>
@@ -12398,7 +13651,128 @@
       </w:pPr>
     </w:lvl>
   </w:abstractNum>
-  <w:abstractNum w:abstractNumId="36" w15:restartNumberingAfterBreak="0">
+  <w:abstractNum w:abstractNumId="37" w15:restartNumberingAfterBreak="0">
+    <w:nsid w:val="74577632"/>
+    <w:multiLevelType w:val="multilevel"/>
+    <w:tmpl w:val="B9B6F3AC"/>
+    <w:lvl w:ilvl="0">
+      <w:start w:val="1"/>
+      <w:numFmt w:val="decimal"/>
+      <w:lvlText w:val="%1."/>
+      <w:lvlJc w:val="left"/>
+      <w:pPr>
+        <w:ind w:left="720" w:hanging="360"/>
+      </w:pPr>
+      <w:rPr>
+        <w:rFonts w:hint="default"/>
+      </w:rPr>
+    </w:lvl>
+    <w:lvl w:ilvl="1">
+      <w:start w:val="1"/>
+      <w:numFmt w:val="decimal"/>
+      <w:isLgl/>
+      <w:lvlText w:val="%1.%2."/>
+      <w:lvlJc w:val="left"/>
+      <w:pPr>
+        <w:ind w:left="1080" w:hanging="720"/>
+      </w:pPr>
+      <w:rPr>
+        <w:rFonts w:hint="default"/>
+      </w:rPr>
+    </w:lvl>
+    <w:lvl w:ilvl="2">
+      <w:start w:val="1"/>
+      <w:numFmt w:val="decimal"/>
+      <w:isLgl/>
+      <w:lvlText w:val="%1.%2.%3."/>
+      <w:lvlJc w:val="left"/>
+      <w:pPr>
+        <w:ind w:left="1080" w:hanging="720"/>
+      </w:pPr>
+      <w:rPr>
+        <w:rFonts w:hint="default"/>
+      </w:rPr>
+    </w:lvl>
+    <w:lvl w:ilvl="3">
+      <w:start w:val="1"/>
+      <w:numFmt w:val="decimal"/>
+      <w:isLgl/>
+      <w:lvlText w:val="%1.%2.%3.%4."/>
+      <w:lvlJc w:val="left"/>
+      <w:pPr>
+        <w:ind w:left="1440" w:hanging="1080"/>
+      </w:pPr>
+      <w:rPr>
+        <w:rFonts w:hint="default"/>
+      </w:rPr>
+    </w:lvl>
+    <w:lvl w:ilvl="4">
+      <w:start w:val="1"/>
+      <w:numFmt w:val="decimal"/>
+      <w:isLgl/>
+      <w:lvlText w:val="%1.%2.%3.%4.%5."/>
+      <w:lvlJc w:val="left"/>
+      <w:pPr>
+        <w:ind w:left="1440" w:hanging="1080"/>
+      </w:pPr>
+      <w:rPr>
+        <w:rFonts w:hint="default"/>
+      </w:rPr>
+    </w:lvl>
+    <w:lvl w:ilvl="5">
+      <w:start w:val="1"/>
+      <w:numFmt w:val="decimal"/>
+      <w:isLgl/>
+      <w:lvlText w:val="%1.%2.%3.%4.%5.%6."/>
+      <w:lvlJc w:val="left"/>
+      <w:pPr>
+        <w:ind w:left="1800" w:hanging="1440"/>
+      </w:pPr>
+      <w:rPr>
+        <w:rFonts w:hint="default"/>
+      </w:rPr>
+    </w:lvl>
+    <w:lvl w:ilvl="6">
+      <w:start w:val="1"/>
+      <w:numFmt w:val="decimal"/>
+      <w:isLgl/>
+      <w:lvlText w:val="%1.%2.%3.%4.%5.%6.%7."/>
+      <w:lvlJc w:val="left"/>
+      <w:pPr>
+        <w:ind w:left="1800" w:hanging="1440"/>
+      </w:pPr>
+      <w:rPr>
+        <w:rFonts w:hint="default"/>
+      </w:rPr>
+    </w:lvl>
+    <w:lvl w:ilvl="7">
+      <w:start w:val="1"/>
+      <w:numFmt w:val="decimal"/>
+      <w:isLgl/>
+      <w:lvlText w:val="%1.%2.%3.%4.%5.%6.%7.%8."/>
+      <w:lvlJc w:val="left"/>
+      <w:pPr>
+        <w:ind w:left="2160" w:hanging="1800"/>
+      </w:pPr>
+      <w:rPr>
+        <w:rFonts w:hint="default"/>
+      </w:rPr>
+    </w:lvl>
+    <w:lvl w:ilvl="8">
+      <w:start w:val="1"/>
+      <w:numFmt w:val="decimal"/>
+      <w:isLgl/>
+      <w:lvlText w:val="%1.%2.%3.%4.%5.%6.%7.%8.%9."/>
+      <w:lvlJc w:val="left"/>
+      <w:pPr>
+        <w:ind w:left="2160" w:hanging="1800"/>
+      </w:pPr>
+      <w:rPr>
+        <w:rFonts w:hint="default"/>
+      </w:rPr>
+    </w:lvl>
+  </w:abstractNum>
+  <w:abstractNum w:abstractNumId="38" w15:restartNumberingAfterBreak="0">
     <w:nsid w:val="7AC11407"/>
     <w:multiLevelType w:val="hybridMultilevel"/>
     <w:tmpl w:val="844CCED0"/>
@@ -12487,7 +13861,96 @@
       </w:pPr>
     </w:lvl>
   </w:abstractNum>
-  <w:abstractNum w:abstractNumId="37" w15:restartNumberingAfterBreak="0">
+  <w:abstractNum w:abstractNumId="39" w15:restartNumberingAfterBreak="0">
+    <w:nsid w:val="7CDF50FF"/>
+    <w:multiLevelType w:val="hybridMultilevel"/>
+    <w:tmpl w:val="DFCE7496"/>
+    <w:lvl w:ilvl="0" w:tplc="0410000F">
+      <w:start w:val="1"/>
+      <w:numFmt w:val="decimal"/>
+      <w:lvlText w:val="%1."/>
+      <w:lvlJc w:val="left"/>
+      <w:pPr>
+        <w:ind w:left="720" w:hanging="360"/>
+      </w:pPr>
+      <w:rPr>
+        <w:rFonts w:hint="default"/>
+      </w:rPr>
+    </w:lvl>
+    <w:lvl w:ilvl="1" w:tplc="04100019" w:tentative="1">
+      <w:start w:val="1"/>
+      <w:numFmt w:val="lowerLetter"/>
+      <w:lvlText w:val="%2."/>
+      <w:lvlJc w:val="left"/>
+      <w:pPr>
+        <w:ind w:left="1440" w:hanging="360"/>
+      </w:pPr>
+    </w:lvl>
+    <w:lvl w:ilvl="2" w:tplc="0410001B" w:tentative="1">
+      <w:start w:val="1"/>
+      <w:numFmt w:val="lowerRoman"/>
+      <w:lvlText w:val="%3."/>
+      <w:lvlJc w:val="right"/>
+      <w:pPr>
+        <w:ind w:left="2160" w:hanging="180"/>
+      </w:pPr>
+    </w:lvl>
+    <w:lvl w:ilvl="3" w:tplc="0410000F" w:tentative="1">
+      <w:start w:val="1"/>
+      <w:numFmt w:val="decimal"/>
+      <w:lvlText w:val="%4."/>
+      <w:lvlJc w:val="left"/>
+      <w:pPr>
+        <w:ind w:left="2880" w:hanging="360"/>
+      </w:pPr>
+    </w:lvl>
+    <w:lvl w:ilvl="4" w:tplc="04100019" w:tentative="1">
+      <w:start w:val="1"/>
+      <w:numFmt w:val="lowerLetter"/>
+      <w:lvlText w:val="%5."/>
+      <w:lvlJc w:val="left"/>
+      <w:pPr>
+        <w:ind w:left="3600" w:hanging="360"/>
+      </w:pPr>
+    </w:lvl>
+    <w:lvl w:ilvl="5" w:tplc="0410001B" w:tentative="1">
+      <w:start w:val="1"/>
+      <w:numFmt w:val="lowerRoman"/>
+      <w:lvlText w:val="%6."/>
+      <w:lvlJc w:val="right"/>
+      <w:pPr>
+        <w:ind w:left="4320" w:hanging="180"/>
+      </w:pPr>
+    </w:lvl>
+    <w:lvl w:ilvl="6" w:tplc="0410000F" w:tentative="1">
+      <w:start w:val="1"/>
+      <w:numFmt w:val="decimal"/>
+      <w:lvlText w:val="%7."/>
+      <w:lvlJc w:val="left"/>
+      <w:pPr>
+        <w:ind w:left="5040" w:hanging="360"/>
+      </w:pPr>
+    </w:lvl>
+    <w:lvl w:ilvl="7" w:tplc="04100019" w:tentative="1">
+      <w:start w:val="1"/>
+      <w:numFmt w:val="lowerLetter"/>
+      <w:lvlText w:val="%8."/>
+      <w:lvlJc w:val="left"/>
+      <w:pPr>
+        <w:ind w:left="5760" w:hanging="360"/>
+      </w:pPr>
+    </w:lvl>
+    <w:lvl w:ilvl="8" w:tplc="0410001B" w:tentative="1">
+      <w:start w:val="1"/>
+      <w:numFmt w:val="lowerRoman"/>
+      <w:lvlText w:val="%9."/>
+      <w:lvlJc w:val="right"/>
+      <w:pPr>
+        <w:ind w:left="6480" w:hanging="180"/>
+      </w:pPr>
+    </w:lvl>
+  </w:abstractNum>
+  <w:abstractNum w:abstractNumId="40" w15:restartNumberingAfterBreak="0">
     <w:nsid w:val="7DA165AD"/>
     <w:multiLevelType w:val="hybridMultilevel"/>
     <w:tmpl w:val="182C9B04"/>
@@ -12573,7 +14036,7 @@
       </w:pPr>
     </w:lvl>
   </w:abstractNum>
-  <w:abstractNum w:abstractNumId="38" w15:restartNumberingAfterBreak="0">
+  <w:abstractNum w:abstractNumId="41" w15:restartNumberingAfterBreak="0">
     <w:nsid w:val="7DDF3153"/>
     <w:multiLevelType w:val="multilevel"/>
     <w:tmpl w:val="0410001F"/>
@@ -12660,10 +14123,10 @@
     </w:lvl>
   </w:abstractNum>
   <w:num w:numId="1">
-    <w:abstractNumId w:val="23"/>
+    <w:abstractNumId w:val="24"/>
   </w:num>
   <w:num w:numId="2">
-    <w:abstractNumId w:val="19"/>
+    <w:abstractNumId w:val="20"/>
   </w:num>
   <w:num w:numId="3">
     <w:abstractNumId w:val="0"/>
@@ -12675,34 +14138,34 @@
     <w:abstractNumId w:val="9"/>
   </w:num>
   <w:num w:numId="6">
-    <w:abstractNumId w:val="30"/>
+    <w:abstractNumId w:val="31"/>
   </w:num>
   <w:num w:numId="7">
-    <w:abstractNumId w:val="35"/>
+    <w:abstractNumId w:val="36"/>
   </w:num>
   <w:num w:numId="8">
-    <w:abstractNumId w:val="20"/>
+    <w:abstractNumId w:val="21"/>
   </w:num>
   <w:num w:numId="9">
-    <w:abstractNumId w:val="31"/>
+    <w:abstractNumId w:val="32"/>
   </w:num>
   <w:num w:numId="10">
     <w:abstractNumId w:val="4"/>
   </w:num>
   <w:num w:numId="11">
-    <w:abstractNumId w:val="24"/>
+    <w:abstractNumId w:val="25"/>
   </w:num>
   <w:num w:numId="12">
     <w:abstractNumId w:val="7"/>
   </w:num>
   <w:num w:numId="13">
-    <w:abstractNumId w:val="27"/>
+    <w:abstractNumId w:val="28"/>
   </w:num>
   <w:num w:numId="14">
     <w:abstractNumId w:val="13"/>
   </w:num>
   <w:num w:numId="15">
-    <w:abstractNumId w:val="25"/>
+    <w:abstractNumId w:val="26"/>
   </w:num>
   <w:num w:numId="16">
     <w:abstractNumId w:val="16"/>
@@ -12714,22 +14177,22 @@
     <w:abstractNumId w:val="12"/>
   </w:num>
   <w:num w:numId="19">
-    <w:abstractNumId w:val="26"/>
+    <w:abstractNumId w:val="27"/>
   </w:num>
   <w:num w:numId="20">
-    <w:abstractNumId w:val="37"/>
+    <w:abstractNumId w:val="40"/>
   </w:num>
   <w:num w:numId="21">
-    <w:abstractNumId w:val="28"/>
+    <w:abstractNumId w:val="29"/>
   </w:num>
   <w:num w:numId="22">
     <w:abstractNumId w:val="3"/>
   </w:num>
   <w:num w:numId="23">
-    <w:abstractNumId w:val="22"/>
+    <w:abstractNumId w:val="23"/>
   </w:num>
   <w:num w:numId="24">
-    <w:abstractNumId w:val="21"/>
+    <w:abstractNumId w:val="22"/>
   </w:num>
   <w:num w:numId="25">
     <w:abstractNumId w:val="1"/>
@@ -12741,19 +14204,19 @@
     <w:abstractNumId w:val="8"/>
   </w:num>
   <w:num w:numId="28">
-    <w:abstractNumId w:val="38"/>
+    <w:abstractNumId w:val="41"/>
   </w:num>
   <w:num w:numId="29">
-    <w:abstractNumId w:val="34"/>
+    <w:abstractNumId w:val="35"/>
   </w:num>
   <w:num w:numId="30">
     <w:abstractNumId w:val="17"/>
   </w:num>
   <w:num w:numId="31">
-    <w:abstractNumId w:val="33"/>
+    <w:abstractNumId w:val="34"/>
   </w:num>
   <w:num w:numId="32">
-    <w:abstractNumId w:val="32"/>
+    <w:abstractNumId w:val="33"/>
   </w:num>
   <w:num w:numId="33">
     <w:abstractNumId w:val="5"/>
@@ -12762,13 +14225,13 @@
     <w:abstractNumId w:val="6"/>
   </w:num>
   <w:num w:numId="35">
-    <w:abstractNumId w:val="18"/>
+    <w:abstractNumId w:val="19"/>
   </w:num>
   <w:num w:numId="36">
-    <w:abstractNumId w:val="29"/>
+    <w:abstractNumId w:val="30"/>
   </w:num>
   <w:num w:numId="37">
-    <w:abstractNumId w:val="36"/>
+    <w:abstractNumId w:val="38"/>
   </w:num>
   <w:num w:numId="38">
     <w:abstractNumId w:val="15"/>
@@ -12776,7 +14239,24 @@
   <w:num w:numId="39">
     <w:abstractNumId w:val="14"/>
   </w:num>
+  <w:num w:numId="40">
+    <w:abstractNumId w:val="18"/>
+  </w:num>
+  <w:num w:numId="41">
+    <w:abstractNumId w:val="39"/>
+  </w:num>
+  <w:num w:numId="42">
+    <w:abstractNumId w:val="37"/>
+  </w:num>
 </w:numbering>
+</file>
+
+<file path=word/people.xml><?xml version="1.0" encoding="utf-8"?>
+<w15:people xmlns:wpc="http://schemas.microsoft.com/office/word/2010/wordprocessingCanvas" xmlns:cx="http://schemas.microsoft.com/office/drawing/2014/chartex" xmlns:cx1="http://schemas.microsoft.com/office/drawing/2015/9/8/chartex" xmlns:cx2="http://schemas.microsoft.com/office/drawing/2015/10/21/chartex" xmlns:cx3="http://schemas.microsoft.com/office/drawing/2016/5/9/chartex" xmlns:cx4="http://schemas.microsoft.com/office/drawing/2016/5/10/chartex" xmlns:cx5="http://schemas.microsoft.com/office/drawing/2016/5/11/chartex" xmlns:cx6="http://schemas.microsoft.com/office/drawing/2016/5/12/chartex" xmlns:cx7="http://schemas.microsoft.com/office/drawing/2016/5/13/chartex" xmlns:cx8="http://schemas.microsoft.com/office/drawing/2016/5/14/chartex" xmlns:mc="http://schemas.openxmlformats.org/markup-compatibility/2006" xmlns:aink="http://schemas.microsoft.com/office/drawing/2016/ink" xmlns:am3d="http://schemas.microsoft.com/office/drawing/2017/model3d" xmlns:o="urn:schemas-microsoft-com:office:office" xmlns:r="http://schemas.openxmlformats.org/officeDocument/2006/relationships" xmlns:m="http://schemas.openxmlformats.org/officeDocument/2006/math" xmlns:v="urn:schemas-microsoft-com:vml" xmlns:wp14="http://schemas.microsoft.com/office/word/2010/wordprocessingDrawing" xmlns:wp="http://schemas.openxmlformats.org/drawingml/2006/wordprocessingDrawing" xmlns:w10="urn:schemas-microsoft-com:office:word" xmlns:w="http://schemas.openxmlformats.org/wordprocessingml/2006/main" xmlns:w14="http://schemas.microsoft.com/office/word/2010/wordml" xmlns:w15="http://schemas.microsoft.com/office/word/2012/wordml" xmlns:w16cid="http://schemas.microsoft.com/office/word/2016/wordml/cid" xmlns:w16se="http://schemas.microsoft.com/office/word/2015/wordml/symex" xmlns:wpg="http://schemas.microsoft.com/office/word/2010/wordprocessingGroup" xmlns:wpi="http://schemas.microsoft.com/office/word/2010/wordprocessingInk" xmlns:wne="http://schemas.microsoft.com/office/word/2006/wordml" xmlns:wps="http://schemas.microsoft.com/office/word/2010/wordprocessingShape" mc:Ignorable="w14 w15 w16se w16cid wp14">
+  <w15:person w15:author="pietro albertini">
+    <w15:presenceInfo w15:providerId="Windows Live" w15:userId="e740ddbf46413f5a"/>
+  </w15:person>
+</w15:people>
 </file>
 
 <file path=word/styles.xml><?xml version="1.0" encoding="utf-8"?>
@@ -13558,6 +15038,107 @@
       <w:color w:val="808080"/>
     </w:rPr>
   </w:style>
+  <w:style w:type="paragraph" w:styleId="Testofumetto">
+    <w:name w:val="Balloon Text"/>
+    <w:basedOn w:val="Normale"/>
+    <w:link w:val="TestofumettoCarattere"/>
+    <w:uiPriority w:val="99"/>
+    <w:semiHidden/>
+    <w:unhideWhenUsed/>
+    <w:rsid w:val="00FD2233"/>
+    <w:pPr>
+      <w:spacing w:after="0" w:line="240" w:lineRule="auto"/>
+    </w:pPr>
+    <w:rPr>
+      <w:rFonts w:ascii="Segoe UI" w:hAnsi="Segoe UI" w:cs="Segoe UI"/>
+      <w:sz w:val="18"/>
+      <w:szCs w:val="18"/>
+    </w:rPr>
+  </w:style>
+  <w:style w:type="character" w:customStyle="1" w:styleId="TestofumettoCarattere">
+    <w:name w:val="Testo fumetto Carattere"/>
+    <w:basedOn w:val="Carpredefinitoparagrafo"/>
+    <w:link w:val="Testofumetto"/>
+    <w:uiPriority w:val="99"/>
+    <w:semiHidden/>
+    <w:rsid w:val="00FD2233"/>
+    <w:rPr>
+      <w:rFonts w:ascii="Segoe UI" w:hAnsi="Segoe UI" w:cs="Segoe UI"/>
+      <w:noProof/>
+      <w:sz w:val="18"/>
+      <w:szCs w:val="18"/>
+    </w:rPr>
+  </w:style>
+  <w:style w:type="character" w:styleId="Rimandocommento">
+    <w:name w:val="annotation reference"/>
+    <w:basedOn w:val="Carpredefinitoparagrafo"/>
+    <w:uiPriority w:val="99"/>
+    <w:semiHidden/>
+    <w:unhideWhenUsed/>
+    <w:rsid w:val="00A1713D"/>
+    <w:rPr>
+      <w:sz w:val="16"/>
+      <w:szCs w:val="16"/>
+    </w:rPr>
+  </w:style>
+  <w:style w:type="paragraph" w:styleId="Testocommento">
+    <w:name w:val="annotation text"/>
+    <w:basedOn w:val="Normale"/>
+    <w:link w:val="TestocommentoCarattere"/>
+    <w:uiPriority w:val="99"/>
+    <w:semiHidden/>
+    <w:unhideWhenUsed/>
+    <w:rsid w:val="00A1713D"/>
+    <w:pPr>
+      <w:spacing w:line="240" w:lineRule="auto"/>
+    </w:pPr>
+    <w:rPr>
+      <w:sz w:val="20"/>
+      <w:szCs w:val="20"/>
+    </w:rPr>
+  </w:style>
+  <w:style w:type="character" w:customStyle="1" w:styleId="TestocommentoCarattere">
+    <w:name w:val="Testo commento Carattere"/>
+    <w:basedOn w:val="Carpredefinitoparagrafo"/>
+    <w:link w:val="Testocommento"/>
+    <w:uiPriority w:val="99"/>
+    <w:semiHidden/>
+    <w:rsid w:val="00A1713D"/>
+    <w:rPr>
+      <w:noProof/>
+      <w:sz w:val="20"/>
+      <w:szCs w:val="20"/>
+    </w:rPr>
+  </w:style>
+  <w:style w:type="paragraph" w:styleId="Soggettocommento">
+    <w:name w:val="annotation subject"/>
+    <w:basedOn w:val="Testocommento"/>
+    <w:next w:val="Testocommento"/>
+    <w:link w:val="SoggettocommentoCarattere"/>
+    <w:uiPriority w:val="99"/>
+    <w:semiHidden/>
+    <w:unhideWhenUsed/>
+    <w:rsid w:val="00A1713D"/>
+    <w:rPr>
+      <w:b/>
+      <w:bCs/>
+    </w:rPr>
+  </w:style>
+  <w:style w:type="character" w:customStyle="1" w:styleId="SoggettocommentoCarattere">
+    <w:name w:val="Soggetto commento Carattere"/>
+    <w:basedOn w:val="TestocommentoCarattere"/>
+    <w:link w:val="Soggettocommento"/>
+    <w:uiPriority w:val="99"/>
+    <w:semiHidden/>
+    <w:rsid w:val="00A1713D"/>
+    <w:rPr>
+      <w:b/>
+      <w:bCs/>
+      <w:noProof/>
+      <w:sz w:val="20"/>
+      <w:szCs w:val="20"/>
+    </w:rPr>
+  </w:style>
 </w:styles>
 </file>
 
@@ -13861,7 +15442,7 @@
 </file>
 
 <file path=customXml/itemProps1.xml><?xml version="1.0" encoding="utf-8"?>
-<ds:datastoreItem xmlns:ds="http://schemas.openxmlformats.org/officeDocument/2006/customXml" ds:itemID="{5F494FAE-0C2D-442C-976E-23E04E6DFCC6}">
+<ds:datastoreItem xmlns:ds="http://schemas.openxmlformats.org/officeDocument/2006/customXml" ds:itemID="{D2E7DCD8-B98E-401F-8F30-1253EA8405B5}">
   <ds:schemaRefs>
     <ds:schemaRef ds:uri="http://schemas.openxmlformats.org/officeDocument/2006/bibliography"/>
   </ds:schemaRefs>

</xml_diff>